<commit_message>
some more work into the report
</commit_message>
<xml_diff>
--- a/knowledgerep/A2_COMP9016_Bhattacharjee_Rajbir_R00195734.docx
+++ b/knowledgerep/A2_COMP9016_Bhattacharjee_Rajbir_R00195734.docx
@@ -1093,8 +1093,6 @@
       <w:r>
         <w:t>, conditional probability tables are represented in the diagram</w:t>
       </w:r>
-      <w:bookmarkStart w:id="0" w:name="_GoBack"/>
-      <w:bookmarkEnd w:id="0"/>
       <w:r>
         <w:t>:</w:t>
       </w:r>
@@ -1932,7 +1930,7 @@
           </mc:Choice>
           <mc:Fallback>
             <w:pict>
-              <v:shapetype w14:anchorId="7D0006DE" id="_x0000_t38" coordsize="21600,21600" o:spt="38" o:oned="t" path="m,c@0,0@1,5400@1,10800@1,16200@2,21600,21600,21600e" filled="f">
+              <v:shapetype w14:anchorId="1A37FF45" id="_x0000_t38" coordsize="21600,21600" o:spt="38" o:oned="t" path="m,c@0,0@1,5400@1,10800@1,16200@2,21600,21600,21600e" filled="f">
                 <v:formulas>
                   <v:f eqn="mid #0 0"/>
                   <v:f eqn="val #0"/>
@@ -2016,7 +2014,7 @@
           </mc:Choice>
           <mc:Fallback>
             <w:pict>
-              <v:shapetype w14:anchorId="51949F3E" id="_x0000_t39" coordsize="21600,21600" o:spt="39" o:oned="t" path="m,c@0,0@1@6@1@5@1@7@3@8@2@8@4@8,21600@9,21600,21600e" filled="f">
+              <v:shapetype w14:anchorId="277F10AA" id="_x0000_t39" coordsize="21600,21600" o:spt="39" o:oned="t" path="m,c@0,0@1@6@1@5@1@7@3@8@2@8@4@8,21600@9,21600,21600e" filled="f">
                 <v:formulas>
                   <v:f eqn="mid #0 0"/>
                   <v:f eqn="val #0"/>
@@ -2106,7 +2104,7 @@
           </mc:Choice>
           <mc:Fallback>
             <w:pict>
-              <v:shapetype w14:anchorId="31C810AC" id="_x0000_t37" coordsize="21600,21600" o:spt="37" o:oned="t" path="m,c10800,,21600,10800,21600,21600e" filled="f">
+              <v:shapetype w14:anchorId="6588DE6E" id="_x0000_t37" coordsize="21600,21600" o:spt="37" o:oned="t" path="m,c10800,,21600,10800,21600,21600e" filled="f">
                 <v:path arrowok="t" fillok="f" o:connecttype="none"/>
                 <o:lock v:ext="edit" shapetype="t"/>
               </v:shapetype>
@@ -2182,7 +2180,7 @@
           </mc:Choice>
           <mc:Fallback>
             <w:pict>
-              <v:shape w14:anchorId="7074A46D" id="Connector: Curved 16" o:spid="_x0000_s1026" type="#_x0000_t38" style="position:absolute;margin-left:323.85pt;margin-top:260.7pt;width:76.2pt;height:39.45pt;rotation:90;z-index:251669504;visibility:visible;mso-wrap-style:square;mso-wrap-distance-left:9pt;mso-wrap-distance-top:0;mso-wrap-distance-right:9pt;mso-wrap-distance-bottom:0;mso-position-horizontal:absolute;mso-position-horizontal-relative:text;mso-position-vertical:absolute;mso-position-vertical-relative:text" o:gfxdata="UEsDBBQABgAIAAAAIQC2gziS/gAAAOEBAAATAAAAW0NvbnRlbnRfVHlwZXNdLnhtbJSRQU7DMBBF&#10;90jcwfIWJU67QAgl6YK0S0CoHGBkTxKLZGx5TGhvj5O2G0SRWNoz/78nu9wcxkFMGNg6quQqL6RA&#10;0s5Y6ir5vt9lD1JwBDIwOMJKHpHlpr69KfdHjyxSmriSfYz+USnWPY7AufNIadK6MEJMx9ApD/oD&#10;OlTrorhX2lFEilmcO2RdNtjC5xDF9pCuTyYBB5bi6bQ4syoJ3g9WQ0ymaiLzg5KdCXlKLjvcW893&#10;SUOqXwnz5DrgnHtJTxOsQfEKIT7DmDSUCaxw7Rqn8787ZsmRM9e2VmPeBN4uqYvTtW7jvijg9N/y&#10;JsXecLq0q+WD6m8AAAD//wMAUEsDBBQABgAIAAAAIQA4/SH/1gAAAJQBAAALAAAAX3JlbHMvLnJl&#10;bHOkkMFqwzAMhu+DvYPRfXGawxijTi+j0GvpHsDYimMaW0Yy2fr2M4PBMnrbUb/Q94l/f/hMi1qR&#10;JVI2sOt6UJgd+ZiDgffL8ekFlFSbvV0oo4EbChzGx4f9GRdb25HMsYhqlCwG5lrLq9biZkxWOiqY&#10;22YiTra2kYMu1l1tQD30/bPm3wwYN0x18gb45AdQl1tp5j/sFB2T0FQ7R0nTNEV3j6o9feQzro1i&#10;OWA14Fm+Q8a1a8+Bvu/d/dMb2JY5uiPbhG/ktn4cqGU/er3pcvwCAAD//wMAUEsDBBQABgAIAAAA&#10;IQBZ5aBsDgIAAPgDAAAOAAAAZHJzL2Uyb0RvYy54bWysU01v2zAMvQ/YfxB0X+yk+aoRp4dk3aXY&#10;ArT7AYwk22r1BUmNk38/SnbTdbsN00GQROo98pHc3J21Iifhg7SmptNJSYkwzHJp2pr+fLr/sqYk&#10;RDAclDWiphcR6N3286dN7yoxs51VXHiCICZUvatpF6OriiKwTmgIE+uEQWNjvYaIV98W3EOP6FoV&#10;s7JcFr313HnLRAj4uh+MdJvxm0aw+KNpgohE1RRji3n3eT+mvdhuoGo9uE6yMQz4hyg0SIOkV6g9&#10;RCCvXv4FpSXzNtgmTpjVhW0ayUTOAbOZln9k89iBEzkXFCe4q0zh/8Gy76eDJ5Jj7VaUGNBYo501&#10;BoWzviK7V38SnEyXSajehQr9d+bgU6rsbB7dg2UvAW3FB2O6BDe4nRuvibeo/GJeppV1wszJOZfh&#10;ci2DOEfC8PF2ubqdTylhaFqU09l6ldgLqBJUYnY+xG/CapIONWU5yGvUN5kATg8h5orwMS3gzwja&#10;aIUFPoEiixzMgDx6I8cbdvpq7L1UCj2gUob0NV3eLLCJGGCjNgoiHrVD6YJpKQHV4gSw6DN9sEry&#10;9Dt9Dr497pQnyFrT+Xw1283HjD64Jeo9hG7wy6ahP7WMOCRK6pquBwlzTBGk+mo4iReHVYtegmmV&#10;GJGVScwijwAqkdJ8r0o6HS2/HPzbO7ZXlngchdS/v9/z7/eB3f4CAAD//wMAUEsDBBQABgAIAAAA&#10;IQDsQwY23wAAAAsBAAAPAAAAZHJzL2Rvd25yZXYueG1sTI/BToQwEIbvJr5DMybe3LILAYKUzWYT&#10;4yaedvXirdAKxHaKbRfw7R1Pepz83/zzTb1frWGz9mF0KGC7SYBp7JwasRfw9vr0UAILUaKSxqEW&#10;8K0D7Jvbm1pWyi141vMl9oxKMFRSwBDjVHEeukFbGTZu0kjZh/NWRhp9z5WXC5Vbw3dJknMrR6QL&#10;g5z0cdDd5+VqSePk5nXXm5f2sBy/Ws+fT+9nFOL+bj08Aot6jX8w/OrTDjTk1LorqsCMgLzMMkIF&#10;ZGVWACOiyNMUWEtRWmyBNzX//0PzAwAA//8DAFBLAQItABQABgAIAAAAIQC2gziS/gAAAOEBAAAT&#10;AAAAAAAAAAAAAAAAAAAAAABbQ29udGVudF9UeXBlc10ueG1sUEsBAi0AFAAGAAgAAAAhADj9If/W&#10;AAAAlAEAAAsAAAAAAAAAAAAAAAAALwEAAF9yZWxzLy5yZWxzUEsBAi0AFAAGAAgAAAAhAFnloGwO&#10;AgAA+AMAAA4AAAAAAAAAAAAAAAAALgIAAGRycy9lMm9Eb2MueG1sUEsBAi0AFAAGAAgAAAAhAOxD&#10;BjbfAAAACwEAAA8AAAAAAAAAAAAAAAAAaAQAAGRycy9kb3ducmV2LnhtbFBLBQYAAAAABAAEAPMA&#10;AAB0BQAAAAA=&#10;" adj="10800" strokecolor="#4472c4" strokeweight=".5pt">
+              <v:shape w14:anchorId="04628F26" id="Connector: Curved 16" o:spid="_x0000_s1026" type="#_x0000_t38" style="position:absolute;margin-left:323.85pt;margin-top:260.7pt;width:76.2pt;height:39.45pt;rotation:90;z-index:251669504;visibility:visible;mso-wrap-style:square;mso-wrap-distance-left:9pt;mso-wrap-distance-top:0;mso-wrap-distance-right:9pt;mso-wrap-distance-bottom:0;mso-position-horizontal:absolute;mso-position-horizontal-relative:text;mso-position-vertical:absolute;mso-position-vertical-relative:text" o:gfxdata="UEsDBBQABgAIAAAAIQC2gziS/gAAAOEBAAATAAAAW0NvbnRlbnRfVHlwZXNdLnhtbJSRQU7DMBBF&#10;90jcwfIWJU67QAgl6YK0S0CoHGBkTxKLZGx5TGhvj5O2G0SRWNoz/78nu9wcxkFMGNg6quQqL6RA&#10;0s5Y6ir5vt9lD1JwBDIwOMJKHpHlpr69KfdHjyxSmriSfYz+USnWPY7AufNIadK6MEJMx9ApD/oD&#10;OlTrorhX2lFEilmcO2RdNtjC5xDF9pCuTyYBB5bi6bQ4syoJ3g9WQ0ymaiLzg5KdCXlKLjvcW893&#10;SUOqXwnz5DrgnHtJTxOsQfEKIT7DmDSUCaxw7Rqn8787ZsmRM9e2VmPeBN4uqYvTtW7jvijg9N/y&#10;JsXecLq0q+WD6m8AAAD//wMAUEsDBBQABgAIAAAAIQA4/SH/1gAAAJQBAAALAAAAX3JlbHMvLnJl&#10;bHOkkMFqwzAMhu+DvYPRfXGawxijTi+j0GvpHsDYimMaW0Yy2fr2M4PBMnrbUb/Q94l/f/hMi1qR&#10;JVI2sOt6UJgd+ZiDgffL8ekFlFSbvV0oo4EbChzGx4f9GRdb25HMsYhqlCwG5lrLq9biZkxWOiqY&#10;22YiTra2kYMu1l1tQD30/bPm3wwYN0x18gb45AdQl1tp5j/sFB2T0FQ7R0nTNEV3j6o9feQzro1i&#10;OWA14Fm+Q8a1a8+Bvu/d/dMb2JY5uiPbhG/ktn4cqGU/er3pcvwCAAD//wMAUEsDBBQABgAIAAAA&#10;IQBZ5aBsDgIAAPgDAAAOAAAAZHJzL2Uyb0RvYy54bWysU01v2zAMvQ/YfxB0X+yk+aoRp4dk3aXY&#10;ArT7AYwk22r1BUmNk38/SnbTdbsN00GQROo98pHc3J21Iifhg7SmptNJSYkwzHJp2pr+fLr/sqYk&#10;RDAclDWiphcR6N3286dN7yoxs51VXHiCICZUvatpF6OriiKwTmgIE+uEQWNjvYaIV98W3EOP6FoV&#10;s7JcFr313HnLRAj4uh+MdJvxm0aw+KNpgohE1RRji3n3eT+mvdhuoGo9uE6yMQz4hyg0SIOkV6g9&#10;RCCvXv4FpSXzNtgmTpjVhW0ayUTOAbOZln9k89iBEzkXFCe4q0zh/8Gy76eDJ5Jj7VaUGNBYo501&#10;BoWzviK7V38SnEyXSajehQr9d+bgU6rsbB7dg2UvAW3FB2O6BDe4nRuvibeo/GJeppV1wszJOZfh&#10;ci2DOEfC8PF2ubqdTylhaFqU09l6ldgLqBJUYnY+xG/CapIONWU5yGvUN5kATg8h5orwMS3gzwja&#10;aIUFPoEiixzMgDx6I8cbdvpq7L1UCj2gUob0NV3eLLCJGGCjNgoiHrVD6YJpKQHV4gSw6DN9sEry&#10;9Dt9Dr497pQnyFrT+Xw1283HjD64Jeo9hG7wy6ahP7WMOCRK6pquBwlzTBGk+mo4iReHVYtegmmV&#10;GJGVScwijwAqkdJ8r0o6HS2/HPzbO7ZXlngchdS/v9/z7/eB3f4CAAD//wMAUEsDBBQABgAIAAAA&#10;IQDsQwY23wAAAAsBAAAPAAAAZHJzL2Rvd25yZXYueG1sTI/BToQwEIbvJr5DMybe3LILAYKUzWYT&#10;4yaedvXirdAKxHaKbRfw7R1Pepz83/zzTb1frWGz9mF0KGC7SYBp7JwasRfw9vr0UAILUaKSxqEW&#10;8K0D7Jvbm1pWyi141vMl9oxKMFRSwBDjVHEeukFbGTZu0kjZh/NWRhp9z5WXC5Vbw3dJknMrR6QL&#10;g5z0cdDd5+VqSePk5nXXm5f2sBy/Ws+fT+9nFOL+bj08Aot6jX8w/OrTDjTk1LorqsCMgLzMMkIF&#10;ZGVWACOiyNMUWEtRWmyBNzX//0PzAwAA//8DAFBLAQItABQABgAIAAAAIQC2gziS/gAAAOEBAAAT&#10;AAAAAAAAAAAAAAAAAAAAAABbQ29udGVudF9UeXBlc10ueG1sUEsBAi0AFAAGAAgAAAAhADj9If/W&#10;AAAAlAEAAAsAAAAAAAAAAAAAAAAALwEAAF9yZWxzLy5yZWxzUEsBAi0AFAAGAAgAAAAhAFnloGwO&#10;AgAA+AMAAA4AAAAAAAAAAAAAAAAALgIAAGRycy9lMm9Eb2MueG1sUEsBAi0AFAAGAAgAAAAhAOxD&#10;BjbfAAAACwEAAA8AAAAAAAAAAAAAAAAAaAQAAGRycy9kb3ducmV2LnhtbFBLBQYAAAAABAAEAPMA&#10;AAB0BQAAAAA=&#10;" adj="10800" strokecolor="#4472c4" strokeweight=".5pt">
                 <v:stroke endarrow="block" joinstyle="miter"/>
                 <o:lock v:ext="edit" shapetype="f"/>
               </v:shape>
@@ -2252,7 +2250,7 @@
           </mc:Choice>
           <mc:Fallback>
             <w:pict>
-              <v:shape w14:anchorId="199362EA" id="Connector: Curved 23" o:spid="_x0000_s1026" type="#_x0000_t37" style="position:absolute;margin-left:178.45pt;margin-top:345.4pt;width:57.45pt;height:33.05pt;rotation:180;flip:y;z-index:251670528;visibility:visible;mso-wrap-style:square;mso-wrap-distance-left:9pt;mso-wrap-distance-top:0;mso-wrap-distance-right:9pt;mso-wrap-distance-bottom:0;mso-position-horizontal:absolute;mso-position-horizontal-relative:text;mso-position-vertical:absolute;mso-position-vertical-relative:text" o:gfxdata="UEsDBBQABgAIAAAAIQC2gziS/gAAAOEBAAATAAAAW0NvbnRlbnRfVHlwZXNdLnhtbJSRQU7DMBBF&#10;90jcwfIWJU67QAgl6YK0S0CoHGBkTxKLZGx5TGhvj5O2G0SRWNoz/78nu9wcxkFMGNg6quQqL6RA&#10;0s5Y6ir5vt9lD1JwBDIwOMJKHpHlpr69KfdHjyxSmriSfYz+USnWPY7AufNIadK6MEJMx9ApD/oD&#10;OlTrorhX2lFEilmcO2RdNtjC5xDF9pCuTyYBB5bi6bQ4syoJ3g9WQ0ymaiLzg5KdCXlKLjvcW893&#10;SUOqXwnz5DrgnHtJTxOsQfEKIT7DmDSUCaxw7Rqn8787ZsmRM9e2VmPeBN4uqYvTtW7jvijg9N/y&#10;JsXecLq0q+WD6m8AAAD//wMAUEsDBBQABgAIAAAAIQA4/SH/1gAAAJQBAAALAAAAX3JlbHMvLnJl&#10;bHOkkMFqwzAMhu+DvYPRfXGawxijTi+j0GvpHsDYimMaW0Yy2fr2M4PBMnrbUb/Q94l/f/hMi1qR&#10;JVI2sOt6UJgd+ZiDgffL8ekFlFSbvV0oo4EbChzGx4f9GRdb25HMsYhqlCwG5lrLq9biZkxWOiqY&#10;22YiTra2kYMu1l1tQD30/bPm3wwYN0x18gb45AdQl1tp5j/sFB2T0FQ7R0nTNEV3j6o9feQzro1i&#10;OWA14Fm+Q8a1a8+Bvu/d/dMb2JY5uiPbhG/ktn4cqGU/er3pcvwCAAD//wMAUEsDBBQABgAIAAAA&#10;IQCBeYpM/gEAANYDAAAOAAAAZHJzL2Uyb0RvYy54bWysU01v2zAMvQ/YfxB0X+y4bpsacXpI1l2K&#10;LUC33RlZtoXpC5QaJ/9+lBIk7XYb5oMgivTT4+PT8vFgNNtLDMrZls9nJWfSCtcpO7T8x/enTwvO&#10;QgTbgXZWtvwoA39cffywnHwjKzc63UlkBGJDM/mWjzH6piiCGKWBMHNeWkr2Dg1ECnEoOoSJ0I0u&#10;qrK8KyaHnUcnZAh0ujkl+Srj970U8VvfBxmZbjlxi3nFvO7SWqyW0AwIflTiTAP+gYUBZenSC9QG&#10;IrBXVH9BGSXQBdfHmXCmcH2vhMw9UDfz8o9uXkbwMvdC4gR/kSn8P1jxdb9FprqWVzVnFgzNaO2s&#10;JeEcNmz9invZseomCTX50FD92m4xtSoO9sU/O/ErUK54l0xB8KeyQ4+GoSPl5+WiTB9nvVb+Jx1k&#10;yUgEdsgTOV4mIg+RCTq8rx5u6zlnglL1/GFR5YkV0CTURMJjiF+kMyxtWi4y30sDVb4A9s8hJo7X&#10;8vSrdU9K62wAbdnU8rubW+ImgGzYa4i0NZ6ECXbgDPRA/hYRM2JwWnXp74QTcNitNbI9kMfq+r5a&#10;10ktuu1dWSK4gTCe6nLq5D6jIj0BrUzLz/pkThGU/mw7Fo+eZhJRgR20PCNrm26W2eDn5q6ap93O&#10;dcctJhopIvNkQmejJ3e+jXPV9TmufgMAAP//AwBQSwMEFAAGAAgAAAAhAI0KAUzfAAAACwEAAA8A&#10;AABkcnMvZG93bnJldi54bWxMj81uwjAQhO+V+g7WIvVSFYf+BAhxEKrUS9ULlAdYYteJsNdRbCDk&#10;6buc2tuO5tPsTLkevBNn08c2kILZNANhqA66Jatg//3xtAARE5JGF8gouJoI6+r+rsRChwttzXmX&#10;rOAQigUqaFLqCilj3RiPcRo6Q+z9hN5jYtlbqXu8cLh38jnLcumxJf7QYGfeG1MfdyevAPFrMZI9&#10;7p17HDdXOyLV8VOph8mwWYFIZkh/MNzqc3WouNMhnEhH4RS8vOVLRhXky4w3MPE6n/FxUDC/WbIq&#10;5f8N1S8AAAD//wMAUEsBAi0AFAAGAAgAAAAhALaDOJL+AAAA4QEAABMAAAAAAAAAAAAAAAAAAAAA&#10;AFtDb250ZW50X1R5cGVzXS54bWxQSwECLQAUAAYACAAAACEAOP0h/9YAAACUAQAACwAAAAAAAAAA&#10;AAAAAAAvAQAAX3JlbHMvLnJlbHNQSwECLQAUAAYACAAAACEAgXmKTP4BAADWAwAADgAAAAAAAAAA&#10;AAAAAAAuAgAAZHJzL2Uyb0RvYy54bWxQSwECLQAUAAYACAAAACEAjQoBTN8AAAALAQAADwAAAAAA&#10;AAAAAAAAAABYBAAAZHJzL2Rvd25yZXYueG1sUEsFBgAAAAAEAAQA8wAAAGQFAAAAAA==&#10;" strokecolor="#4472c4" strokeweight=".5pt">
+              <v:shape w14:anchorId="100E4025" id="Connector: Curved 23" o:spid="_x0000_s1026" type="#_x0000_t37" style="position:absolute;margin-left:178.45pt;margin-top:345.4pt;width:57.45pt;height:33.05pt;rotation:180;flip:y;z-index:251670528;visibility:visible;mso-wrap-style:square;mso-wrap-distance-left:9pt;mso-wrap-distance-top:0;mso-wrap-distance-right:9pt;mso-wrap-distance-bottom:0;mso-position-horizontal:absolute;mso-position-horizontal-relative:text;mso-position-vertical:absolute;mso-position-vertical-relative:text" o:gfxdata="UEsDBBQABgAIAAAAIQC2gziS/gAAAOEBAAATAAAAW0NvbnRlbnRfVHlwZXNdLnhtbJSRQU7DMBBF&#10;90jcwfIWJU67QAgl6YK0S0CoHGBkTxKLZGx5TGhvj5O2G0SRWNoz/78nu9wcxkFMGNg6quQqL6RA&#10;0s5Y6ir5vt9lD1JwBDIwOMJKHpHlpr69KfdHjyxSmriSfYz+USnWPY7AufNIadK6MEJMx9ApD/oD&#10;OlTrorhX2lFEilmcO2RdNtjC5xDF9pCuTyYBB5bi6bQ4syoJ3g9WQ0ymaiLzg5KdCXlKLjvcW893&#10;SUOqXwnz5DrgnHtJTxOsQfEKIT7DmDSUCaxw7Rqn8787ZsmRM9e2VmPeBN4uqYvTtW7jvijg9N/y&#10;JsXecLq0q+WD6m8AAAD//wMAUEsDBBQABgAIAAAAIQA4/SH/1gAAAJQBAAALAAAAX3JlbHMvLnJl&#10;bHOkkMFqwzAMhu+DvYPRfXGawxijTi+j0GvpHsDYimMaW0Yy2fr2M4PBMnrbUb/Q94l/f/hMi1qR&#10;JVI2sOt6UJgd+ZiDgffL8ekFlFSbvV0oo4EbChzGx4f9GRdb25HMsYhqlCwG5lrLq9biZkxWOiqY&#10;22YiTra2kYMu1l1tQD30/bPm3wwYN0x18gb45AdQl1tp5j/sFB2T0FQ7R0nTNEV3j6o9feQzro1i&#10;OWA14Fm+Q8a1a8+Bvu/d/dMb2JY5uiPbhG/ktn4cqGU/er3pcvwCAAD//wMAUEsDBBQABgAIAAAA&#10;IQCBeYpM/gEAANYDAAAOAAAAZHJzL2Uyb0RvYy54bWysU01v2zAMvQ/YfxB0X+y4bpsacXpI1l2K&#10;LUC33RlZtoXpC5QaJ/9+lBIk7XYb5oMgivTT4+PT8vFgNNtLDMrZls9nJWfSCtcpO7T8x/enTwvO&#10;QgTbgXZWtvwoA39cffywnHwjKzc63UlkBGJDM/mWjzH6piiCGKWBMHNeWkr2Dg1ECnEoOoSJ0I0u&#10;qrK8KyaHnUcnZAh0ujkl+Srj970U8VvfBxmZbjlxi3nFvO7SWqyW0AwIflTiTAP+gYUBZenSC9QG&#10;IrBXVH9BGSXQBdfHmXCmcH2vhMw9UDfz8o9uXkbwMvdC4gR/kSn8P1jxdb9FprqWVzVnFgzNaO2s&#10;JeEcNmz9invZseomCTX50FD92m4xtSoO9sU/O/ErUK54l0xB8KeyQ4+GoSPl5+WiTB9nvVb+Jx1k&#10;yUgEdsgTOV4mIg+RCTq8rx5u6zlnglL1/GFR5YkV0CTURMJjiF+kMyxtWi4y30sDVb4A9s8hJo7X&#10;8vSrdU9K62wAbdnU8rubW+ImgGzYa4i0NZ6ECXbgDPRA/hYRM2JwWnXp74QTcNitNbI9kMfq+r5a&#10;10ktuu1dWSK4gTCe6nLq5D6jIj0BrUzLz/pkThGU/mw7Fo+eZhJRgR20PCNrm26W2eDn5q6ap93O&#10;dcctJhopIvNkQmejJ3e+jXPV9TmufgMAAP//AwBQSwMEFAAGAAgAAAAhAI0KAUzfAAAACwEAAA8A&#10;AABkcnMvZG93bnJldi54bWxMj81uwjAQhO+V+g7WIvVSFYf+BAhxEKrUS9ULlAdYYteJsNdRbCDk&#10;6buc2tuO5tPsTLkevBNn08c2kILZNANhqA66Jatg//3xtAARE5JGF8gouJoI6+r+rsRChwttzXmX&#10;rOAQigUqaFLqCilj3RiPcRo6Q+z9hN5jYtlbqXu8cLh38jnLcumxJf7QYGfeG1MfdyevAPFrMZI9&#10;7p17HDdXOyLV8VOph8mwWYFIZkh/MNzqc3WouNMhnEhH4RS8vOVLRhXky4w3MPE6n/FxUDC/WbIq&#10;5f8N1S8AAAD//wMAUEsBAi0AFAAGAAgAAAAhALaDOJL+AAAA4QEAABMAAAAAAAAAAAAAAAAAAAAA&#10;AFtDb250ZW50X1R5cGVzXS54bWxQSwECLQAUAAYACAAAACEAOP0h/9YAAACUAQAACwAAAAAAAAAA&#10;AAAAAAAvAQAAX3JlbHMvLnJlbHNQSwECLQAUAAYACAAAACEAgXmKTP4BAADWAwAADgAAAAAAAAAA&#10;AAAAAAAuAgAAZHJzL2Uyb0RvYy54bWxQSwECLQAUAAYACAAAACEAjQoBTN8AAAALAQAADwAAAAAA&#10;AAAAAAAAAABYBAAAZHJzL2Rvd25yZXYueG1sUEsFBgAAAAAEAAQA8wAAAGQFAAAAAA==&#10;" strokecolor="#4472c4" strokeweight=".5pt">
                 <v:stroke endarrow="block" joinstyle="miter"/>
                 <o:lock v:ext="edit" shapetype="f"/>
               </v:shape>
@@ -2324,7 +2322,7 @@
           </mc:Choice>
           <mc:Fallback>
             <w:pict>
-              <v:shape w14:anchorId="28FA5D58" id="Connector: Curved 27" o:spid="_x0000_s1026" type="#_x0000_t38" style="position:absolute;margin-left:77.35pt;margin-top:295.45pt;width:128.9pt;height:14.85pt;rotation:90;z-index:251671552;visibility:visible;mso-wrap-style:square;mso-wrap-distance-left:9pt;mso-wrap-distance-top:0;mso-wrap-distance-right:9pt;mso-wrap-distance-bottom:0;mso-position-horizontal:absolute;mso-position-horizontal-relative:text;mso-position-vertical:absolute;mso-position-vertical-relative:text" o:gfxdata="UEsDBBQABgAIAAAAIQC2gziS/gAAAOEBAAATAAAAW0NvbnRlbnRfVHlwZXNdLnhtbJSRQU7DMBBF&#10;90jcwfIWJU67QAgl6YK0S0CoHGBkTxKLZGx5TGhvj5O2G0SRWNoz/78nu9wcxkFMGNg6quQqL6RA&#10;0s5Y6ir5vt9lD1JwBDIwOMJKHpHlpr69KfdHjyxSmriSfYz+USnWPY7AufNIadK6MEJMx9ApD/oD&#10;OlTrorhX2lFEilmcO2RdNtjC5xDF9pCuTyYBB5bi6bQ4syoJ3g9WQ0ymaiLzg5KdCXlKLjvcW893&#10;SUOqXwnz5DrgnHtJTxOsQfEKIT7DmDSUCaxw7Rqn8787ZsmRM9e2VmPeBN4uqYvTtW7jvijg9N/y&#10;JsXecLq0q+WD6m8AAAD//wMAUEsDBBQABgAIAAAAIQA4/SH/1gAAAJQBAAALAAAAX3JlbHMvLnJl&#10;bHOkkMFqwzAMhu+DvYPRfXGawxijTi+j0GvpHsDYimMaW0Yy2fr2M4PBMnrbUb/Q94l/f/hMi1qR&#10;JVI2sOt6UJgd+ZiDgffL8ekFlFSbvV0oo4EbChzGx4f9GRdb25HMsYhqlCwG5lrLq9biZkxWOiqY&#10;22YiTra2kYMu1l1tQD30/bPm3wwYN0x18gb45AdQl1tp5j/sFB2T0FQ7R0nTNEV3j6o9feQzro1i&#10;OWA14Fm+Q8a1a8+Bvu/d/dMb2JY5uiPbhG/ktn4cqGU/er3pcvwCAAD//wMAUEsDBBQABgAIAAAA&#10;IQC01a9ADgIAAPkDAAAOAAAAZHJzL2Uyb0RvYy54bWysU8tu2zAQvBfoPxC817Jk+QHBcg5200vQ&#10;Bkj6AWuSktjyBZKx7L/vknKcpr0V1YEQucuZnVnu9u6sFTkJH6Q1LS1nc0qEYZZL07f0+/P9pw0l&#10;IYLhoKwRLb2IQO92Hz9sR9eIyg5WceEJgpjQjK6lQ4yuKYrABqEhzKwTBoOd9Roibn1fcA8jomtV&#10;VPP5qhit585bJkLA08MUpLuM33WCxW9dF0QkqqVYW8yrz+sxrcVuC03vwQ2SXcuAf6hCgzRIeoM6&#10;QATy4uVfUFoyb4Pt4oxZXdiuk0xkDaimnP+h5mkAJ7IWNCe4m03h/8Gyr6dHTyRvaYWdMqCxR3tr&#10;DBpnfUP2L/4kOKnWyajRhQbz9+bRJ6nsbJ7cg2U/A8aKd8G0CW5KO3deE2/R+WU9T1/2CZWTc27D&#10;5dYGcY6E4WG5WqyrNXaLYazcbOq6TPQFNAkrUTsf4hdhNUk/LWW5ylvZi8wAp4cQc0v4VRfwHyUl&#10;nVbY4RMosszVTMjXbOR4xU5Xjb2XSmEGNMqQsaWrxTLVBfhSOwURf7VD74LpKQHV4wiw6DN9sEry&#10;dDtdDr4/7pUnyNrSul5X+/qq6F1aoj5AGKa8HJoeqJYRp0RJ3dLN5GGuKYJUnw0n8eKwbdFLML0S&#10;V2RlErPIM4BOJJlvbUl/R8svj/71HN9Xtvg6C+kB/77Pt98mdvcLAAD//wMAUEsDBBQABgAIAAAA&#10;IQBG4ffP4AAAAAsBAAAPAAAAZHJzL2Rvd25yZXYueG1sTI/BToQwEIbvJr5DMybe3CISYJGy2Wxi&#10;3MTTrl68FToCsZ1i2wV8e+tJj5P5/n++qXer0WxG50dLAu43CTCkzqqRegFvr093JTAfJCmpLaGA&#10;b/Swa66valkpu9AJ53PoWSwhX0kBQwhTxbnvBjTSb+yEFHcf1hkZ4uh6rpxcYrnRPE2SnBs5Urww&#10;yAkPA3af54uJGkc7r2mvX9r9cvhqHX8+vp9IiNubdf8ILOAa/mD41Y8ZaKJTay+kPNMC0rwsIiog&#10;K/ItsEik2zID1gooHrICeFPz/z80PwAAAP//AwBQSwECLQAUAAYACAAAACEAtoM4kv4AAADhAQAA&#10;EwAAAAAAAAAAAAAAAAAAAAAAW0NvbnRlbnRfVHlwZXNdLnhtbFBLAQItABQABgAIAAAAIQA4/SH/&#10;1gAAAJQBAAALAAAAAAAAAAAAAAAAAC8BAABfcmVscy8ucmVsc1BLAQItABQABgAIAAAAIQC01a9A&#10;DgIAAPkDAAAOAAAAAAAAAAAAAAAAAC4CAABkcnMvZTJvRG9jLnhtbFBLAQItABQABgAIAAAAIQBG&#10;4ffP4AAAAAsBAAAPAAAAAAAAAAAAAAAAAGgEAABkcnMvZG93bnJldi54bWxQSwUGAAAAAAQABADz&#10;AAAAdQUAAAAA&#10;" adj="10800" strokecolor="#4472c4" strokeweight=".5pt">
+              <v:shape w14:anchorId="0B84320F" id="Connector: Curved 27" o:spid="_x0000_s1026" type="#_x0000_t38" style="position:absolute;margin-left:77.35pt;margin-top:295.45pt;width:128.9pt;height:14.85pt;rotation:90;z-index:251671552;visibility:visible;mso-wrap-style:square;mso-wrap-distance-left:9pt;mso-wrap-distance-top:0;mso-wrap-distance-right:9pt;mso-wrap-distance-bottom:0;mso-position-horizontal:absolute;mso-position-horizontal-relative:text;mso-position-vertical:absolute;mso-position-vertical-relative:text" o:gfxdata="UEsDBBQABgAIAAAAIQC2gziS/gAAAOEBAAATAAAAW0NvbnRlbnRfVHlwZXNdLnhtbJSRQU7DMBBF&#10;90jcwfIWJU67QAgl6YK0S0CoHGBkTxKLZGx5TGhvj5O2G0SRWNoz/78nu9wcxkFMGNg6quQqL6RA&#10;0s5Y6ir5vt9lD1JwBDIwOMJKHpHlpr69KfdHjyxSmriSfYz+USnWPY7AufNIadK6MEJMx9ApD/oD&#10;OlTrorhX2lFEilmcO2RdNtjC5xDF9pCuTyYBB5bi6bQ4syoJ3g9WQ0ymaiLzg5KdCXlKLjvcW893&#10;SUOqXwnz5DrgnHtJTxOsQfEKIT7DmDSUCaxw7Rqn8787ZsmRM9e2VmPeBN4uqYvTtW7jvijg9N/y&#10;JsXecLq0q+WD6m8AAAD//wMAUEsDBBQABgAIAAAAIQA4/SH/1gAAAJQBAAALAAAAX3JlbHMvLnJl&#10;bHOkkMFqwzAMhu+DvYPRfXGawxijTi+j0GvpHsDYimMaW0Yy2fr2M4PBMnrbUb/Q94l/f/hMi1qR&#10;JVI2sOt6UJgd+ZiDgffL8ekFlFSbvV0oo4EbChzGx4f9GRdb25HMsYhqlCwG5lrLq9biZkxWOiqY&#10;22YiTra2kYMu1l1tQD30/bPm3wwYN0x18gb45AdQl1tp5j/sFB2T0FQ7R0nTNEV3j6o9feQzro1i&#10;OWA14Fm+Q8a1a8+Bvu/d/dMb2JY5uiPbhG/ktn4cqGU/er3pcvwCAAD//wMAUEsDBBQABgAIAAAA&#10;IQC01a9ADgIAAPkDAAAOAAAAZHJzL2Uyb0RvYy54bWysU8tu2zAQvBfoPxC817Jk+QHBcg5200vQ&#10;Bkj6AWuSktjyBZKx7L/vknKcpr0V1YEQucuZnVnu9u6sFTkJH6Q1LS1nc0qEYZZL07f0+/P9pw0l&#10;IYLhoKwRLb2IQO92Hz9sR9eIyg5WceEJgpjQjK6lQ4yuKYrABqEhzKwTBoOd9Roibn1fcA8jomtV&#10;VPP5qhit585bJkLA08MUpLuM33WCxW9dF0QkqqVYW8yrz+sxrcVuC03vwQ2SXcuAf6hCgzRIeoM6&#10;QATy4uVfUFoyb4Pt4oxZXdiuk0xkDaimnP+h5mkAJ7IWNCe4m03h/8Gyr6dHTyRvaYWdMqCxR3tr&#10;DBpnfUP2L/4kOKnWyajRhQbz9+bRJ6nsbJ7cg2U/A8aKd8G0CW5KO3deE2/R+WU9T1/2CZWTc27D&#10;5dYGcY6E4WG5WqyrNXaLYazcbOq6TPQFNAkrUTsf4hdhNUk/LWW5ylvZi8wAp4cQc0v4VRfwHyUl&#10;nVbY4RMosszVTMjXbOR4xU5Xjb2XSmEGNMqQsaWrxTLVBfhSOwURf7VD74LpKQHV4wiw6DN9sEry&#10;dDtdDr4/7pUnyNrSul5X+/qq6F1aoj5AGKa8HJoeqJYRp0RJ3dLN5GGuKYJUnw0n8eKwbdFLML0S&#10;V2RlErPIM4BOJJlvbUl/R8svj/71HN9Xtvg6C+kB/77Pt98mdvcLAAD//wMAUEsDBBQABgAIAAAA&#10;IQBG4ffP4AAAAAsBAAAPAAAAZHJzL2Rvd25yZXYueG1sTI/BToQwEIbvJr5DMybe3CISYJGy2Wxi&#10;3MTTrl68FToCsZ1i2wV8e+tJj5P5/n++qXer0WxG50dLAu43CTCkzqqRegFvr093JTAfJCmpLaGA&#10;b/Swa66valkpu9AJ53PoWSwhX0kBQwhTxbnvBjTSb+yEFHcf1hkZ4uh6rpxcYrnRPE2SnBs5Urww&#10;yAkPA3af54uJGkc7r2mvX9r9cvhqHX8+vp9IiNubdf8ILOAa/mD41Y8ZaKJTay+kPNMC0rwsIiog&#10;K/ItsEik2zID1gooHrICeFPz/z80PwAAAP//AwBQSwECLQAUAAYACAAAACEAtoM4kv4AAADhAQAA&#10;EwAAAAAAAAAAAAAAAAAAAAAAW0NvbnRlbnRfVHlwZXNdLnhtbFBLAQItABQABgAIAAAAIQA4/SH/&#10;1gAAAJQBAAALAAAAAAAAAAAAAAAAAC8BAABfcmVscy8ucmVsc1BLAQItABQABgAIAAAAIQC01a9A&#10;DgIAAPkDAAAOAAAAAAAAAAAAAAAAAC4CAABkcnMvZTJvRG9jLnhtbFBLAQItABQABgAIAAAAIQBG&#10;4ffP4AAAAAsBAAAPAAAAAAAAAAAAAAAAAGgEAABkcnMvZG93bnJldi54bWxQSwUGAAAAAAQABADz&#10;AAAAdQUAAAAA&#10;" adj="10800" strokecolor="#4472c4" strokeweight=".5pt">
                 <v:stroke endarrow="block" joinstyle="miter"/>
                 <o:lock v:ext="edit" shapetype="f"/>
               </v:shape>
@@ -2394,7 +2392,7 @@
           </mc:Choice>
           <mc:Fallback>
             <w:pict>
-              <v:shape w14:anchorId="63B9324A" id="Connector: Curved 35" o:spid="_x0000_s1026" type="#_x0000_t37" style="position:absolute;margin-left:219.85pt;margin-top:200.45pt;width:78.3pt;height:107pt;z-index:251672576;visibility:visible;mso-wrap-style:square;mso-wrap-distance-left:9pt;mso-wrap-distance-top:0;mso-wrap-distance-right:9pt;mso-wrap-distance-bottom:0;mso-position-horizontal:absolute;mso-position-horizontal-relative:text;mso-position-vertical:absolute;mso-position-vertical-relative:text" o:gfxdata="UEsDBBQABgAIAAAAIQC2gziS/gAAAOEBAAATAAAAW0NvbnRlbnRfVHlwZXNdLnhtbJSRQU7DMBBF&#10;90jcwfIWJU67QAgl6YK0S0CoHGBkTxKLZGx5TGhvj5O2G0SRWNoz/78nu9wcxkFMGNg6quQqL6RA&#10;0s5Y6ir5vt9lD1JwBDIwOMJKHpHlpr69KfdHjyxSmriSfYz+USnWPY7AufNIadK6MEJMx9ApD/oD&#10;OlTrorhX2lFEilmcO2RdNtjC5xDF9pCuTyYBB5bi6bQ4syoJ3g9WQ0ymaiLzg5KdCXlKLjvcW893&#10;SUOqXwnz5DrgnHtJTxOsQfEKIT7DmDSUCaxw7Rqn8787ZsmRM9e2VmPeBN4uqYvTtW7jvijg9N/y&#10;JsXecLq0q+WD6m8AAAD//wMAUEsDBBQABgAIAAAAIQA4/SH/1gAAAJQBAAALAAAAX3JlbHMvLnJl&#10;bHOkkMFqwzAMhu+DvYPRfXGawxijTi+j0GvpHsDYimMaW0Yy2fr2M4PBMnrbUb/Q94l/f/hMi1qR&#10;JVI2sOt6UJgd+ZiDgffL8ekFlFSbvV0oo4EbChzGx4f9GRdb25HMsYhqlCwG5lrLq9biZkxWOiqY&#10;22YiTra2kYMu1l1tQD30/bPm3wwYN0x18gb45AdQl1tp5j/sFB2T0FQ7R0nTNEV3j6o9feQzro1i&#10;OWA14Fm+Q8a1a8+Bvu/d/dMb2JY5uiPbhG/ktn4cqGU/er3pcvwCAAD//wMAUEsDBBQABgAIAAAA&#10;IQBp12Eb7gEAAL4DAAAOAAAAZHJzL2Uyb0RvYy54bWysU8lu2zAQvRfoPxC81/JeW7Ccg930ErQG&#10;0n7AmKIkotwwZCz77zukbCdpb0V1IDjbm5nHp83D2Wh2khiUsxWfjMacSStcrWxb8Z8/Hj+tOAsR&#10;bA3aWVnxiwz8Yfvxw6b3pZy6zulaIiMQG8reV7yL0ZdFEUQnDYSR89JSsHFoIJKJbVEj9IRudDEd&#10;j5dF77D26IQMgbz7Ici3Gb9ppIjfmybIyHTFabaYT8znMZ3FdgNli+A7Ja5jwD9MYUBZanqH2kME&#10;9oLqLyijBLrgmjgSzhSuaZSQeQfaZjL+Y5vnDrzMuxA5wd9pCv8PVnw7HZCpuuKzJWcWDL3RzllL&#10;xDks2e4FT7Jms0UiqvehpPydPWBaVZzts39y4legWPEumIzgh7Rzgyal067snIm/3ImX58gEOdfr&#10;+XQ+40xQaDJbrBbrVWpYQHmr9hjiV+kMS5eKizzXfdBp5h5OTyEOZbf01Ni6R6U1+aHUlvUVX84W&#10;JAUBJLdGQ6Sr8URAsC1noFvSsYiYEYPTqk7VqThge9xpZCcgLc3nn6e7+XXId2mp9R5CN+Tl0KAy&#10;oyJJXStT8dU4fYM7gtJfbM3ixRP3ERXYVssrsraps8xCvi73ym26HV19OeDtAUgkmbWroJMK39r5&#10;mV5/u+1vAAAA//8DAFBLAwQUAAYACAAAACEAfLSWfOAAAAALAQAADwAAAGRycy9kb3ducmV2Lnht&#10;bEyPwU7DMAyG70i8Q2QkbiwpLd1amk4IARLitA3tnDVuG9E4VZN15e0JJ7jZ8qff319tFzuwGSdv&#10;HElIVgIYUuO0oU7C5+H1bgPMB0VaDY5Qwjd62NbXV5UqtbvQDud96FgMIV8qCX0IY8m5b3q0yq/c&#10;iBRvrZusCnGdOq4ndYnhduD3QuTcKkPxQ69GfO6x+dqfrYSDeVmTNrske2uP9PHezMdN2kp5e7M8&#10;PQILuIQ/GH71ozrU0enkzqQ9GyRkabGOaByEKIBF4qHIU2AnCXmSFcDriv/vUP8AAAD//wMAUEsB&#10;Ai0AFAAGAAgAAAAhALaDOJL+AAAA4QEAABMAAAAAAAAAAAAAAAAAAAAAAFtDb250ZW50X1R5cGVz&#10;XS54bWxQSwECLQAUAAYACAAAACEAOP0h/9YAAACUAQAACwAAAAAAAAAAAAAAAAAvAQAAX3JlbHMv&#10;LnJlbHNQSwECLQAUAAYACAAAACEAaddhG+4BAAC+AwAADgAAAAAAAAAAAAAAAAAuAgAAZHJzL2Uy&#10;b0RvYy54bWxQSwECLQAUAAYACAAAACEAfLSWfOAAAAALAQAADwAAAAAAAAAAAAAAAABIBAAAZHJz&#10;L2Rvd25yZXYueG1sUEsFBgAAAAAEAAQA8wAAAFUFAAAAAA==&#10;" strokecolor="#4472c4" strokeweight=".5pt">
+              <v:shape w14:anchorId="1F4C8C79" id="Connector: Curved 35" o:spid="_x0000_s1026" type="#_x0000_t37" style="position:absolute;margin-left:219.85pt;margin-top:200.45pt;width:78.3pt;height:107pt;z-index:251672576;visibility:visible;mso-wrap-style:square;mso-wrap-distance-left:9pt;mso-wrap-distance-top:0;mso-wrap-distance-right:9pt;mso-wrap-distance-bottom:0;mso-position-horizontal:absolute;mso-position-horizontal-relative:text;mso-position-vertical:absolute;mso-position-vertical-relative:text" o:gfxdata="UEsDBBQABgAIAAAAIQC2gziS/gAAAOEBAAATAAAAW0NvbnRlbnRfVHlwZXNdLnhtbJSRQU7DMBBF&#10;90jcwfIWJU67QAgl6YK0S0CoHGBkTxKLZGx5TGhvj5O2G0SRWNoz/78nu9wcxkFMGNg6quQqL6RA&#10;0s5Y6ir5vt9lD1JwBDIwOMJKHpHlpr69KfdHjyxSmriSfYz+USnWPY7AufNIadK6MEJMx9ApD/oD&#10;OlTrorhX2lFEilmcO2RdNtjC5xDF9pCuTyYBB5bi6bQ4syoJ3g9WQ0ymaiLzg5KdCXlKLjvcW893&#10;SUOqXwnz5DrgnHtJTxOsQfEKIT7DmDSUCaxw7Rqn8787ZsmRM9e2VmPeBN4uqYvTtW7jvijg9N/y&#10;JsXecLq0q+WD6m8AAAD//wMAUEsDBBQABgAIAAAAIQA4/SH/1gAAAJQBAAALAAAAX3JlbHMvLnJl&#10;bHOkkMFqwzAMhu+DvYPRfXGawxijTi+j0GvpHsDYimMaW0Yy2fr2M4PBMnrbUb/Q94l/f/hMi1qR&#10;JVI2sOt6UJgd+ZiDgffL8ekFlFSbvV0oo4EbChzGx4f9GRdb25HMsYhqlCwG5lrLq9biZkxWOiqY&#10;22YiTra2kYMu1l1tQD30/bPm3wwYN0x18gb45AdQl1tp5j/sFB2T0FQ7R0nTNEV3j6o9feQzro1i&#10;OWA14Fm+Q8a1a8+Bvu/d/dMb2JY5uiPbhG/ktn4cqGU/er3pcvwCAAD//wMAUEsDBBQABgAIAAAA&#10;IQBp12Eb7gEAAL4DAAAOAAAAZHJzL2Uyb0RvYy54bWysU8lu2zAQvRfoPxC81/JeW7Ccg930ErQG&#10;0n7AmKIkotwwZCz77zukbCdpb0V1IDjbm5nHp83D2Wh2khiUsxWfjMacSStcrWxb8Z8/Hj+tOAsR&#10;bA3aWVnxiwz8Yfvxw6b3pZy6zulaIiMQG8reV7yL0ZdFEUQnDYSR89JSsHFoIJKJbVEj9IRudDEd&#10;j5dF77D26IQMgbz7Ici3Gb9ppIjfmybIyHTFabaYT8znMZ3FdgNli+A7Ja5jwD9MYUBZanqH2kME&#10;9oLqLyijBLrgmjgSzhSuaZSQeQfaZjL+Y5vnDrzMuxA5wd9pCv8PVnw7HZCpuuKzJWcWDL3RzllL&#10;xDks2e4FT7Jms0UiqvehpPydPWBaVZzts39y4legWPEumIzgh7Rzgyal067snIm/3ImX58gEOdfr&#10;+XQ+40xQaDJbrBbrVWpYQHmr9hjiV+kMS5eKizzXfdBp5h5OTyEOZbf01Ni6R6U1+aHUlvUVX84W&#10;JAUBJLdGQ6Sr8URAsC1noFvSsYiYEYPTqk7VqThge9xpZCcgLc3nn6e7+XXId2mp9R5CN+Tl0KAy&#10;oyJJXStT8dU4fYM7gtJfbM3ixRP3ERXYVssrsraps8xCvi73ym26HV19OeDtAUgkmbWroJMK39r5&#10;mV5/u+1vAAAA//8DAFBLAwQUAAYACAAAACEAfLSWfOAAAAALAQAADwAAAGRycy9kb3ducmV2Lnht&#10;bEyPwU7DMAyG70i8Q2QkbiwpLd1amk4IARLitA3tnDVuG9E4VZN15e0JJ7jZ8qff319tFzuwGSdv&#10;HElIVgIYUuO0oU7C5+H1bgPMB0VaDY5Qwjd62NbXV5UqtbvQDud96FgMIV8qCX0IY8m5b3q0yq/c&#10;iBRvrZusCnGdOq4ndYnhduD3QuTcKkPxQ69GfO6x+dqfrYSDeVmTNrske2uP9PHezMdN2kp5e7M8&#10;PQILuIQ/GH71ozrU0enkzqQ9GyRkabGOaByEKIBF4qHIU2AnCXmSFcDriv/vUP8AAAD//wMAUEsB&#10;Ai0AFAAGAAgAAAAhALaDOJL+AAAA4QEAABMAAAAAAAAAAAAAAAAAAAAAAFtDb250ZW50X1R5cGVz&#10;XS54bWxQSwECLQAUAAYACAAAACEAOP0h/9YAAACUAQAACwAAAAAAAAAAAAAAAAAvAQAAX3JlbHMv&#10;LnJlbHNQSwECLQAUAAYACAAAACEAaddhG+4BAAC+AwAADgAAAAAAAAAAAAAAAAAuAgAAZHJzL2Uy&#10;b0RvYy54bWxQSwECLQAUAAYACAAAACEAfLSWfOAAAAALAQAADwAAAAAAAAAAAAAAAABIBAAAZHJz&#10;L2Rvd25yZXYueG1sUEsFBgAAAAAEAAQA8wAAAFUFAAAAAA==&#10;" strokecolor="#4472c4" strokeweight=".5pt">
                 <v:stroke endarrow="block" joinstyle="miter"/>
                 <o:lock v:ext="edit" shapetype="f"/>
               </v:shape>
@@ -2681,6 +2679,4509 @@
         <w:t>Global warming results in climate change which results in unemployment in various sectors (especially farm related)</w:t>
       </w:r>
     </w:p>
+    <w:p>
+      <w:r>
+        <w:t>Querying the Bayesian Network:</w:t>
+      </w:r>
+    </w:p>
+    <w:p>
+      <w:r>
+        <w:t xml:space="preserve">Inference is the process of getting the probability distribution of some variables given </w:t>
+      </w:r>
+      <w:r>
+        <w:t xml:space="preserve">a set of assignments to </w:t>
+      </w:r>
+      <w:r>
+        <w:t>to other variables. There are two methods</w:t>
+      </w:r>
+      <w:r>
+        <w:t xml:space="preserve"> – enumeration or elimination. Both the methods give same results but the latter is faster than the former. Below is the example of enumeration and elimination in practice with AIMA library:</w:t>
+      </w:r>
+    </w:p>
+    <w:p>
+      <w:pPr>
+        <w:shd w:val="clear" w:color="auto" w:fill="FDF6E3"/>
+        <w:spacing w:after="0" w:line="240" w:lineRule="auto"/>
+        <w:rPr>
+          <w:rFonts w:ascii="Consolas" w:eastAsia="Times New Roman" w:hAnsi="Consolas" w:cs="Times New Roman"/>
+          <w:color w:val="657B83"/>
+          <w:sz w:val="16"/>
+          <w:szCs w:val="16"/>
+          <w:lang w:val="de-DE"/>
+        </w:rPr>
+      </w:pPr>
+      <w:r>
+        <w:rPr>
+          <w:rFonts w:ascii="Consolas" w:eastAsia="Times New Roman" w:hAnsi="Consolas" w:cs="Times New Roman"/>
+          <w:color w:val="859900"/>
+          <w:sz w:val="16"/>
+          <w:szCs w:val="16"/>
+          <w:lang w:val="de-DE"/>
+        </w:rPr>
+        <w:t>def</w:t>
+      </w:r>
+      <w:r>
+        <w:rPr>
+          <w:rFonts w:ascii="Consolas" w:eastAsia="Times New Roman" w:hAnsi="Consolas" w:cs="Times New Roman"/>
+          <w:color w:val="657B83"/>
+          <w:sz w:val="16"/>
+          <w:szCs w:val="16"/>
+          <w:lang w:val="de-DE"/>
+        </w:rPr>
+        <w:t xml:space="preserve"> </w:t>
+      </w:r>
+      <w:r>
+        <w:rPr>
+          <w:rFonts w:ascii="Consolas" w:eastAsia="Times New Roman" w:hAnsi="Consolas" w:cs="Times New Roman"/>
+          <w:color w:val="CB4B16"/>
+          <w:sz w:val="16"/>
+          <w:szCs w:val="16"/>
+          <w:lang w:val="de-DE"/>
+        </w:rPr>
+        <w:t>Q1_1_2</w:t>
+      </w:r>
+      <w:r>
+        <w:rPr>
+          <w:rFonts w:ascii="Consolas" w:eastAsia="Times New Roman" w:hAnsi="Consolas" w:cs="Times New Roman"/>
+          <w:color w:val="586E75"/>
+          <w:sz w:val="16"/>
+          <w:szCs w:val="16"/>
+          <w:lang w:val="de-DE"/>
+        </w:rPr>
+        <w:t>():</w:t>
+      </w:r>
+    </w:p>
+    <w:p>
+      <w:pPr>
+        <w:shd w:val="clear" w:color="auto" w:fill="FDF6E3"/>
+        <w:spacing w:after="0" w:line="240" w:lineRule="auto"/>
+        <w:rPr>
+          <w:rFonts w:ascii="Consolas" w:eastAsia="Times New Roman" w:hAnsi="Consolas" w:cs="Times New Roman"/>
+          <w:color w:val="657B83"/>
+          <w:sz w:val="16"/>
+          <w:szCs w:val="16"/>
+          <w:lang w:val="de-DE"/>
+        </w:rPr>
+      </w:pPr>
+      <w:r>
+        <w:rPr>
+          <w:rFonts w:ascii="Consolas" w:eastAsia="Times New Roman" w:hAnsi="Consolas" w:cs="Times New Roman"/>
+          <w:color w:val="657B83"/>
+          <w:sz w:val="16"/>
+          <w:szCs w:val="16"/>
+          <w:lang w:val="de-DE"/>
+        </w:rPr>
+        <w:t xml:space="preserve">    </w:t>
+      </w:r>
+      <w:r>
+        <w:rPr>
+          <w:rFonts w:ascii="Consolas" w:eastAsia="Times New Roman" w:hAnsi="Consolas" w:cs="Times New Roman"/>
+          <w:color w:val="B58900"/>
+          <w:sz w:val="16"/>
+          <w:szCs w:val="16"/>
+          <w:lang w:val="de-DE"/>
+        </w:rPr>
+        <w:t>T</w:t>
+      </w:r>
+      <w:r>
+        <w:rPr>
+          <w:rFonts w:ascii="Consolas" w:eastAsia="Times New Roman" w:hAnsi="Consolas" w:cs="Times New Roman"/>
+          <w:color w:val="586E75"/>
+          <w:sz w:val="16"/>
+          <w:szCs w:val="16"/>
+          <w:lang w:val="de-DE"/>
+        </w:rPr>
+        <w:t>,</w:t>
+      </w:r>
+      <w:r>
+        <w:rPr>
+          <w:rFonts w:ascii="Consolas" w:eastAsia="Times New Roman" w:hAnsi="Consolas" w:cs="Times New Roman"/>
+          <w:color w:val="657B83"/>
+          <w:sz w:val="16"/>
+          <w:szCs w:val="16"/>
+          <w:lang w:val="de-DE"/>
+        </w:rPr>
+        <w:t xml:space="preserve"> </w:t>
+      </w:r>
+      <w:r>
+        <w:rPr>
+          <w:rFonts w:ascii="Consolas" w:eastAsia="Times New Roman" w:hAnsi="Consolas" w:cs="Times New Roman"/>
+          <w:color w:val="B58900"/>
+          <w:sz w:val="16"/>
+          <w:szCs w:val="16"/>
+          <w:lang w:val="de-DE"/>
+        </w:rPr>
+        <w:t>F</w:t>
+      </w:r>
+      <w:r>
+        <w:rPr>
+          <w:rFonts w:ascii="Consolas" w:eastAsia="Times New Roman" w:hAnsi="Consolas" w:cs="Times New Roman"/>
+          <w:color w:val="657B83"/>
+          <w:sz w:val="16"/>
+          <w:szCs w:val="16"/>
+          <w:lang w:val="de-DE"/>
+        </w:rPr>
+        <w:t xml:space="preserve"> </w:t>
+      </w:r>
+      <w:r>
+        <w:rPr>
+          <w:rFonts w:ascii="Consolas" w:eastAsia="Times New Roman" w:hAnsi="Consolas" w:cs="Times New Roman"/>
+          <w:color w:val="586E75"/>
+          <w:sz w:val="16"/>
+          <w:szCs w:val="16"/>
+          <w:lang w:val="de-DE"/>
+        </w:rPr>
+        <w:t>=</w:t>
+      </w:r>
+      <w:r>
+        <w:rPr>
+          <w:rFonts w:ascii="Consolas" w:eastAsia="Times New Roman" w:hAnsi="Consolas" w:cs="Times New Roman"/>
+          <w:color w:val="657B83"/>
+          <w:sz w:val="16"/>
+          <w:szCs w:val="16"/>
+          <w:lang w:val="de-DE"/>
+        </w:rPr>
+        <w:t xml:space="preserve"> </w:t>
+      </w:r>
+      <w:r>
+        <w:rPr>
+          <w:rFonts w:ascii="Consolas" w:eastAsia="Times New Roman" w:hAnsi="Consolas" w:cs="Times New Roman"/>
+          <w:color w:val="859900"/>
+          <w:sz w:val="16"/>
+          <w:szCs w:val="16"/>
+          <w:lang w:val="de-DE"/>
+        </w:rPr>
+        <w:t>True</w:t>
+      </w:r>
+      <w:r>
+        <w:rPr>
+          <w:rFonts w:ascii="Consolas" w:eastAsia="Times New Roman" w:hAnsi="Consolas" w:cs="Times New Roman"/>
+          <w:color w:val="586E75"/>
+          <w:sz w:val="16"/>
+          <w:szCs w:val="16"/>
+          <w:lang w:val="de-DE"/>
+        </w:rPr>
+        <w:t>,</w:t>
+      </w:r>
+      <w:r>
+        <w:rPr>
+          <w:rFonts w:ascii="Consolas" w:eastAsia="Times New Roman" w:hAnsi="Consolas" w:cs="Times New Roman"/>
+          <w:color w:val="657B83"/>
+          <w:sz w:val="16"/>
+          <w:szCs w:val="16"/>
+          <w:lang w:val="de-DE"/>
+        </w:rPr>
+        <w:t xml:space="preserve"> </w:t>
+      </w:r>
+      <w:r>
+        <w:rPr>
+          <w:rFonts w:ascii="Consolas" w:eastAsia="Times New Roman" w:hAnsi="Consolas" w:cs="Times New Roman"/>
+          <w:color w:val="859900"/>
+          <w:sz w:val="16"/>
+          <w:szCs w:val="16"/>
+          <w:lang w:val="de-DE"/>
+        </w:rPr>
+        <w:t>False</w:t>
+      </w:r>
+    </w:p>
+    <w:p>
+      <w:pPr>
+        <w:shd w:val="clear" w:color="auto" w:fill="FDF6E3"/>
+        <w:spacing w:after="0" w:line="240" w:lineRule="auto"/>
+        <w:rPr>
+          <w:rFonts w:ascii="Consolas" w:eastAsia="Times New Roman" w:hAnsi="Consolas" w:cs="Times New Roman"/>
+          <w:color w:val="657B83"/>
+          <w:sz w:val="16"/>
+          <w:szCs w:val="16"/>
+          <w:lang w:val="de-DE"/>
+        </w:rPr>
+      </w:pPr>
+      <w:r>
+        <w:rPr>
+          <w:rFonts w:ascii="Consolas" w:eastAsia="Times New Roman" w:hAnsi="Consolas" w:cs="Times New Roman"/>
+          <w:color w:val="657B83"/>
+          <w:sz w:val="16"/>
+          <w:szCs w:val="16"/>
+          <w:lang w:val="de-DE"/>
+        </w:rPr>
+        <w:t xml:space="preserve">    </w:t>
+      </w:r>
+      <w:r>
+        <w:rPr>
+          <w:rFonts w:ascii="Consolas" w:eastAsia="Times New Roman" w:hAnsi="Consolas" w:cs="Times New Roman"/>
+          <w:color w:val="B58900"/>
+          <w:sz w:val="16"/>
+          <w:szCs w:val="16"/>
+          <w:lang w:val="de-DE"/>
+        </w:rPr>
+        <w:t>bayes_net</w:t>
+      </w:r>
+      <w:r>
+        <w:rPr>
+          <w:rFonts w:ascii="Consolas" w:eastAsia="Times New Roman" w:hAnsi="Consolas" w:cs="Times New Roman"/>
+          <w:color w:val="657B83"/>
+          <w:sz w:val="16"/>
+          <w:szCs w:val="16"/>
+          <w:lang w:val="de-DE"/>
+        </w:rPr>
+        <w:t xml:space="preserve"> </w:t>
+      </w:r>
+      <w:r>
+        <w:rPr>
+          <w:rFonts w:ascii="Consolas" w:eastAsia="Times New Roman" w:hAnsi="Consolas" w:cs="Times New Roman"/>
+          <w:color w:val="586E75"/>
+          <w:sz w:val="16"/>
+          <w:szCs w:val="16"/>
+          <w:lang w:val="de-DE"/>
+        </w:rPr>
+        <w:t>=</w:t>
+      </w:r>
+      <w:r>
+        <w:rPr>
+          <w:rFonts w:ascii="Consolas" w:eastAsia="Times New Roman" w:hAnsi="Consolas" w:cs="Times New Roman"/>
+          <w:color w:val="657B83"/>
+          <w:sz w:val="16"/>
+          <w:szCs w:val="16"/>
+          <w:lang w:val="de-DE"/>
+        </w:rPr>
+        <w:t xml:space="preserve"> </w:t>
+      </w:r>
+      <w:r>
+        <w:rPr>
+          <w:rFonts w:ascii="Consolas" w:eastAsia="Times New Roman" w:hAnsi="Consolas" w:cs="Times New Roman"/>
+          <w:color w:val="B58900"/>
+          <w:sz w:val="16"/>
+          <w:szCs w:val="16"/>
+          <w:lang w:val="de-DE"/>
+        </w:rPr>
+        <w:t>BayesNet</w:t>
+      </w:r>
+      <w:r>
+        <w:rPr>
+          <w:rFonts w:ascii="Consolas" w:eastAsia="Times New Roman" w:hAnsi="Consolas" w:cs="Times New Roman"/>
+          <w:color w:val="586E75"/>
+          <w:sz w:val="16"/>
+          <w:szCs w:val="16"/>
+          <w:lang w:val="de-DE"/>
+        </w:rPr>
+        <w:t>([</w:t>
+      </w:r>
+    </w:p>
+    <w:p>
+      <w:pPr>
+        <w:shd w:val="clear" w:color="auto" w:fill="FDF6E3"/>
+        <w:spacing w:after="0" w:line="240" w:lineRule="auto"/>
+        <w:rPr>
+          <w:rFonts w:ascii="Consolas" w:eastAsia="Times New Roman" w:hAnsi="Consolas" w:cs="Times New Roman"/>
+          <w:color w:val="657B83"/>
+          <w:sz w:val="16"/>
+          <w:szCs w:val="16"/>
+          <w:lang w:val="de-DE"/>
+        </w:rPr>
+      </w:pPr>
+      <w:r>
+        <w:rPr>
+          <w:rFonts w:ascii="Consolas" w:eastAsia="Times New Roman" w:hAnsi="Consolas" w:cs="Times New Roman"/>
+          <w:color w:val="657B83"/>
+          <w:sz w:val="16"/>
+          <w:szCs w:val="16"/>
+          <w:lang w:val="de-DE"/>
+        </w:rPr>
+        <w:t xml:space="preserve">        </w:t>
+      </w:r>
+      <w:r>
+        <w:rPr>
+          <w:rFonts w:ascii="Consolas" w:eastAsia="Times New Roman" w:hAnsi="Consolas" w:cs="Times New Roman"/>
+          <w:color w:val="586E75"/>
+          <w:sz w:val="16"/>
+          <w:szCs w:val="16"/>
+          <w:lang w:val="de-DE"/>
+        </w:rPr>
+        <w:t>(</w:t>
+      </w:r>
+      <w:r>
+        <w:rPr>
+          <w:rFonts w:ascii="Consolas" w:eastAsia="Times New Roman" w:hAnsi="Consolas" w:cs="Times New Roman"/>
+          <w:color w:val="2AA198"/>
+          <w:sz w:val="16"/>
+          <w:szCs w:val="16"/>
+          <w:lang w:val="de-DE"/>
+        </w:rPr>
+        <w:t>'AI'</w:t>
+      </w:r>
+      <w:r>
+        <w:rPr>
+          <w:rFonts w:ascii="Consolas" w:eastAsia="Times New Roman" w:hAnsi="Consolas" w:cs="Times New Roman"/>
+          <w:color w:val="586E75"/>
+          <w:sz w:val="16"/>
+          <w:szCs w:val="16"/>
+          <w:lang w:val="de-DE"/>
+        </w:rPr>
+        <w:t>,</w:t>
+      </w:r>
+      <w:r>
+        <w:rPr>
+          <w:rFonts w:ascii="Consolas" w:eastAsia="Times New Roman" w:hAnsi="Consolas" w:cs="Times New Roman"/>
+          <w:color w:val="657B83"/>
+          <w:sz w:val="16"/>
+          <w:szCs w:val="16"/>
+          <w:lang w:val="de-DE"/>
+        </w:rPr>
+        <w:t xml:space="preserve"> </w:t>
+      </w:r>
+      <w:r>
+        <w:rPr>
+          <w:rFonts w:ascii="Consolas" w:eastAsia="Times New Roman" w:hAnsi="Consolas" w:cs="Times New Roman"/>
+          <w:color w:val="2AA198"/>
+          <w:sz w:val="16"/>
+          <w:szCs w:val="16"/>
+          <w:lang w:val="de-DE"/>
+        </w:rPr>
+        <w:t>''</w:t>
+      </w:r>
+      <w:r>
+        <w:rPr>
+          <w:rFonts w:ascii="Consolas" w:eastAsia="Times New Roman" w:hAnsi="Consolas" w:cs="Times New Roman"/>
+          <w:color w:val="586E75"/>
+          <w:sz w:val="16"/>
+          <w:szCs w:val="16"/>
+          <w:lang w:val="de-DE"/>
+        </w:rPr>
+        <w:t>,</w:t>
+      </w:r>
+      <w:r>
+        <w:rPr>
+          <w:rFonts w:ascii="Consolas" w:eastAsia="Times New Roman" w:hAnsi="Consolas" w:cs="Times New Roman"/>
+          <w:color w:val="657B83"/>
+          <w:sz w:val="16"/>
+          <w:szCs w:val="16"/>
+          <w:lang w:val="de-DE"/>
+        </w:rPr>
+        <w:t xml:space="preserve"> </w:t>
+      </w:r>
+      <w:r>
+        <w:rPr>
+          <w:rFonts w:ascii="Consolas" w:eastAsia="Times New Roman" w:hAnsi="Consolas" w:cs="Times New Roman"/>
+          <w:color w:val="2AA198"/>
+          <w:sz w:val="16"/>
+          <w:szCs w:val="16"/>
+          <w:lang w:val="de-DE"/>
+        </w:rPr>
+        <w:t>0.8</w:t>
+      </w:r>
+      <w:r>
+        <w:rPr>
+          <w:rFonts w:ascii="Consolas" w:eastAsia="Times New Roman" w:hAnsi="Consolas" w:cs="Times New Roman"/>
+          <w:color w:val="586E75"/>
+          <w:sz w:val="16"/>
+          <w:szCs w:val="16"/>
+          <w:lang w:val="de-DE"/>
+        </w:rPr>
+        <w:t>),</w:t>
+      </w:r>
+    </w:p>
+    <w:p>
+      <w:pPr>
+        <w:shd w:val="clear" w:color="auto" w:fill="FDF6E3"/>
+        <w:spacing w:after="0" w:line="240" w:lineRule="auto"/>
+        <w:rPr>
+          <w:rFonts w:ascii="Consolas" w:eastAsia="Times New Roman" w:hAnsi="Consolas" w:cs="Times New Roman"/>
+          <w:color w:val="657B83"/>
+          <w:sz w:val="16"/>
+          <w:szCs w:val="16"/>
+          <w:lang w:val="de-DE"/>
+        </w:rPr>
+      </w:pPr>
+      <w:r>
+        <w:rPr>
+          <w:rFonts w:ascii="Consolas" w:eastAsia="Times New Roman" w:hAnsi="Consolas" w:cs="Times New Roman"/>
+          <w:color w:val="657B83"/>
+          <w:sz w:val="16"/>
+          <w:szCs w:val="16"/>
+          <w:lang w:val="de-DE"/>
+        </w:rPr>
+        <w:t xml:space="preserve">        </w:t>
+      </w:r>
+      <w:r>
+        <w:rPr>
+          <w:rFonts w:ascii="Consolas" w:eastAsia="Times New Roman" w:hAnsi="Consolas" w:cs="Times New Roman"/>
+          <w:color w:val="586E75"/>
+          <w:sz w:val="16"/>
+          <w:szCs w:val="16"/>
+          <w:lang w:val="de-DE"/>
+        </w:rPr>
+        <w:t>(</w:t>
+      </w:r>
+      <w:r>
+        <w:rPr>
+          <w:rFonts w:ascii="Consolas" w:eastAsia="Times New Roman" w:hAnsi="Consolas" w:cs="Times New Roman"/>
+          <w:color w:val="2AA198"/>
+          <w:sz w:val="16"/>
+          <w:szCs w:val="16"/>
+          <w:lang w:val="de-DE"/>
+        </w:rPr>
+        <w:t>'FossilFuel'</w:t>
+      </w:r>
+      <w:r>
+        <w:rPr>
+          <w:rFonts w:ascii="Consolas" w:eastAsia="Times New Roman" w:hAnsi="Consolas" w:cs="Times New Roman"/>
+          <w:color w:val="586E75"/>
+          <w:sz w:val="16"/>
+          <w:szCs w:val="16"/>
+          <w:lang w:val="de-DE"/>
+        </w:rPr>
+        <w:t>,</w:t>
+      </w:r>
+      <w:r>
+        <w:rPr>
+          <w:rFonts w:ascii="Consolas" w:eastAsia="Times New Roman" w:hAnsi="Consolas" w:cs="Times New Roman"/>
+          <w:color w:val="657B83"/>
+          <w:sz w:val="16"/>
+          <w:szCs w:val="16"/>
+          <w:lang w:val="de-DE"/>
+        </w:rPr>
+        <w:t xml:space="preserve"> </w:t>
+      </w:r>
+      <w:r>
+        <w:rPr>
+          <w:rFonts w:ascii="Consolas" w:eastAsia="Times New Roman" w:hAnsi="Consolas" w:cs="Times New Roman"/>
+          <w:color w:val="2AA198"/>
+          <w:sz w:val="16"/>
+          <w:szCs w:val="16"/>
+          <w:lang w:val="de-DE"/>
+        </w:rPr>
+        <w:t>''</w:t>
+      </w:r>
+      <w:r>
+        <w:rPr>
+          <w:rFonts w:ascii="Consolas" w:eastAsia="Times New Roman" w:hAnsi="Consolas" w:cs="Times New Roman"/>
+          <w:color w:val="586E75"/>
+          <w:sz w:val="16"/>
+          <w:szCs w:val="16"/>
+          <w:lang w:val="de-DE"/>
+        </w:rPr>
+        <w:t>,</w:t>
+      </w:r>
+      <w:r>
+        <w:rPr>
+          <w:rFonts w:ascii="Consolas" w:eastAsia="Times New Roman" w:hAnsi="Consolas" w:cs="Times New Roman"/>
+          <w:color w:val="657B83"/>
+          <w:sz w:val="16"/>
+          <w:szCs w:val="16"/>
+          <w:lang w:val="de-DE"/>
+        </w:rPr>
+        <w:t xml:space="preserve"> </w:t>
+      </w:r>
+      <w:r>
+        <w:rPr>
+          <w:rFonts w:ascii="Consolas" w:eastAsia="Times New Roman" w:hAnsi="Consolas" w:cs="Times New Roman"/>
+          <w:color w:val="2AA198"/>
+          <w:sz w:val="16"/>
+          <w:szCs w:val="16"/>
+          <w:lang w:val="de-DE"/>
+        </w:rPr>
+        <w:t>0.4</w:t>
+      </w:r>
+      <w:r>
+        <w:rPr>
+          <w:rFonts w:ascii="Consolas" w:eastAsia="Times New Roman" w:hAnsi="Consolas" w:cs="Times New Roman"/>
+          <w:color w:val="586E75"/>
+          <w:sz w:val="16"/>
+          <w:szCs w:val="16"/>
+          <w:lang w:val="de-DE"/>
+        </w:rPr>
+        <w:t>),</w:t>
+      </w:r>
+    </w:p>
+    <w:p>
+      <w:pPr>
+        <w:shd w:val="clear" w:color="auto" w:fill="FDF6E3"/>
+        <w:spacing w:after="0" w:line="240" w:lineRule="auto"/>
+        <w:rPr>
+          <w:rFonts w:ascii="Consolas" w:eastAsia="Times New Roman" w:hAnsi="Consolas" w:cs="Times New Roman"/>
+          <w:color w:val="657B83"/>
+          <w:sz w:val="16"/>
+          <w:szCs w:val="16"/>
+          <w:lang w:val="de-DE"/>
+        </w:rPr>
+      </w:pPr>
+      <w:r>
+        <w:rPr>
+          <w:rFonts w:ascii="Consolas" w:eastAsia="Times New Roman" w:hAnsi="Consolas" w:cs="Times New Roman"/>
+          <w:color w:val="657B83"/>
+          <w:sz w:val="16"/>
+          <w:szCs w:val="16"/>
+          <w:lang w:val="de-DE"/>
+        </w:rPr>
+        <w:t xml:space="preserve">        </w:t>
+      </w:r>
+      <w:r>
+        <w:rPr>
+          <w:rFonts w:ascii="Consolas" w:eastAsia="Times New Roman" w:hAnsi="Consolas" w:cs="Times New Roman"/>
+          <w:color w:val="586E75"/>
+          <w:sz w:val="16"/>
+          <w:szCs w:val="16"/>
+          <w:lang w:val="de-DE"/>
+        </w:rPr>
+        <w:t>(</w:t>
+      </w:r>
+      <w:r>
+        <w:rPr>
+          <w:rFonts w:ascii="Consolas" w:eastAsia="Times New Roman" w:hAnsi="Consolas" w:cs="Times New Roman"/>
+          <w:color w:val="2AA198"/>
+          <w:sz w:val="16"/>
+          <w:szCs w:val="16"/>
+          <w:lang w:val="de-DE"/>
+        </w:rPr>
+        <w:t>'RenewableEnergy'</w:t>
+      </w:r>
+      <w:r>
+        <w:rPr>
+          <w:rFonts w:ascii="Consolas" w:eastAsia="Times New Roman" w:hAnsi="Consolas" w:cs="Times New Roman"/>
+          <w:color w:val="586E75"/>
+          <w:sz w:val="16"/>
+          <w:szCs w:val="16"/>
+          <w:lang w:val="de-DE"/>
+        </w:rPr>
+        <w:t>,</w:t>
+      </w:r>
+      <w:r>
+        <w:rPr>
+          <w:rFonts w:ascii="Consolas" w:eastAsia="Times New Roman" w:hAnsi="Consolas" w:cs="Times New Roman"/>
+          <w:color w:val="657B83"/>
+          <w:sz w:val="16"/>
+          <w:szCs w:val="16"/>
+          <w:lang w:val="de-DE"/>
+        </w:rPr>
+        <w:t xml:space="preserve"> </w:t>
+      </w:r>
+      <w:r>
+        <w:rPr>
+          <w:rFonts w:ascii="Consolas" w:eastAsia="Times New Roman" w:hAnsi="Consolas" w:cs="Times New Roman"/>
+          <w:color w:val="2AA198"/>
+          <w:sz w:val="16"/>
+          <w:szCs w:val="16"/>
+          <w:lang w:val="de-DE"/>
+        </w:rPr>
+        <w:t>'AI FossilFuel'</w:t>
+      </w:r>
+      <w:r>
+        <w:rPr>
+          <w:rFonts w:ascii="Consolas" w:eastAsia="Times New Roman" w:hAnsi="Consolas" w:cs="Times New Roman"/>
+          <w:color w:val="586E75"/>
+          <w:sz w:val="16"/>
+          <w:szCs w:val="16"/>
+          <w:lang w:val="de-DE"/>
+        </w:rPr>
+        <w:t>,</w:t>
+      </w:r>
+      <w:r>
+        <w:rPr>
+          <w:rFonts w:ascii="Consolas" w:eastAsia="Times New Roman" w:hAnsi="Consolas" w:cs="Times New Roman"/>
+          <w:color w:val="657B83"/>
+          <w:sz w:val="16"/>
+          <w:szCs w:val="16"/>
+          <w:lang w:val="de-DE"/>
+        </w:rPr>
+        <w:t xml:space="preserve"> </w:t>
+      </w:r>
+    </w:p>
+    <w:p>
+      <w:pPr>
+        <w:shd w:val="clear" w:color="auto" w:fill="FDF6E3"/>
+        <w:spacing w:after="0" w:line="240" w:lineRule="auto"/>
+        <w:rPr>
+          <w:rFonts w:ascii="Consolas" w:eastAsia="Times New Roman" w:hAnsi="Consolas" w:cs="Times New Roman"/>
+          <w:color w:val="657B83"/>
+          <w:sz w:val="16"/>
+          <w:szCs w:val="16"/>
+          <w:lang w:val="fr-FR"/>
+        </w:rPr>
+      </w:pPr>
+      <w:r>
+        <w:rPr>
+          <w:rFonts w:ascii="Consolas" w:eastAsia="Times New Roman" w:hAnsi="Consolas" w:cs="Times New Roman"/>
+          <w:color w:val="657B83"/>
+          <w:sz w:val="16"/>
+          <w:szCs w:val="16"/>
+          <w:lang w:val="de-DE"/>
+        </w:rPr>
+        <w:t xml:space="preserve">            </w:t>
+      </w:r>
+      <w:r>
+        <w:rPr>
+          <w:rFonts w:ascii="Consolas" w:eastAsia="Times New Roman" w:hAnsi="Consolas" w:cs="Times New Roman"/>
+          <w:color w:val="586E75"/>
+          <w:sz w:val="16"/>
+          <w:szCs w:val="16"/>
+          <w:lang w:val="fr-FR"/>
+        </w:rPr>
+        <w:t>{(</w:t>
+      </w:r>
+      <w:r>
+        <w:rPr>
+          <w:rFonts w:ascii="Consolas" w:eastAsia="Times New Roman" w:hAnsi="Consolas" w:cs="Times New Roman"/>
+          <w:color w:val="B58900"/>
+          <w:sz w:val="16"/>
+          <w:szCs w:val="16"/>
+          <w:lang w:val="fr-FR"/>
+        </w:rPr>
+        <w:t>T</w:t>
+      </w:r>
+      <w:r>
+        <w:rPr>
+          <w:rFonts w:ascii="Consolas" w:eastAsia="Times New Roman" w:hAnsi="Consolas" w:cs="Times New Roman"/>
+          <w:color w:val="586E75"/>
+          <w:sz w:val="16"/>
+          <w:szCs w:val="16"/>
+          <w:lang w:val="fr-FR"/>
+        </w:rPr>
+        <w:t>,</w:t>
+      </w:r>
+      <w:r>
+        <w:rPr>
+          <w:rFonts w:ascii="Consolas" w:eastAsia="Times New Roman" w:hAnsi="Consolas" w:cs="Times New Roman"/>
+          <w:color w:val="657B83"/>
+          <w:sz w:val="16"/>
+          <w:szCs w:val="16"/>
+          <w:lang w:val="fr-FR"/>
+        </w:rPr>
+        <w:t xml:space="preserve"> </w:t>
+      </w:r>
+      <w:r>
+        <w:rPr>
+          <w:rFonts w:ascii="Consolas" w:eastAsia="Times New Roman" w:hAnsi="Consolas" w:cs="Times New Roman"/>
+          <w:color w:val="B58900"/>
+          <w:sz w:val="16"/>
+          <w:szCs w:val="16"/>
+          <w:lang w:val="fr-FR"/>
+        </w:rPr>
+        <w:t>T</w:t>
+      </w:r>
+      <w:r>
+        <w:rPr>
+          <w:rFonts w:ascii="Consolas" w:eastAsia="Times New Roman" w:hAnsi="Consolas" w:cs="Times New Roman"/>
+          <w:color w:val="586E75"/>
+          <w:sz w:val="16"/>
+          <w:szCs w:val="16"/>
+          <w:lang w:val="fr-FR"/>
+        </w:rPr>
+        <w:t>):</w:t>
+      </w:r>
+      <w:r>
+        <w:rPr>
+          <w:rFonts w:ascii="Consolas" w:eastAsia="Times New Roman" w:hAnsi="Consolas" w:cs="Times New Roman"/>
+          <w:color w:val="657B83"/>
+          <w:sz w:val="16"/>
+          <w:szCs w:val="16"/>
+          <w:lang w:val="fr-FR"/>
+        </w:rPr>
+        <w:t xml:space="preserve"> </w:t>
+      </w:r>
+      <w:r>
+        <w:rPr>
+          <w:rFonts w:ascii="Consolas" w:eastAsia="Times New Roman" w:hAnsi="Consolas" w:cs="Times New Roman"/>
+          <w:color w:val="2AA198"/>
+          <w:sz w:val="16"/>
+          <w:szCs w:val="16"/>
+          <w:lang w:val="fr-FR"/>
+        </w:rPr>
+        <w:t>0.2</w:t>
+      </w:r>
+      <w:r>
+        <w:rPr>
+          <w:rFonts w:ascii="Consolas" w:eastAsia="Times New Roman" w:hAnsi="Consolas" w:cs="Times New Roman"/>
+          <w:color w:val="586E75"/>
+          <w:sz w:val="16"/>
+          <w:szCs w:val="16"/>
+          <w:lang w:val="fr-FR"/>
+        </w:rPr>
+        <w:t>,</w:t>
+      </w:r>
+      <w:r>
+        <w:rPr>
+          <w:rFonts w:ascii="Consolas" w:eastAsia="Times New Roman" w:hAnsi="Consolas" w:cs="Times New Roman"/>
+          <w:color w:val="657B83"/>
+          <w:sz w:val="16"/>
+          <w:szCs w:val="16"/>
+          <w:lang w:val="fr-FR"/>
+        </w:rPr>
+        <w:t xml:space="preserve"> </w:t>
+      </w:r>
+      <w:r>
+        <w:rPr>
+          <w:rFonts w:ascii="Consolas" w:eastAsia="Times New Roman" w:hAnsi="Consolas" w:cs="Times New Roman"/>
+          <w:color w:val="586E75"/>
+          <w:sz w:val="16"/>
+          <w:szCs w:val="16"/>
+          <w:lang w:val="fr-FR"/>
+        </w:rPr>
+        <w:t>(</w:t>
+      </w:r>
+      <w:r>
+        <w:rPr>
+          <w:rFonts w:ascii="Consolas" w:eastAsia="Times New Roman" w:hAnsi="Consolas" w:cs="Times New Roman"/>
+          <w:color w:val="B58900"/>
+          <w:sz w:val="16"/>
+          <w:szCs w:val="16"/>
+          <w:lang w:val="fr-FR"/>
+        </w:rPr>
+        <w:t>T</w:t>
+      </w:r>
+      <w:r>
+        <w:rPr>
+          <w:rFonts w:ascii="Consolas" w:eastAsia="Times New Roman" w:hAnsi="Consolas" w:cs="Times New Roman"/>
+          <w:color w:val="586E75"/>
+          <w:sz w:val="16"/>
+          <w:szCs w:val="16"/>
+          <w:lang w:val="fr-FR"/>
+        </w:rPr>
+        <w:t>,</w:t>
+      </w:r>
+      <w:r>
+        <w:rPr>
+          <w:rFonts w:ascii="Consolas" w:eastAsia="Times New Roman" w:hAnsi="Consolas" w:cs="Times New Roman"/>
+          <w:color w:val="B58900"/>
+          <w:sz w:val="16"/>
+          <w:szCs w:val="16"/>
+          <w:lang w:val="fr-FR"/>
+        </w:rPr>
+        <w:t>F</w:t>
+      </w:r>
+      <w:r>
+        <w:rPr>
+          <w:rFonts w:ascii="Consolas" w:eastAsia="Times New Roman" w:hAnsi="Consolas" w:cs="Times New Roman"/>
+          <w:color w:val="586E75"/>
+          <w:sz w:val="16"/>
+          <w:szCs w:val="16"/>
+          <w:lang w:val="fr-FR"/>
+        </w:rPr>
+        <w:t>):</w:t>
+      </w:r>
+      <w:r>
+        <w:rPr>
+          <w:rFonts w:ascii="Consolas" w:eastAsia="Times New Roman" w:hAnsi="Consolas" w:cs="Times New Roman"/>
+          <w:color w:val="2AA198"/>
+          <w:sz w:val="16"/>
+          <w:szCs w:val="16"/>
+          <w:lang w:val="fr-FR"/>
+        </w:rPr>
+        <w:t>0.7</w:t>
+      </w:r>
+      <w:r>
+        <w:rPr>
+          <w:rFonts w:ascii="Consolas" w:eastAsia="Times New Roman" w:hAnsi="Consolas" w:cs="Times New Roman"/>
+          <w:color w:val="586E75"/>
+          <w:sz w:val="16"/>
+          <w:szCs w:val="16"/>
+          <w:lang w:val="fr-FR"/>
+        </w:rPr>
+        <w:t>,</w:t>
+      </w:r>
+      <w:r>
+        <w:rPr>
+          <w:rFonts w:ascii="Consolas" w:eastAsia="Times New Roman" w:hAnsi="Consolas" w:cs="Times New Roman"/>
+          <w:color w:val="657B83"/>
+          <w:sz w:val="16"/>
+          <w:szCs w:val="16"/>
+          <w:lang w:val="fr-FR"/>
+        </w:rPr>
+        <w:t xml:space="preserve"> </w:t>
+      </w:r>
+      <w:r>
+        <w:rPr>
+          <w:rFonts w:ascii="Consolas" w:eastAsia="Times New Roman" w:hAnsi="Consolas" w:cs="Times New Roman"/>
+          <w:color w:val="586E75"/>
+          <w:sz w:val="16"/>
+          <w:szCs w:val="16"/>
+          <w:lang w:val="fr-FR"/>
+        </w:rPr>
+        <w:t>(</w:t>
+      </w:r>
+      <w:r>
+        <w:rPr>
+          <w:rFonts w:ascii="Consolas" w:eastAsia="Times New Roman" w:hAnsi="Consolas" w:cs="Times New Roman"/>
+          <w:color w:val="B58900"/>
+          <w:sz w:val="16"/>
+          <w:szCs w:val="16"/>
+          <w:lang w:val="fr-FR"/>
+        </w:rPr>
+        <w:t>F</w:t>
+      </w:r>
+      <w:r>
+        <w:rPr>
+          <w:rFonts w:ascii="Consolas" w:eastAsia="Times New Roman" w:hAnsi="Consolas" w:cs="Times New Roman"/>
+          <w:color w:val="586E75"/>
+          <w:sz w:val="16"/>
+          <w:szCs w:val="16"/>
+          <w:lang w:val="fr-FR"/>
+        </w:rPr>
+        <w:t>,</w:t>
+      </w:r>
+      <w:r>
+        <w:rPr>
+          <w:rFonts w:ascii="Consolas" w:eastAsia="Times New Roman" w:hAnsi="Consolas" w:cs="Times New Roman"/>
+          <w:color w:val="B58900"/>
+          <w:sz w:val="16"/>
+          <w:szCs w:val="16"/>
+          <w:lang w:val="fr-FR"/>
+        </w:rPr>
+        <w:t>T</w:t>
+      </w:r>
+      <w:r>
+        <w:rPr>
+          <w:rFonts w:ascii="Consolas" w:eastAsia="Times New Roman" w:hAnsi="Consolas" w:cs="Times New Roman"/>
+          <w:color w:val="586E75"/>
+          <w:sz w:val="16"/>
+          <w:szCs w:val="16"/>
+          <w:lang w:val="fr-FR"/>
+        </w:rPr>
+        <w:t>):</w:t>
+      </w:r>
+      <w:r>
+        <w:rPr>
+          <w:rFonts w:ascii="Consolas" w:eastAsia="Times New Roman" w:hAnsi="Consolas" w:cs="Times New Roman"/>
+          <w:color w:val="2AA198"/>
+          <w:sz w:val="16"/>
+          <w:szCs w:val="16"/>
+          <w:lang w:val="fr-FR"/>
+        </w:rPr>
+        <w:t>0.02</w:t>
+      </w:r>
+      <w:r>
+        <w:rPr>
+          <w:rFonts w:ascii="Consolas" w:eastAsia="Times New Roman" w:hAnsi="Consolas" w:cs="Times New Roman"/>
+          <w:color w:val="586E75"/>
+          <w:sz w:val="16"/>
+          <w:szCs w:val="16"/>
+          <w:lang w:val="fr-FR"/>
+        </w:rPr>
+        <w:t>,</w:t>
+      </w:r>
+      <w:r>
+        <w:rPr>
+          <w:rFonts w:ascii="Consolas" w:eastAsia="Times New Roman" w:hAnsi="Consolas" w:cs="Times New Roman"/>
+          <w:color w:val="657B83"/>
+          <w:sz w:val="16"/>
+          <w:szCs w:val="16"/>
+          <w:lang w:val="fr-FR"/>
+        </w:rPr>
+        <w:t xml:space="preserve"> </w:t>
+      </w:r>
+      <w:r>
+        <w:rPr>
+          <w:rFonts w:ascii="Consolas" w:eastAsia="Times New Roman" w:hAnsi="Consolas" w:cs="Times New Roman"/>
+          <w:color w:val="586E75"/>
+          <w:sz w:val="16"/>
+          <w:szCs w:val="16"/>
+          <w:lang w:val="fr-FR"/>
+        </w:rPr>
+        <w:t>(</w:t>
+      </w:r>
+      <w:r>
+        <w:rPr>
+          <w:rFonts w:ascii="Consolas" w:eastAsia="Times New Roman" w:hAnsi="Consolas" w:cs="Times New Roman"/>
+          <w:color w:val="B58900"/>
+          <w:sz w:val="16"/>
+          <w:szCs w:val="16"/>
+          <w:lang w:val="fr-FR"/>
+        </w:rPr>
+        <w:t>F</w:t>
+      </w:r>
+      <w:r>
+        <w:rPr>
+          <w:rFonts w:ascii="Consolas" w:eastAsia="Times New Roman" w:hAnsi="Consolas" w:cs="Times New Roman"/>
+          <w:color w:val="586E75"/>
+          <w:sz w:val="16"/>
+          <w:szCs w:val="16"/>
+          <w:lang w:val="fr-FR"/>
+        </w:rPr>
+        <w:t>,</w:t>
+      </w:r>
+      <w:r>
+        <w:rPr>
+          <w:rFonts w:ascii="Consolas" w:eastAsia="Times New Roman" w:hAnsi="Consolas" w:cs="Times New Roman"/>
+          <w:color w:val="B58900"/>
+          <w:sz w:val="16"/>
+          <w:szCs w:val="16"/>
+          <w:lang w:val="fr-FR"/>
+        </w:rPr>
+        <w:t>F</w:t>
+      </w:r>
+      <w:r>
+        <w:rPr>
+          <w:rFonts w:ascii="Consolas" w:eastAsia="Times New Roman" w:hAnsi="Consolas" w:cs="Times New Roman"/>
+          <w:color w:val="586E75"/>
+          <w:sz w:val="16"/>
+          <w:szCs w:val="16"/>
+          <w:lang w:val="fr-FR"/>
+        </w:rPr>
+        <w:t>):</w:t>
+      </w:r>
+      <w:r>
+        <w:rPr>
+          <w:rFonts w:ascii="Consolas" w:eastAsia="Times New Roman" w:hAnsi="Consolas" w:cs="Times New Roman"/>
+          <w:color w:val="2AA198"/>
+          <w:sz w:val="16"/>
+          <w:szCs w:val="16"/>
+          <w:lang w:val="fr-FR"/>
+        </w:rPr>
+        <w:t>0.5</w:t>
+      </w:r>
+      <w:r>
+        <w:rPr>
+          <w:rFonts w:ascii="Consolas" w:eastAsia="Times New Roman" w:hAnsi="Consolas" w:cs="Times New Roman"/>
+          <w:color w:val="586E75"/>
+          <w:sz w:val="16"/>
+          <w:szCs w:val="16"/>
+          <w:lang w:val="fr-FR"/>
+        </w:rPr>
+        <w:t>}),</w:t>
+      </w:r>
+    </w:p>
+    <w:p>
+      <w:pPr>
+        <w:shd w:val="clear" w:color="auto" w:fill="FDF6E3"/>
+        <w:spacing w:after="0" w:line="240" w:lineRule="auto"/>
+        <w:rPr>
+          <w:rFonts w:ascii="Consolas" w:eastAsia="Times New Roman" w:hAnsi="Consolas" w:cs="Times New Roman"/>
+          <w:color w:val="657B83"/>
+          <w:sz w:val="16"/>
+          <w:szCs w:val="16"/>
+          <w:lang w:val="fr-FR"/>
+        </w:rPr>
+      </w:pPr>
+      <w:r>
+        <w:rPr>
+          <w:rFonts w:ascii="Consolas" w:eastAsia="Times New Roman" w:hAnsi="Consolas" w:cs="Times New Roman"/>
+          <w:color w:val="657B83"/>
+          <w:sz w:val="16"/>
+          <w:szCs w:val="16"/>
+          <w:lang w:val="fr-FR"/>
+        </w:rPr>
+        <w:t xml:space="preserve">        </w:t>
+      </w:r>
+      <w:r>
+        <w:rPr>
+          <w:rFonts w:ascii="Consolas" w:eastAsia="Times New Roman" w:hAnsi="Consolas" w:cs="Times New Roman"/>
+          <w:color w:val="586E75"/>
+          <w:sz w:val="16"/>
+          <w:szCs w:val="16"/>
+          <w:lang w:val="fr-FR"/>
+        </w:rPr>
+        <w:t>(</w:t>
+      </w:r>
+      <w:r>
+        <w:rPr>
+          <w:rFonts w:ascii="Consolas" w:eastAsia="Times New Roman" w:hAnsi="Consolas" w:cs="Times New Roman"/>
+          <w:color w:val="2AA198"/>
+          <w:sz w:val="16"/>
+          <w:szCs w:val="16"/>
+          <w:lang w:val="fr-FR"/>
+        </w:rPr>
+        <w:t>'Traffic'</w:t>
+      </w:r>
+      <w:r>
+        <w:rPr>
+          <w:rFonts w:ascii="Consolas" w:eastAsia="Times New Roman" w:hAnsi="Consolas" w:cs="Times New Roman"/>
+          <w:color w:val="586E75"/>
+          <w:sz w:val="16"/>
+          <w:szCs w:val="16"/>
+          <w:lang w:val="fr-FR"/>
+        </w:rPr>
+        <w:t>,</w:t>
+      </w:r>
+      <w:r>
+        <w:rPr>
+          <w:rFonts w:ascii="Consolas" w:eastAsia="Times New Roman" w:hAnsi="Consolas" w:cs="Times New Roman"/>
+          <w:color w:val="657B83"/>
+          <w:sz w:val="16"/>
+          <w:szCs w:val="16"/>
+          <w:lang w:val="fr-FR"/>
+        </w:rPr>
+        <w:t xml:space="preserve"> </w:t>
+      </w:r>
+      <w:r>
+        <w:rPr>
+          <w:rFonts w:ascii="Consolas" w:eastAsia="Times New Roman" w:hAnsi="Consolas" w:cs="Times New Roman"/>
+          <w:color w:val="2AA198"/>
+          <w:sz w:val="16"/>
+          <w:szCs w:val="16"/>
+          <w:lang w:val="fr-FR"/>
+        </w:rPr>
+        <w:t>'FossilFuel'</w:t>
+      </w:r>
+      <w:r>
+        <w:rPr>
+          <w:rFonts w:ascii="Consolas" w:eastAsia="Times New Roman" w:hAnsi="Consolas" w:cs="Times New Roman"/>
+          <w:color w:val="586E75"/>
+          <w:sz w:val="16"/>
+          <w:szCs w:val="16"/>
+          <w:lang w:val="fr-FR"/>
+        </w:rPr>
+        <w:t>,</w:t>
+      </w:r>
+    </w:p>
+    <w:p>
+      <w:pPr>
+        <w:shd w:val="clear" w:color="auto" w:fill="FDF6E3"/>
+        <w:spacing w:after="0" w:line="240" w:lineRule="auto"/>
+        <w:rPr>
+          <w:rFonts w:ascii="Consolas" w:eastAsia="Times New Roman" w:hAnsi="Consolas" w:cs="Times New Roman"/>
+          <w:color w:val="657B83"/>
+          <w:sz w:val="16"/>
+          <w:szCs w:val="16"/>
+          <w:lang w:val="fr-FR"/>
+        </w:rPr>
+      </w:pPr>
+      <w:r>
+        <w:rPr>
+          <w:rFonts w:ascii="Consolas" w:eastAsia="Times New Roman" w:hAnsi="Consolas" w:cs="Times New Roman"/>
+          <w:color w:val="657B83"/>
+          <w:sz w:val="16"/>
+          <w:szCs w:val="16"/>
+          <w:lang w:val="fr-FR"/>
+        </w:rPr>
+        <w:t xml:space="preserve">            </w:t>
+      </w:r>
+      <w:r>
+        <w:rPr>
+          <w:rFonts w:ascii="Consolas" w:eastAsia="Times New Roman" w:hAnsi="Consolas" w:cs="Times New Roman"/>
+          <w:color w:val="586E75"/>
+          <w:sz w:val="16"/>
+          <w:szCs w:val="16"/>
+          <w:lang w:val="fr-FR"/>
+        </w:rPr>
+        <w:t>{</w:t>
+      </w:r>
+      <w:r>
+        <w:rPr>
+          <w:rFonts w:ascii="Consolas" w:eastAsia="Times New Roman" w:hAnsi="Consolas" w:cs="Times New Roman"/>
+          <w:color w:val="B58900"/>
+          <w:sz w:val="16"/>
+          <w:szCs w:val="16"/>
+          <w:lang w:val="fr-FR"/>
+        </w:rPr>
+        <w:t>T</w:t>
+      </w:r>
+      <w:r>
+        <w:rPr>
+          <w:rFonts w:ascii="Consolas" w:eastAsia="Times New Roman" w:hAnsi="Consolas" w:cs="Times New Roman"/>
+          <w:color w:val="586E75"/>
+          <w:sz w:val="16"/>
+          <w:szCs w:val="16"/>
+          <w:lang w:val="fr-FR"/>
+        </w:rPr>
+        <w:t>:</w:t>
+      </w:r>
+      <w:r>
+        <w:rPr>
+          <w:rFonts w:ascii="Consolas" w:eastAsia="Times New Roman" w:hAnsi="Consolas" w:cs="Times New Roman"/>
+          <w:color w:val="2AA198"/>
+          <w:sz w:val="16"/>
+          <w:szCs w:val="16"/>
+          <w:lang w:val="fr-FR"/>
+        </w:rPr>
+        <w:t>0.95</w:t>
+      </w:r>
+      <w:r>
+        <w:rPr>
+          <w:rFonts w:ascii="Consolas" w:eastAsia="Times New Roman" w:hAnsi="Consolas" w:cs="Times New Roman"/>
+          <w:color w:val="586E75"/>
+          <w:sz w:val="16"/>
+          <w:szCs w:val="16"/>
+          <w:lang w:val="fr-FR"/>
+        </w:rPr>
+        <w:t>,</w:t>
+      </w:r>
+      <w:r>
+        <w:rPr>
+          <w:rFonts w:ascii="Consolas" w:eastAsia="Times New Roman" w:hAnsi="Consolas" w:cs="Times New Roman"/>
+          <w:color w:val="657B83"/>
+          <w:sz w:val="16"/>
+          <w:szCs w:val="16"/>
+          <w:lang w:val="fr-FR"/>
+        </w:rPr>
+        <w:t xml:space="preserve"> </w:t>
+      </w:r>
+      <w:r>
+        <w:rPr>
+          <w:rFonts w:ascii="Consolas" w:eastAsia="Times New Roman" w:hAnsi="Consolas" w:cs="Times New Roman"/>
+          <w:color w:val="B58900"/>
+          <w:sz w:val="16"/>
+          <w:szCs w:val="16"/>
+          <w:lang w:val="fr-FR"/>
+        </w:rPr>
+        <w:t>F</w:t>
+      </w:r>
+      <w:r>
+        <w:rPr>
+          <w:rFonts w:ascii="Consolas" w:eastAsia="Times New Roman" w:hAnsi="Consolas" w:cs="Times New Roman"/>
+          <w:color w:val="586E75"/>
+          <w:sz w:val="16"/>
+          <w:szCs w:val="16"/>
+          <w:lang w:val="fr-FR"/>
+        </w:rPr>
+        <w:t>:</w:t>
+      </w:r>
+      <w:r>
+        <w:rPr>
+          <w:rFonts w:ascii="Consolas" w:eastAsia="Times New Roman" w:hAnsi="Consolas" w:cs="Times New Roman"/>
+          <w:color w:val="2AA198"/>
+          <w:sz w:val="16"/>
+          <w:szCs w:val="16"/>
+          <w:lang w:val="fr-FR"/>
+        </w:rPr>
+        <w:t>0.1</w:t>
+      </w:r>
+      <w:r>
+        <w:rPr>
+          <w:rFonts w:ascii="Consolas" w:eastAsia="Times New Roman" w:hAnsi="Consolas" w:cs="Times New Roman"/>
+          <w:color w:val="586E75"/>
+          <w:sz w:val="16"/>
+          <w:szCs w:val="16"/>
+          <w:lang w:val="fr-FR"/>
+        </w:rPr>
+        <w:t>}),</w:t>
+      </w:r>
+    </w:p>
+    <w:p>
+      <w:pPr>
+        <w:shd w:val="clear" w:color="auto" w:fill="FDF6E3"/>
+        <w:spacing w:after="0" w:line="240" w:lineRule="auto"/>
+        <w:rPr>
+          <w:rFonts w:ascii="Consolas" w:eastAsia="Times New Roman" w:hAnsi="Consolas" w:cs="Times New Roman"/>
+          <w:color w:val="657B83"/>
+          <w:sz w:val="16"/>
+          <w:szCs w:val="16"/>
+          <w:lang w:val="fr-FR"/>
+        </w:rPr>
+      </w:pPr>
+      <w:r>
+        <w:rPr>
+          <w:rFonts w:ascii="Consolas" w:eastAsia="Times New Roman" w:hAnsi="Consolas" w:cs="Times New Roman"/>
+          <w:color w:val="657B83"/>
+          <w:sz w:val="16"/>
+          <w:szCs w:val="16"/>
+          <w:lang w:val="fr-FR"/>
+        </w:rPr>
+        <w:t xml:space="preserve">        </w:t>
+      </w:r>
+      <w:r>
+        <w:rPr>
+          <w:rFonts w:ascii="Consolas" w:eastAsia="Times New Roman" w:hAnsi="Consolas" w:cs="Times New Roman"/>
+          <w:color w:val="586E75"/>
+          <w:sz w:val="16"/>
+          <w:szCs w:val="16"/>
+          <w:lang w:val="fr-FR"/>
+        </w:rPr>
+        <w:t>(</w:t>
+      </w:r>
+      <w:r>
+        <w:rPr>
+          <w:rFonts w:ascii="Consolas" w:eastAsia="Times New Roman" w:hAnsi="Consolas" w:cs="Times New Roman"/>
+          <w:color w:val="2AA198"/>
+          <w:sz w:val="16"/>
+          <w:szCs w:val="16"/>
+          <w:lang w:val="fr-FR"/>
+        </w:rPr>
+        <w:t>'GlobalWarming'</w:t>
+      </w:r>
+      <w:r>
+        <w:rPr>
+          <w:rFonts w:ascii="Consolas" w:eastAsia="Times New Roman" w:hAnsi="Consolas" w:cs="Times New Roman"/>
+          <w:color w:val="586E75"/>
+          <w:sz w:val="16"/>
+          <w:szCs w:val="16"/>
+          <w:lang w:val="fr-FR"/>
+        </w:rPr>
+        <w:t>,</w:t>
+      </w:r>
+      <w:r>
+        <w:rPr>
+          <w:rFonts w:ascii="Consolas" w:eastAsia="Times New Roman" w:hAnsi="Consolas" w:cs="Times New Roman"/>
+          <w:color w:val="657B83"/>
+          <w:sz w:val="16"/>
+          <w:szCs w:val="16"/>
+          <w:lang w:val="fr-FR"/>
+        </w:rPr>
+        <w:t xml:space="preserve"> </w:t>
+      </w:r>
+      <w:r>
+        <w:rPr>
+          <w:rFonts w:ascii="Consolas" w:eastAsia="Times New Roman" w:hAnsi="Consolas" w:cs="Times New Roman"/>
+          <w:color w:val="2AA198"/>
+          <w:sz w:val="16"/>
+          <w:szCs w:val="16"/>
+          <w:lang w:val="fr-FR"/>
+        </w:rPr>
+        <w:t>'RenewableEnergy Traffic'</w:t>
+      </w:r>
+      <w:r>
+        <w:rPr>
+          <w:rFonts w:ascii="Consolas" w:eastAsia="Times New Roman" w:hAnsi="Consolas" w:cs="Times New Roman"/>
+          <w:color w:val="586E75"/>
+          <w:sz w:val="16"/>
+          <w:szCs w:val="16"/>
+          <w:lang w:val="fr-FR"/>
+        </w:rPr>
+        <w:t>,</w:t>
+      </w:r>
+    </w:p>
+    <w:p>
+      <w:pPr>
+        <w:shd w:val="clear" w:color="auto" w:fill="FDF6E3"/>
+        <w:spacing w:after="0" w:line="240" w:lineRule="auto"/>
+        <w:rPr>
+          <w:rFonts w:ascii="Consolas" w:eastAsia="Times New Roman" w:hAnsi="Consolas" w:cs="Times New Roman"/>
+          <w:color w:val="657B83"/>
+          <w:sz w:val="16"/>
+          <w:szCs w:val="16"/>
+          <w:lang w:val="fr-FR"/>
+        </w:rPr>
+      </w:pPr>
+      <w:r>
+        <w:rPr>
+          <w:rFonts w:ascii="Consolas" w:eastAsia="Times New Roman" w:hAnsi="Consolas" w:cs="Times New Roman"/>
+          <w:color w:val="657B83"/>
+          <w:sz w:val="16"/>
+          <w:szCs w:val="16"/>
+          <w:lang w:val="fr-FR"/>
+        </w:rPr>
+        <w:t xml:space="preserve">            </w:t>
+      </w:r>
+      <w:r>
+        <w:rPr>
+          <w:rFonts w:ascii="Consolas" w:eastAsia="Times New Roman" w:hAnsi="Consolas" w:cs="Times New Roman"/>
+          <w:color w:val="586E75"/>
+          <w:sz w:val="16"/>
+          <w:szCs w:val="16"/>
+          <w:lang w:val="fr-FR"/>
+        </w:rPr>
+        <w:t>{(</w:t>
+      </w:r>
+      <w:r>
+        <w:rPr>
+          <w:rFonts w:ascii="Consolas" w:eastAsia="Times New Roman" w:hAnsi="Consolas" w:cs="Times New Roman"/>
+          <w:color w:val="B58900"/>
+          <w:sz w:val="16"/>
+          <w:szCs w:val="16"/>
+          <w:lang w:val="fr-FR"/>
+        </w:rPr>
+        <w:t>T</w:t>
+      </w:r>
+      <w:r>
+        <w:rPr>
+          <w:rFonts w:ascii="Consolas" w:eastAsia="Times New Roman" w:hAnsi="Consolas" w:cs="Times New Roman"/>
+          <w:color w:val="586E75"/>
+          <w:sz w:val="16"/>
+          <w:szCs w:val="16"/>
+          <w:lang w:val="fr-FR"/>
+        </w:rPr>
+        <w:t>,</w:t>
+      </w:r>
+      <w:r>
+        <w:rPr>
+          <w:rFonts w:ascii="Consolas" w:eastAsia="Times New Roman" w:hAnsi="Consolas" w:cs="Times New Roman"/>
+          <w:color w:val="B58900"/>
+          <w:sz w:val="16"/>
+          <w:szCs w:val="16"/>
+          <w:lang w:val="fr-FR"/>
+        </w:rPr>
+        <w:t>T</w:t>
+      </w:r>
+      <w:r>
+        <w:rPr>
+          <w:rFonts w:ascii="Consolas" w:eastAsia="Times New Roman" w:hAnsi="Consolas" w:cs="Times New Roman"/>
+          <w:color w:val="586E75"/>
+          <w:sz w:val="16"/>
+          <w:szCs w:val="16"/>
+          <w:lang w:val="fr-FR"/>
+        </w:rPr>
+        <w:t>):</w:t>
+      </w:r>
+      <w:r>
+        <w:rPr>
+          <w:rFonts w:ascii="Consolas" w:eastAsia="Times New Roman" w:hAnsi="Consolas" w:cs="Times New Roman"/>
+          <w:color w:val="2AA198"/>
+          <w:sz w:val="16"/>
+          <w:szCs w:val="16"/>
+          <w:lang w:val="fr-FR"/>
+        </w:rPr>
+        <w:t>0.6</w:t>
+      </w:r>
+      <w:r>
+        <w:rPr>
+          <w:rFonts w:ascii="Consolas" w:eastAsia="Times New Roman" w:hAnsi="Consolas" w:cs="Times New Roman"/>
+          <w:color w:val="586E75"/>
+          <w:sz w:val="16"/>
+          <w:szCs w:val="16"/>
+          <w:lang w:val="fr-FR"/>
+        </w:rPr>
+        <w:t>,</w:t>
+      </w:r>
+      <w:r>
+        <w:rPr>
+          <w:rFonts w:ascii="Consolas" w:eastAsia="Times New Roman" w:hAnsi="Consolas" w:cs="Times New Roman"/>
+          <w:color w:val="657B83"/>
+          <w:sz w:val="16"/>
+          <w:szCs w:val="16"/>
+          <w:lang w:val="fr-FR"/>
+        </w:rPr>
+        <w:t xml:space="preserve"> </w:t>
+      </w:r>
+      <w:r>
+        <w:rPr>
+          <w:rFonts w:ascii="Consolas" w:eastAsia="Times New Roman" w:hAnsi="Consolas" w:cs="Times New Roman"/>
+          <w:color w:val="586E75"/>
+          <w:sz w:val="16"/>
+          <w:szCs w:val="16"/>
+          <w:lang w:val="fr-FR"/>
+        </w:rPr>
+        <w:t>(</w:t>
+      </w:r>
+      <w:r>
+        <w:rPr>
+          <w:rFonts w:ascii="Consolas" w:eastAsia="Times New Roman" w:hAnsi="Consolas" w:cs="Times New Roman"/>
+          <w:color w:val="B58900"/>
+          <w:sz w:val="16"/>
+          <w:szCs w:val="16"/>
+          <w:lang w:val="fr-FR"/>
+        </w:rPr>
+        <w:t>T</w:t>
+      </w:r>
+      <w:r>
+        <w:rPr>
+          <w:rFonts w:ascii="Consolas" w:eastAsia="Times New Roman" w:hAnsi="Consolas" w:cs="Times New Roman"/>
+          <w:color w:val="586E75"/>
+          <w:sz w:val="16"/>
+          <w:szCs w:val="16"/>
+          <w:lang w:val="fr-FR"/>
+        </w:rPr>
+        <w:t>,</w:t>
+      </w:r>
+      <w:r>
+        <w:rPr>
+          <w:rFonts w:ascii="Consolas" w:eastAsia="Times New Roman" w:hAnsi="Consolas" w:cs="Times New Roman"/>
+          <w:color w:val="B58900"/>
+          <w:sz w:val="16"/>
+          <w:szCs w:val="16"/>
+          <w:lang w:val="fr-FR"/>
+        </w:rPr>
+        <w:t>F</w:t>
+      </w:r>
+      <w:r>
+        <w:rPr>
+          <w:rFonts w:ascii="Consolas" w:eastAsia="Times New Roman" w:hAnsi="Consolas" w:cs="Times New Roman"/>
+          <w:color w:val="586E75"/>
+          <w:sz w:val="16"/>
+          <w:szCs w:val="16"/>
+          <w:lang w:val="fr-FR"/>
+        </w:rPr>
+        <w:t>):</w:t>
+      </w:r>
+      <w:r>
+        <w:rPr>
+          <w:rFonts w:ascii="Consolas" w:eastAsia="Times New Roman" w:hAnsi="Consolas" w:cs="Times New Roman"/>
+          <w:color w:val="2AA198"/>
+          <w:sz w:val="16"/>
+          <w:szCs w:val="16"/>
+          <w:lang w:val="fr-FR"/>
+        </w:rPr>
+        <w:t>0.4</w:t>
+      </w:r>
+      <w:r>
+        <w:rPr>
+          <w:rFonts w:ascii="Consolas" w:eastAsia="Times New Roman" w:hAnsi="Consolas" w:cs="Times New Roman"/>
+          <w:color w:val="586E75"/>
+          <w:sz w:val="16"/>
+          <w:szCs w:val="16"/>
+          <w:lang w:val="fr-FR"/>
+        </w:rPr>
+        <w:t>,</w:t>
+      </w:r>
+      <w:r>
+        <w:rPr>
+          <w:rFonts w:ascii="Consolas" w:eastAsia="Times New Roman" w:hAnsi="Consolas" w:cs="Times New Roman"/>
+          <w:color w:val="657B83"/>
+          <w:sz w:val="16"/>
+          <w:szCs w:val="16"/>
+          <w:lang w:val="fr-FR"/>
+        </w:rPr>
+        <w:t xml:space="preserve"> </w:t>
+      </w:r>
+      <w:r>
+        <w:rPr>
+          <w:rFonts w:ascii="Consolas" w:eastAsia="Times New Roman" w:hAnsi="Consolas" w:cs="Times New Roman"/>
+          <w:color w:val="586E75"/>
+          <w:sz w:val="16"/>
+          <w:szCs w:val="16"/>
+          <w:lang w:val="fr-FR"/>
+        </w:rPr>
+        <w:t>(</w:t>
+      </w:r>
+      <w:r>
+        <w:rPr>
+          <w:rFonts w:ascii="Consolas" w:eastAsia="Times New Roman" w:hAnsi="Consolas" w:cs="Times New Roman"/>
+          <w:color w:val="B58900"/>
+          <w:sz w:val="16"/>
+          <w:szCs w:val="16"/>
+          <w:lang w:val="fr-FR"/>
+        </w:rPr>
+        <w:t>F</w:t>
+      </w:r>
+      <w:r>
+        <w:rPr>
+          <w:rFonts w:ascii="Consolas" w:eastAsia="Times New Roman" w:hAnsi="Consolas" w:cs="Times New Roman"/>
+          <w:color w:val="586E75"/>
+          <w:sz w:val="16"/>
+          <w:szCs w:val="16"/>
+          <w:lang w:val="fr-FR"/>
+        </w:rPr>
+        <w:t>,</w:t>
+      </w:r>
+      <w:r>
+        <w:rPr>
+          <w:rFonts w:ascii="Consolas" w:eastAsia="Times New Roman" w:hAnsi="Consolas" w:cs="Times New Roman"/>
+          <w:color w:val="B58900"/>
+          <w:sz w:val="16"/>
+          <w:szCs w:val="16"/>
+          <w:lang w:val="fr-FR"/>
+        </w:rPr>
+        <w:t>T</w:t>
+      </w:r>
+      <w:r>
+        <w:rPr>
+          <w:rFonts w:ascii="Consolas" w:eastAsia="Times New Roman" w:hAnsi="Consolas" w:cs="Times New Roman"/>
+          <w:color w:val="586E75"/>
+          <w:sz w:val="16"/>
+          <w:szCs w:val="16"/>
+          <w:lang w:val="fr-FR"/>
+        </w:rPr>
+        <w:t>):</w:t>
+      </w:r>
+      <w:r>
+        <w:rPr>
+          <w:rFonts w:ascii="Consolas" w:eastAsia="Times New Roman" w:hAnsi="Consolas" w:cs="Times New Roman"/>
+          <w:color w:val="2AA198"/>
+          <w:sz w:val="16"/>
+          <w:szCs w:val="16"/>
+          <w:lang w:val="fr-FR"/>
+        </w:rPr>
+        <w:t>0.95</w:t>
+      </w:r>
+      <w:r>
+        <w:rPr>
+          <w:rFonts w:ascii="Consolas" w:eastAsia="Times New Roman" w:hAnsi="Consolas" w:cs="Times New Roman"/>
+          <w:color w:val="586E75"/>
+          <w:sz w:val="16"/>
+          <w:szCs w:val="16"/>
+          <w:lang w:val="fr-FR"/>
+        </w:rPr>
+        <w:t>,</w:t>
+      </w:r>
+      <w:r>
+        <w:rPr>
+          <w:rFonts w:ascii="Consolas" w:eastAsia="Times New Roman" w:hAnsi="Consolas" w:cs="Times New Roman"/>
+          <w:color w:val="657B83"/>
+          <w:sz w:val="16"/>
+          <w:szCs w:val="16"/>
+          <w:lang w:val="fr-FR"/>
+        </w:rPr>
+        <w:t xml:space="preserve"> </w:t>
+      </w:r>
+      <w:r>
+        <w:rPr>
+          <w:rFonts w:ascii="Consolas" w:eastAsia="Times New Roman" w:hAnsi="Consolas" w:cs="Times New Roman"/>
+          <w:color w:val="586E75"/>
+          <w:sz w:val="16"/>
+          <w:szCs w:val="16"/>
+          <w:lang w:val="fr-FR"/>
+        </w:rPr>
+        <w:t>(</w:t>
+      </w:r>
+      <w:r>
+        <w:rPr>
+          <w:rFonts w:ascii="Consolas" w:eastAsia="Times New Roman" w:hAnsi="Consolas" w:cs="Times New Roman"/>
+          <w:color w:val="B58900"/>
+          <w:sz w:val="16"/>
+          <w:szCs w:val="16"/>
+          <w:lang w:val="fr-FR"/>
+        </w:rPr>
+        <w:t>F</w:t>
+      </w:r>
+      <w:r>
+        <w:rPr>
+          <w:rFonts w:ascii="Consolas" w:eastAsia="Times New Roman" w:hAnsi="Consolas" w:cs="Times New Roman"/>
+          <w:color w:val="586E75"/>
+          <w:sz w:val="16"/>
+          <w:szCs w:val="16"/>
+          <w:lang w:val="fr-FR"/>
+        </w:rPr>
+        <w:t>,</w:t>
+      </w:r>
+      <w:r>
+        <w:rPr>
+          <w:rFonts w:ascii="Consolas" w:eastAsia="Times New Roman" w:hAnsi="Consolas" w:cs="Times New Roman"/>
+          <w:color w:val="B58900"/>
+          <w:sz w:val="16"/>
+          <w:szCs w:val="16"/>
+          <w:lang w:val="fr-FR"/>
+        </w:rPr>
+        <w:t>F</w:t>
+      </w:r>
+      <w:r>
+        <w:rPr>
+          <w:rFonts w:ascii="Consolas" w:eastAsia="Times New Roman" w:hAnsi="Consolas" w:cs="Times New Roman"/>
+          <w:color w:val="586E75"/>
+          <w:sz w:val="16"/>
+          <w:szCs w:val="16"/>
+          <w:lang w:val="fr-FR"/>
+        </w:rPr>
+        <w:t>):</w:t>
+      </w:r>
+      <w:r>
+        <w:rPr>
+          <w:rFonts w:ascii="Consolas" w:eastAsia="Times New Roman" w:hAnsi="Consolas" w:cs="Times New Roman"/>
+          <w:color w:val="2AA198"/>
+          <w:sz w:val="16"/>
+          <w:szCs w:val="16"/>
+          <w:lang w:val="fr-FR"/>
+        </w:rPr>
+        <w:t>0.55</w:t>
+      </w:r>
+      <w:r>
+        <w:rPr>
+          <w:rFonts w:ascii="Consolas" w:eastAsia="Times New Roman" w:hAnsi="Consolas" w:cs="Times New Roman"/>
+          <w:color w:val="586E75"/>
+          <w:sz w:val="16"/>
+          <w:szCs w:val="16"/>
+          <w:lang w:val="fr-FR"/>
+        </w:rPr>
+        <w:t>}),</w:t>
+      </w:r>
+    </w:p>
+    <w:p>
+      <w:pPr>
+        <w:shd w:val="clear" w:color="auto" w:fill="FDF6E3"/>
+        <w:spacing w:after="0" w:line="240" w:lineRule="auto"/>
+        <w:rPr>
+          <w:rFonts w:ascii="Consolas" w:eastAsia="Times New Roman" w:hAnsi="Consolas" w:cs="Times New Roman"/>
+          <w:color w:val="657B83"/>
+          <w:sz w:val="16"/>
+          <w:szCs w:val="16"/>
+          <w:lang w:val="fr-FR"/>
+        </w:rPr>
+      </w:pPr>
+      <w:r>
+        <w:rPr>
+          <w:rFonts w:ascii="Consolas" w:eastAsia="Times New Roman" w:hAnsi="Consolas" w:cs="Times New Roman"/>
+          <w:color w:val="657B83"/>
+          <w:sz w:val="16"/>
+          <w:szCs w:val="16"/>
+          <w:lang w:val="fr-FR"/>
+        </w:rPr>
+        <w:t xml:space="preserve">        </w:t>
+      </w:r>
+      <w:r>
+        <w:rPr>
+          <w:rFonts w:ascii="Consolas" w:eastAsia="Times New Roman" w:hAnsi="Consolas" w:cs="Times New Roman"/>
+          <w:color w:val="586E75"/>
+          <w:sz w:val="16"/>
+          <w:szCs w:val="16"/>
+          <w:lang w:val="fr-FR"/>
+        </w:rPr>
+        <w:t>(</w:t>
+      </w:r>
+      <w:r>
+        <w:rPr>
+          <w:rFonts w:ascii="Consolas" w:eastAsia="Times New Roman" w:hAnsi="Consolas" w:cs="Times New Roman"/>
+          <w:color w:val="2AA198"/>
+          <w:sz w:val="16"/>
+          <w:szCs w:val="16"/>
+          <w:lang w:val="fr-FR"/>
+        </w:rPr>
+        <w:t>'Employed'</w:t>
+      </w:r>
+      <w:r>
+        <w:rPr>
+          <w:rFonts w:ascii="Consolas" w:eastAsia="Times New Roman" w:hAnsi="Consolas" w:cs="Times New Roman"/>
+          <w:color w:val="586E75"/>
+          <w:sz w:val="16"/>
+          <w:szCs w:val="16"/>
+          <w:lang w:val="fr-FR"/>
+        </w:rPr>
+        <w:t>,</w:t>
+      </w:r>
+      <w:r>
+        <w:rPr>
+          <w:rFonts w:ascii="Consolas" w:eastAsia="Times New Roman" w:hAnsi="Consolas" w:cs="Times New Roman"/>
+          <w:color w:val="657B83"/>
+          <w:sz w:val="16"/>
+          <w:szCs w:val="16"/>
+          <w:lang w:val="fr-FR"/>
+        </w:rPr>
+        <w:t xml:space="preserve"> </w:t>
+      </w:r>
+      <w:r>
+        <w:rPr>
+          <w:rFonts w:ascii="Consolas" w:eastAsia="Times New Roman" w:hAnsi="Consolas" w:cs="Times New Roman"/>
+          <w:color w:val="2AA198"/>
+          <w:sz w:val="16"/>
+          <w:szCs w:val="16"/>
+          <w:lang w:val="fr-FR"/>
+        </w:rPr>
+        <w:t>'AI GlobalWarming'</w:t>
+      </w:r>
+      <w:r>
+        <w:rPr>
+          <w:rFonts w:ascii="Consolas" w:eastAsia="Times New Roman" w:hAnsi="Consolas" w:cs="Times New Roman"/>
+          <w:color w:val="586E75"/>
+          <w:sz w:val="16"/>
+          <w:szCs w:val="16"/>
+          <w:lang w:val="fr-FR"/>
+        </w:rPr>
+        <w:t>,</w:t>
+      </w:r>
+    </w:p>
+    <w:p>
+      <w:pPr>
+        <w:shd w:val="clear" w:color="auto" w:fill="FDF6E3"/>
+        <w:spacing w:after="0" w:line="240" w:lineRule="auto"/>
+        <w:rPr>
+          <w:rFonts w:ascii="Consolas" w:eastAsia="Times New Roman" w:hAnsi="Consolas" w:cs="Times New Roman"/>
+          <w:color w:val="657B83"/>
+          <w:sz w:val="16"/>
+          <w:szCs w:val="16"/>
+          <w:lang w:val="fr-FR"/>
+        </w:rPr>
+      </w:pPr>
+      <w:r>
+        <w:rPr>
+          <w:rFonts w:ascii="Consolas" w:eastAsia="Times New Roman" w:hAnsi="Consolas" w:cs="Times New Roman"/>
+          <w:color w:val="657B83"/>
+          <w:sz w:val="16"/>
+          <w:szCs w:val="16"/>
+          <w:lang w:val="fr-FR"/>
+        </w:rPr>
+        <w:t xml:space="preserve">            </w:t>
+      </w:r>
+      <w:r>
+        <w:rPr>
+          <w:rFonts w:ascii="Consolas" w:eastAsia="Times New Roman" w:hAnsi="Consolas" w:cs="Times New Roman"/>
+          <w:color w:val="586E75"/>
+          <w:sz w:val="16"/>
+          <w:szCs w:val="16"/>
+          <w:lang w:val="fr-FR"/>
+        </w:rPr>
+        <w:t>{(</w:t>
+      </w:r>
+      <w:r>
+        <w:rPr>
+          <w:rFonts w:ascii="Consolas" w:eastAsia="Times New Roman" w:hAnsi="Consolas" w:cs="Times New Roman"/>
+          <w:color w:val="B58900"/>
+          <w:sz w:val="16"/>
+          <w:szCs w:val="16"/>
+          <w:lang w:val="fr-FR"/>
+        </w:rPr>
+        <w:t>T</w:t>
+      </w:r>
+      <w:r>
+        <w:rPr>
+          <w:rFonts w:ascii="Consolas" w:eastAsia="Times New Roman" w:hAnsi="Consolas" w:cs="Times New Roman"/>
+          <w:color w:val="586E75"/>
+          <w:sz w:val="16"/>
+          <w:szCs w:val="16"/>
+          <w:lang w:val="fr-FR"/>
+        </w:rPr>
+        <w:t>,</w:t>
+      </w:r>
+      <w:r>
+        <w:rPr>
+          <w:rFonts w:ascii="Consolas" w:eastAsia="Times New Roman" w:hAnsi="Consolas" w:cs="Times New Roman"/>
+          <w:color w:val="B58900"/>
+          <w:sz w:val="16"/>
+          <w:szCs w:val="16"/>
+          <w:lang w:val="fr-FR"/>
+        </w:rPr>
+        <w:t>T</w:t>
+      </w:r>
+      <w:r>
+        <w:rPr>
+          <w:rFonts w:ascii="Consolas" w:eastAsia="Times New Roman" w:hAnsi="Consolas" w:cs="Times New Roman"/>
+          <w:color w:val="586E75"/>
+          <w:sz w:val="16"/>
+          <w:szCs w:val="16"/>
+          <w:lang w:val="fr-FR"/>
+        </w:rPr>
+        <w:t>):</w:t>
+      </w:r>
+      <w:r>
+        <w:rPr>
+          <w:rFonts w:ascii="Consolas" w:eastAsia="Times New Roman" w:hAnsi="Consolas" w:cs="Times New Roman"/>
+          <w:color w:val="2AA198"/>
+          <w:sz w:val="16"/>
+          <w:szCs w:val="16"/>
+          <w:lang w:val="fr-FR"/>
+        </w:rPr>
+        <w:t>0.01</w:t>
+      </w:r>
+      <w:r>
+        <w:rPr>
+          <w:rFonts w:ascii="Consolas" w:eastAsia="Times New Roman" w:hAnsi="Consolas" w:cs="Times New Roman"/>
+          <w:color w:val="586E75"/>
+          <w:sz w:val="16"/>
+          <w:szCs w:val="16"/>
+          <w:lang w:val="fr-FR"/>
+        </w:rPr>
+        <w:t>,</w:t>
+      </w:r>
+      <w:r>
+        <w:rPr>
+          <w:rFonts w:ascii="Consolas" w:eastAsia="Times New Roman" w:hAnsi="Consolas" w:cs="Times New Roman"/>
+          <w:color w:val="657B83"/>
+          <w:sz w:val="16"/>
+          <w:szCs w:val="16"/>
+          <w:lang w:val="fr-FR"/>
+        </w:rPr>
+        <w:t xml:space="preserve"> </w:t>
+      </w:r>
+      <w:r>
+        <w:rPr>
+          <w:rFonts w:ascii="Consolas" w:eastAsia="Times New Roman" w:hAnsi="Consolas" w:cs="Times New Roman"/>
+          <w:color w:val="586E75"/>
+          <w:sz w:val="16"/>
+          <w:szCs w:val="16"/>
+          <w:lang w:val="fr-FR"/>
+        </w:rPr>
+        <w:t>(</w:t>
+      </w:r>
+      <w:r>
+        <w:rPr>
+          <w:rFonts w:ascii="Consolas" w:eastAsia="Times New Roman" w:hAnsi="Consolas" w:cs="Times New Roman"/>
+          <w:color w:val="B58900"/>
+          <w:sz w:val="16"/>
+          <w:szCs w:val="16"/>
+          <w:lang w:val="fr-FR"/>
+        </w:rPr>
+        <w:t>T</w:t>
+      </w:r>
+      <w:r>
+        <w:rPr>
+          <w:rFonts w:ascii="Consolas" w:eastAsia="Times New Roman" w:hAnsi="Consolas" w:cs="Times New Roman"/>
+          <w:color w:val="586E75"/>
+          <w:sz w:val="16"/>
+          <w:szCs w:val="16"/>
+          <w:lang w:val="fr-FR"/>
+        </w:rPr>
+        <w:t>,</w:t>
+      </w:r>
+      <w:r>
+        <w:rPr>
+          <w:rFonts w:ascii="Consolas" w:eastAsia="Times New Roman" w:hAnsi="Consolas" w:cs="Times New Roman"/>
+          <w:color w:val="B58900"/>
+          <w:sz w:val="16"/>
+          <w:szCs w:val="16"/>
+          <w:lang w:val="fr-FR"/>
+        </w:rPr>
+        <w:t>F</w:t>
+      </w:r>
+      <w:r>
+        <w:rPr>
+          <w:rFonts w:ascii="Consolas" w:eastAsia="Times New Roman" w:hAnsi="Consolas" w:cs="Times New Roman"/>
+          <w:color w:val="586E75"/>
+          <w:sz w:val="16"/>
+          <w:szCs w:val="16"/>
+          <w:lang w:val="fr-FR"/>
+        </w:rPr>
+        <w:t>):</w:t>
+      </w:r>
+      <w:r>
+        <w:rPr>
+          <w:rFonts w:ascii="Consolas" w:eastAsia="Times New Roman" w:hAnsi="Consolas" w:cs="Times New Roman"/>
+          <w:color w:val="2AA198"/>
+          <w:sz w:val="16"/>
+          <w:szCs w:val="16"/>
+          <w:lang w:val="fr-FR"/>
+        </w:rPr>
+        <w:t>0.03</w:t>
+      </w:r>
+      <w:r>
+        <w:rPr>
+          <w:rFonts w:ascii="Consolas" w:eastAsia="Times New Roman" w:hAnsi="Consolas" w:cs="Times New Roman"/>
+          <w:color w:val="586E75"/>
+          <w:sz w:val="16"/>
+          <w:szCs w:val="16"/>
+          <w:lang w:val="fr-FR"/>
+        </w:rPr>
+        <w:t>,</w:t>
+      </w:r>
+      <w:r>
+        <w:rPr>
+          <w:rFonts w:ascii="Consolas" w:eastAsia="Times New Roman" w:hAnsi="Consolas" w:cs="Times New Roman"/>
+          <w:color w:val="657B83"/>
+          <w:sz w:val="16"/>
+          <w:szCs w:val="16"/>
+          <w:lang w:val="fr-FR"/>
+        </w:rPr>
+        <w:t xml:space="preserve"> </w:t>
+      </w:r>
+      <w:r>
+        <w:rPr>
+          <w:rFonts w:ascii="Consolas" w:eastAsia="Times New Roman" w:hAnsi="Consolas" w:cs="Times New Roman"/>
+          <w:color w:val="586E75"/>
+          <w:sz w:val="16"/>
+          <w:szCs w:val="16"/>
+          <w:lang w:val="fr-FR"/>
+        </w:rPr>
+        <w:t>(</w:t>
+      </w:r>
+      <w:r>
+        <w:rPr>
+          <w:rFonts w:ascii="Consolas" w:eastAsia="Times New Roman" w:hAnsi="Consolas" w:cs="Times New Roman"/>
+          <w:color w:val="B58900"/>
+          <w:sz w:val="16"/>
+          <w:szCs w:val="16"/>
+          <w:lang w:val="fr-FR"/>
+        </w:rPr>
+        <w:t>F</w:t>
+      </w:r>
+      <w:r>
+        <w:rPr>
+          <w:rFonts w:ascii="Consolas" w:eastAsia="Times New Roman" w:hAnsi="Consolas" w:cs="Times New Roman"/>
+          <w:color w:val="586E75"/>
+          <w:sz w:val="16"/>
+          <w:szCs w:val="16"/>
+          <w:lang w:val="fr-FR"/>
+        </w:rPr>
+        <w:t>,</w:t>
+      </w:r>
+      <w:r>
+        <w:rPr>
+          <w:rFonts w:ascii="Consolas" w:eastAsia="Times New Roman" w:hAnsi="Consolas" w:cs="Times New Roman"/>
+          <w:color w:val="B58900"/>
+          <w:sz w:val="16"/>
+          <w:szCs w:val="16"/>
+          <w:lang w:val="fr-FR"/>
+        </w:rPr>
+        <w:t>T</w:t>
+      </w:r>
+      <w:r>
+        <w:rPr>
+          <w:rFonts w:ascii="Consolas" w:eastAsia="Times New Roman" w:hAnsi="Consolas" w:cs="Times New Roman"/>
+          <w:color w:val="586E75"/>
+          <w:sz w:val="16"/>
+          <w:szCs w:val="16"/>
+          <w:lang w:val="fr-FR"/>
+        </w:rPr>
+        <w:t>):</w:t>
+      </w:r>
+      <w:r>
+        <w:rPr>
+          <w:rFonts w:ascii="Consolas" w:eastAsia="Times New Roman" w:hAnsi="Consolas" w:cs="Times New Roman"/>
+          <w:color w:val="2AA198"/>
+          <w:sz w:val="16"/>
+          <w:szCs w:val="16"/>
+          <w:lang w:val="fr-FR"/>
+        </w:rPr>
+        <w:t>0.03</w:t>
+      </w:r>
+      <w:r>
+        <w:rPr>
+          <w:rFonts w:ascii="Consolas" w:eastAsia="Times New Roman" w:hAnsi="Consolas" w:cs="Times New Roman"/>
+          <w:color w:val="586E75"/>
+          <w:sz w:val="16"/>
+          <w:szCs w:val="16"/>
+          <w:lang w:val="fr-FR"/>
+        </w:rPr>
+        <w:t>,</w:t>
+      </w:r>
+      <w:r>
+        <w:rPr>
+          <w:rFonts w:ascii="Consolas" w:eastAsia="Times New Roman" w:hAnsi="Consolas" w:cs="Times New Roman"/>
+          <w:color w:val="657B83"/>
+          <w:sz w:val="16"/>
+          <w:szCs w:val="16"/>
+          <w:lang w:val="fr-FR"/>
+        </w:rPr>
+        <w:t xml:space="preserve"> </w:t>
+      </w:r>
+      <w:r>
+        <w:rPr>
+          <w:rFonts w:ascii="Consolas" w:eastAsia="Times New Roman" w:hAnsi="Consolas" w:cs="Times New Roman"/>
+          <w:color w:val="586E75"/>
+          <w:sz w:val="16"/>
+          <w:szCs w:val="16"/>
+          <w:lang w:val="fr-FR"/>
+        </w:rPr>
+        <w:t>(</w:t>
+      </w:r>
+      <w:r>
+        <w:rPr>
+          <w:rFonts w:ascii="Consolas" w:eastAsia="Times New Roman" w:hAnsi="Consolas" w:cs="Times New Roman"/>
+          <w:color w:val="B58900"/>
+          <w:sz w:val="16"/>
+          <w:szCs w:val="16"/>
+          <w:lang w:val="fr-FR"/>
+        </w:rPr>
+        <w:t>F</w:t>
+      </w:r>
+      <w:r>
+        <w:rPr>
+          <w:rFonts w:ascii="Consolas" w:eastAsia="Times New Roman" w:hAnsi="Consolas" w:cs="Times New Roman"/>
+          <w:color w:val="586E75"/>
+          <w:sz w:val="16"/>
+          <w:szCs w:val="16"/>
+          <w:lang w:val="fr-FR"/>
+        </w:rPr>
+        <w:t>,</w:t>
+      </w:r>
+      <w:r>
+        <w:rPr>
+          <w:rFonts w:ascii="Consolas" w:eastAsia="Times New Roman" w:hAnsi="Consolas" w:cs="Times New Roman"/>
+          <w:color w:val="B58900"/>
+          <w:sz w:val="16"/>
+          <w:szCs w:val="16"/>
+          <w:lang w:val="fr-FR"/>
+        </w:rPr>
+        <w:t>F</w:t>
+      </w:r>
+      <w:r>
+        <w:rPr>
+          <w:rFonts w:ascii="Consolas" w:eastAsia="Times New Roman" w:hAnsi="Consolas" w:cs="Times New Roman"/>
+          <w:color w:val="586E75"/>
+          <w:sz w:val="16"/>
+          <w:szCs w:val="16"/>
+          <w:lang w:val="fr-FR"/>
+        </w:rPr>
+        <w:t>):</w:t>
+      </w:r>
+      <w:r>
+        <w:rPr>
+          <w:rFonts w:ascii="Consolas" w:eastAsia="Times New Roman" w:hAnsi="Consolas" w:cs="Times New Roman"/>
+          <w:color w:val="2AA198"/>
+          <w:sz w:val="16"/>
+          <w:szCs w:val="16"/>
+          <w:lang w:val="fr-FR"/>
+        </w:rPr>
+        <w:t>0.95</w:t>
+      </w:r>
+      <w:r>
+        <w:rPr>
+          <w:rFonts w:ascii="Consolas" w:eastAsia="Times New Roman" w:hAnsi="Consolas" w:cs="Times New Roman"/>
+          <w:color w:val="586E75"/>
+          <w:sz w:val="16"/>
+          <w:szCs w:val="16"/>
+          <w:lang w:val="fr-FR"/>
+        </w:rPr>
+        <w:t>})</w:t>
+      </w:r>
+    </w:p>
+    <w:p>
+      <w:pPr>
+        <w:shd w:val="clear" w:color="auto" w:fill="FDF6E3"/>
+        <w:spacing w:after="0" w:line="240" w:lineRule="auto"/>
+        <w:rPr>
+          <w:rFonts w:ascii="Consolas" w:eastAsia="Times New Roman" w:hAnsi="Consolas" w:cs="Times New Roman"/>
+          <w:color w:val="657B83"/>
+          <w:sz w:val="16"/>
+          <w:szCs w:val="16"/>
+          <w:lang w:val="fr-FR"/>
+        </w:rPr>
+      </w:pPr>
+      <w:r>
+        <w:rPr>
+          <w:rFonts w:ascii="Consolas" w:eastAsia="Times New Roman" w:hAnsi="Consolas" w:cs="Times New Roman"/>
+          <w:color w:val="657B83"/>
+          <w:sz w:val="16"/>
+          <w:szCs w:val="16"/>
+          <w:lang w:val="fr-FR"/>
+        </w:rPr>
+        <w:t xml:space="preserve">    </w:t>
+      </w:r>
+      <w:r>
+        <w:rPr>
+          <w:rFonts w:ascii="Consolas" w:eastAsia="Times New Roman" w:hAnsi="Consolas" w:cs="Times New Roman"/>
+          <w:color w:val="586E75"/>
+          <w:sz w:val="16"/>
+          <w:szCs w:val="16"/>
+          <w:lang w:val="fr-FR"/>
+        </w:rPr>
+        <w:t>])</w:t>
+      </w:r>
+    </w:p>
+    <w:p>
+      <w:pPr>
+        <w:shd w:val="clear" w:color="auto" w:fill="FDF6E3"/>
+        <w:spacing w:after="0" w:line="240" w:lineRule="auto"/>
+        <w:rPr>
+          <w:rFonts w:ascii="Consolas" w:eastAsia="Times New Roman" w:hAnsi="Consolas" w:cs="Times New Roman"/>
+          <w:color w:val="657B83"/>
+          <w:sz w:val="16"/>
+          <w:szCs w:val="16"/>
+          <w:lang w:val="fr-FR"/>
+        </w:rPr>
+      </w:pPr>
+      <w:r>
+        <w:rPr>
+          <w:rFonts w:ascii="Consolas" w:eastAsia="Times New Roman" w:hAnsi="Consolas" w:cs="Times New Roman"/>
+          <w:color w:val="657B83"/>
+          <w:sz w:val="16"/>
+          <w:szCs w:val="16"/>
+          <w:lang w:val="fr-FR"/>
+        </w:rPr>
+        <w:t xml:space="preserve">    </w:t>
+      </w:r>
+      <w:r>
+        <w:rPr>
+          <w:rFonts w:ascii="Consolas" w:eastAsia="Times New Roman" w:hAnsi="Consolas" w:cs="Times New Roman"/>
+          <w:i/>
+          <w:iCs/>
+          <w:color w:val="93A1A1"/>
+          <w:sz w:val="16"/>
+          <w:szCs w:val="16"/>
+          <w:lang w:val="fr-FR"/>
+        </w:rPr>
+        <w:t>#print(bayes_net.variable_node('GlobalWarming').cpt)</w:t>
+      </w:r>
+    </w:p>
+    <w:p>
+      <w:pPr>
+        <w:shd w:val="clear" w:color="auto" w:fill="FDF6E3"/>
+        <w:spacing w:after="0" w:line="240" w:lineRule="auto"/>
+        <w:rPr>
+          <w:rFonts w:ascii="Consolas" w:eastAsia="Times New Roman" w:hAnsi="Consolas" w:cs="Times New Roman"/>
+          <w:color w:val="657B83"/>
+          <w:sz w:val="16"/>
+          <w:szCs w:val="16"/>
+        </w:rPr>
+      </w:pPr>
+      <w:r>
+        <w:rPr>
+          <w:rFonts w:ascii="Consolas" w:eastAsia="Times New Roman" w:hAnsi="Consolas" w:cs="Times New Roman"/>
+          <w:color w:val="657B83"/>
+          <w:sz w:val="16"/>
+          <w:szCs w:val="16"/>
+          <w:lang w:val="fr-FR"/>
+        </w:rPr>
+        <w:t xml:space="preserve">    </w:t>
+      </w:r>
+      <w:r>
+        <w:rPr>
+          <w:rFonts w:ascii="Consolas" w:eastAsia="Times New Roman" w:hAnsi="Consolas" w:cs="Times New Roman"/>
+          <w:color w:val="B58900"/>
+          <w:sz w:val="16"/>
+          <w:szCs w:val="16"/>
+        </w:rPr>
+        <w:t>p_employed</w:t>
+      </w:r>
+      <w:r>
+        <w:rPr>
+          <w:rFonts w:ascii="Consolas" w:eastAsia="Times New Roman" w:hAnsi="Consolas" w:cs="Times New Roman"/>
+          <w:color w:val="657B83"/>
+          <w:sz w:val="16"/>
+          <w:szCs w:val="16"/>
+        </w:rPr>
+        <w:t xml:space="preserve"> </w:t>
+      </w:r>
+      <w:r>
+        <w:rPr>
+          <w:rFonts w:ascii="Consolas" w:eastAsia="Times New Roman" w:hAnsi="Consolas" w:cs="Times New Roman"/>
+          <w:color w:val="586E75"/>
+          <w:sz w:val="16"/>
+          <w:szCs w:val="16"/>
+        </w:rPr>
+        <w:t>=</w:t>
+      </w:r>
+      <w:r>
+        <w:rPr>
+          <w:rFonts w:ascii="Consolas" w:eastAsia="Times New Roman" w:hAnsi="Consolas" w:cs="Times New Roman"/>
+          <w:color w:val="657B83"/>
+          <w:sz w:val="16"/>
+          <w:szCs w:val="16"/>
+        </w:rPr>
+        <w:t xml:space="preserve"> </w:t>
+      </w:r>
+      <w:r>
+        <w:rPr>
+          <w:rFonts w:ascii="Consolas" w:eastAsia="Times New Roman" w:hAnsi="Consolas" w:cs="Times New Roman"/>
+          <w:color w:val="B58900"/>
+          <w:sz w:val="16"/>
+          <w:szCs w:val="16"/>
+        </w:rPr>
+        <w:t>enumeration_ask</w:t>
+      </w:r>
+      <w:r>
+        <w:rPr>
+          <w:rFonts w:ascii="Consolas" w:eastAsia="Times New Roman" w:hAnsi="Consolas" w:cs="Times New Roman"/>
+          <w:color w:val="586E75"/>
+          <w:sz w:val="16"/>
+          <w:szCs w:val="16"/>
+        </w:rPr>
+        <w:t>(</w:t>
+      </w:r>
+      <w:r>
+        <w:rPr>
+          <w:rFonts w:ascii="Consolas" w:eastAsia="Times New Roman" w:hAnsi="Consolas" w:cs="Times New Roman"/>
+          <w:color w:val="B58900"/>
+          <w:sz w:val="16"/>
+          <w:szCs w:val="16"/>
+        </w:rPr>
+        <w:t>X</w:t>
+      </w:r>
+      <w:r>
+        <w:rPr>
+          <w:rFonts w:ascii="Consolas" w:eastAsia="Times New Roman" w:hAnsi="Consolas" w:cs="Times New Roman"/>
+          <w:color w:val="586E75"/>
+          <w:sz w:val="16"/>
+          <w:szCs w:val="16"/>
+        </w:rPr>
+        <w:t>=</w:t>
+      </w:r>
+      <w:r>
+        <w:rPr>
+          <w:rFonts w:ascii="Consolas" w:eastAsia="Times New Roman" w:hAnsi="Consolas" w:cs="Times New Roman"/>
+          <w:color w:val="2AA198"/>
+          <w:sz w:val="16"/>
+          <w:szCs w:val="16"/>
+        </w:rPr>
+        <w:t>'Employed'</w:t>
+      </w:r>
+      <w:r>
+        <w:rPr>
+          <w:rFonts w:ascii="Consolas" w:eastAsia="Times New Roman" w:hAnsi="Consolas" w:cs="Times New Roman"/>
+          <w:color w:val="586E75"/>
+          <w:sz w:val="16"/>
+          <w:szCs w:val="16"/>
+        </w:rPr>
+        <w:t>,</w:t>
+      </w:r>
+    </w:p>
+    <w:p>
+      <w:pPr>
+        <w:shd w:val="clear" w:color="auto" w:fill="FDF6E3"/>
+        <w:spacing w:after="0" w:line="240" w:lineRule="auto"/>
+        <w:rPr>
+          <w:rFonts w:ascii="Consolas" w:eastAsia="Times New Roman" w:hAnsi="Consolas" w:cs="Times New Roman"/>
+          <w:color w:val="657B83"/>
+          <w:sz w:val="16"/>
+          <w:szCs w:val="16"/>
+        </w:rPr>
+      </w:pPr>
+      <w:r>
+        <w:rPr>
+          <w:rFonts w:ascii="Consolas" w:eastAsia="Times New Roman" w:hAnsi="Consolas" w:cs="Times New Roman"/>
+          <w:color w:val="657B83"/>
+          <w:sz w:val="16"/>
+          <w:szCs w:val="16"/>
+        </w:rPr>
+        <w:t xml:space="preserve">                                        </w:t>
+      </w:r>
+      <w:r>
+        <w:rPr>
+          <w:rFonts w:ascii="Consolas" w:eastAsia="Times New Roman" w:hAnsi="Consolas" w:cs="Times New Roman"/>
+          <w:color w:val="B58900"/>
+          <w:sz w:val="16"/>
+          <w:szCs w:val="16"/>
+        </w:rPr>
+        <w:t>e</w:t>
+      </w:r>
+      <w:r>
+        <w:rPr>
+          <w:rFonts w:ascii="Consolas" w:eastAsia="Times New Roman" w:hAnsi="Consolas" w:cs="Times New Roman"/>
+          <w:color w:val="586E75"/>
+          <w:sz w:val="16"/>
+          <w:szCs w:val="16"/>
+        </w:rPr>
+        <w:t>={</w:t>
+      </w:r>
+      <w:r>
+        <w:rPr>
+          <w:rFonts w:ascii="Consolas" w:eastAsia="Times New Roman" w:hAnsi="Consolas" w:cs="Times New Roman"/>
+          <w:color w:val="2AA198"/>
+          <w:sz w:val="16"/>
+          <w:szCs w:val="16"/>
+        </w:rPr>
+        <w:t>'AI'</w:t>
+      </w:r>
+      <w:r>
+        <w:rPr>
+          <w:rFonts w:ascii="Consolas" w:eastAsia="Times New Roman" w:hAnsi="Consolas" w:cs="Times New Roman"/>
+          <w:color w:val="586E75"/>
+          <w:sz w:val="16"/>
+          <w:szCs w:val="16"/>
+        </w:rPr>
+        <w:t>:</w:t>
+      </w:r>
+      <w:r>
+        <w:rPr>
+          <w:rFonts w:ascii="Consolas" w:eastAsia="Times New Roman" w:hAnsi="Consolas" w:cs="Times New Roman"/>
+          <w:color w:val="657B83"/>
+          <w:sz w:val="16"/>
+          <w:szCs w:val="16"/>
+        </w:rPr>
+        <w:t xml:space="preserve"> </w:t>
+      </w:r>
+      <w:r>
+        <w:rPr>
+          <w:rFonts w:ascii="Consolas" w:eastAsia="Times New Roman" w:hAnsi="Consolas" w:cs="Times New Roman"/>
+          <w:color w:val="859900"/>
+          <w:sz w:val="16"/>
+          <w:szCs w:val="16"/>
+        </w:rPr>
+        <w:t>True</w:t>
+      </w:r>
+      <w:r>
+        <w:rPr>
+          <w:rFonts w:ascii="Consolas" w:eastAsia="Times New Roman" w:hAnsi="Consolas" w:cs="Times New Roman"/>
+          <w:color w:val="586E75"/>
+          <w:sz w:val="16"/>
+          <w:szCs w:val="16"/>
+        </w:rPr>
+        <w:t>,</w:t>
+      </w:r>
+    </w:p>
+    <w:p>
+      <w:pPr>
+        <w:shd w:val="clear" w:color="auto" w:fill="FDF6E3"/>
+        <w:spacing w:after="0" w:line="240" w:lineRule="auto"/>
+        <w:rPr>
+          <w:rFonts w:ascii="Consolas" w:eastAsia="Times New Roman" w:hAnsi="Consolas" w:cs="Times New Roman"/>
+          <w:color w:val="657B83"/>
+          <w:sz w:val="16"/>
+          <w:szCs w:val="16"/>
+        </w:rPr>
+      </w:pPr>
+      <w:r>
+        <w:rPr>
+          <w:rFonts w:ascii="Consolas" w:eastAsia="Times New Roman" w:hAnsi="Consolas" w:cs="Times New Roman"/>
+          <w:color w:val="657B83"/>
+          <w:sz w:val="16"/>
+          <w:szCs w:val="16"/>
+        </w:rPr>
+        <w:t xml:space="preserve">                                        </w:t>
+      </w:r>
+      <w:r>
+        <w:rPr>
+          <w:rFonts w:ascii="Consolas" w:eastAsia="Times New Roman" w:hAnsi="Consolas" w:cs="Times New Roman"/>
+          <w:color w:val="2AA198"/>
+          <w:sz w:val="16"/>
+          <w:szCs w:val="16"/>
+        </w:rPr>
+        <w:t>'FossilFuel'</w:t>
+      </w:r>
+      <w:r>
+        <w:rPr>
+          <w:rFonts w:ascii="Consolas" w:eastAsia="Times New Roman" w:hAnsi="Consolas" w:cs="Times New Roman"/>
+          <w:color w:val="586E75"/>
+          <w:sz w:val="16"/>
+          <w:szCs w:val="16"/>
+        </w:rPr>
+        <w:t>:</w:t>
+      </w:r>
+      <w:r>
+        <w:rPr>
+          <w:rFonts w:ascii="Consolas" w:eastAsia="Times New Roman" w:hAnsi="Consolas" w:cs="Times New Roman"/>
+          <w:color w:val="859900"/>
+          <w:sz w:val="16"/>
+          <w:szCs w:val="16"/>
+        </w:rPr>
+        <w:t>True</w:t>
+      </w:r>
+      <w:r>
+        <w:rPr>
+          <w:rFonts w:ascii="Consolas" w:eastAsia="Times New Roman" w:hAnsi="Consolas" w:cs="Times New Roman"/>
+          <w:color w:val="586E75"/>
+          <w:sz w:val="16"/>
+          <w:szCs w:val="16"/>
+        </w:rPr>
+        <w:t>},</w:t>
+      </w:r>
+    </w:p>
+    <w:p>
+      <w:pPr>
+        <w:shd w:val="clear" w:color="auto" w:fill="FDF6E3"/>
+        <w:spacing w:after="0" w:line="240" w:lineRule="auto"/>
+        <w:rPr>
+          <w:rFonts w:ascii="Consolas" w:eastAsia="Times New Roman" w:hAnsi="Consolas" w:cs="Times New Roman"/>
+          <w:color w:val="657B83"/>
+          <w:sz w:val="16"/>
+          <w:szCs w:val="16"/>
+          <w:lang w:val="de-DE"/>
+        </w:rPr>
+      </w:pPr>
+      <w:r>
+        <w:rPr>
+          <w:rFonts w:ascii="Consolas" w:eastAsia="Times New Roman" w:hAnsi="Consolas" w:cs="Times New Roman"/>
+          <w:color w:val="657B83"/>
+          <w:sz w:val="16"/>
+          <w:szCs w:val="16"/>
+        </w:rPr>
+        <w:t xml:space="preserve">                                    </w:t>
+      </w:r>
+      <w:r>
+        <w:rPr>
+          <w:rFonts w:ascii="Consolas" w:eastAsia="Times New Roman" w:hAnsi="Consolas" w:cs="Times New Roman"/>
+          <w:color w:val="B58900"/>
+          <w:sz w:val="16"/>
+          <w:szCs w:val="16"/>
+          <w:lang w:val="de-DE"/>
+        </w:rPr>
+        <w:t>bn</w:t>
+      </w:r>
+      <w:r>
+        <w:rPr>
+          <w:rFonts w:ascii="Consolas" w:eastAsia="Times New Roman" w:hAnsi="Consolas" w:cs="Times New Roman"/>
+          <w:color w:val="586E75"/>
+          <w:sz w:val="16"/>
+          <w:szCs w:val="16"/>
+          <w:lang w:val="de-DE"/>
+        </w:rPr>
+        <w:t>=</w:t>
+      </w:r>
+      <w:r>
+        <w:rPr>
+          <w:rFonts w:ascii="Consolas" w:eastAsia="Times New Roman" w:hAnsi="Consolas" w:cs="Times New Roman"/>
+          <w:color w:val="B58900"/>
+          <w:sz w:val="16"/>
+          <w:szCs w:val="16"/>
+          <w:lang w:val="de-DE"/>
+        </w:rPr>
+        <w:t>bayes_net</w:t>
+      </w:r>
+      <w:r>
+        <w:rPr>
+          <w:rFonts w:ascii="Consolas" w:eastAsia="Times New Roman" w:hAnsi="Consolas" w:cs="Times New Roman"/>
+          <w:color w:val="586E75"/>
+          <w:sz w:val="16"/>
+          <w:szCs w:val="16"/>
+          <w:lang w:val="de-DE"/>
+        </w:rPr>
+        <w:t>)</w:t>
+      </w:r>
+    </w:p>
+    <w:p>
+      <w:pPr>
+        <w:shd w:val="clear" w:color="auto" w:fill="FDF6E3"/>
+        <w:spacing w:after="0" w:line="240" w:lineRule="auto"/>
+        <w:rPr>
+          <w:rFonts w:ascii="Consolas" w:eastAsia="Times New Roman" w:hAnsi="Consolas" w:cs="Times New Roman"/>
+          <w:color w:val="657B83"/>
+          <w:sz w:val="16"/>
+          <w:szCs w:val="16"/>
+          <w:lang w:val="de-DE"/>
+        </w:rPr>
+      </w:pPr>
+      <w:r>
+        <w:rPr>
+          <w:rFonts w:ascii="Consolas" w:eastAsia="Times New Roman" w:hAnsi="Consolas" w:cs="Times New Roman"/>
+          <w:color w:val="657B83"/>
+          <w:sz w:val="16"/>
+          <w:szCs w:val="16"/>
+          <w:lang w:val="de-DE"/>
+        </w:rPr>
+        <w:t xml:space="preserve">    </w:t>
+      </w:r>
+      <w:r>
+        <w:rPr>
+          <w:rFonts w:ascii="Consolas" w:eastAsia="Times New Roman" w:hAnsi="Consolas" w:cs="Times New Roman"/>
+          <w:color w:val="859900"/>
+          <w:sz w:val="16"/>
+          <w:szCs w:val="16"/>
+          <w:lang w:val="de-DE"/>
+        </w:rPr>
+        <w:t>print</w:t>
+      </w:r>
+      <w:r>
+        <w:rPr>
+          <w:rFonts w:ascii="Consolas" w:eastAsia="Times New Roman" w:hAnsi="Consolas" w:cs="Times New Roman"/>
+          <w:color w:val="586E75"/>
+          <w:sz w:val="16"/>
+          <w:szCs w:val="16"/>
+          <w:lang w:val="de-DE"/>
+        </w:rPr>
+        <w:t>(</w:t>
+      </w:r>
+      <w:r>
+        <w:rPr>
+          <w:rFonts w:ascii="Consolas" w:eastAsia="Times New Roman" w:hAnsi="Consolas" w:cs="Times New Roman"/>
+          <w:color w:val="2AA198"/>
+          <w:sz w:val="16"/>
+          <w:szCs w:val="16"/>
+          <w:lang w:val="de-DE"/>
+        </w:rPr>
+        <w:t>'-'</w:t>
+      </w:r>
+      <w:r>
+        <w:rPr>
+          <w:rFonts w:ascii="Consolas" w:eastAsia="Times New Roman" w:hAnsi="Consolas" w:cs="Times New Roman"/>
+          <w:color w:val="657B83"/>
+          <w:sz w:val="16"/>
+          <w:szCs w:val="16"/>
+          <w:lang w:val="de-DE"/>
+        </w:rPr>
+        <w:t xml:space="preserve"> </w:t>
+      </w:r>
+      <w:r>
+        <w:rPr>
+          <w:rFonts w:ascii="Consolas" w:eastAsia="Times New Roman" w:hAnsi="Consolas" w:cs="Times New Roman"/>
+          <w:color w:val="586E75"/>
+          <w:sz w:val="16"/>
+          <w:szCs w:val="16"/>
+          <w:lang w:val="de-DE"/>
+        </w:rPr>
+        <w:t>*</w:t>
+      </w:r>
+      <w:r>
+        <w:rPr>
+          <w:rFonts w:ascii="Consolas" w:eastAsia="Times New Roman" w:hAnsi="Consolas" w:cs="Times New Roman"/>
+          <w:color w:val="657B83"/>
+          <w:sz w:val="16"/>
+          <w:szCs w:val="16"/>
+          <w:lang w:val="de-DE"/>
+        </w:rPr>
+        <w:t xml:space="preserve"> </w:t>
+      </w:r>
+      <w:r>
+        <w:rPr>
+          <w:rFonts w:ascii="Consolas" w:eastAsia="Times New Roman" w:hAnsi="Consolas" w:cs="Times New Roman"/>
+          <w:color w:val="2AA198"/>
+          <w:sz w:val="16"/>
+          <w:szCs w:val="16"/>
+          <w:lang w:val="de-DE"/>
+        </w:rPr>
+        <w:t>80</w:t>
+      </w:r>
+      <w:r>
+        <w:rPr>
+          <w:rFonts w:ascii="Consolas" w:eastAsia="Times New Roman" w:hAnsi="Consolas" w:cs="Times New Roman"/>
+          <w:color w:val="586E75"/>
+          <w:sz w:val="16"/>
+          <w:szCs w:val="16"/>
+          <w:lang w:val="de-DE"/>
+        </w:rPr>
+        <w:t>)</w:t>
+      </w:r>
+    </w:p>
+    <w:p>
+      <w:pPr>
+        <w:shd w:val="clear" w:color="auto" w:fill="FDF6E3"/>
+        <w:spacing w:after="0" w:line="240" w:lineRule="auto"/>
+        <w:rPr>
+          <w:rFonts w:ascii="Consolas" w:eastAsia="Times New Roman" w:hAnsi="Consolas" w:cs="Times New Roman"/>
+          <w:color w:val="657B83"/>
+          <w:sz w:val="16"/>
+          <w:szCs w:val="16"/>
+        </w:rPr>
+      </w:pPr>
+      <w:r>
+        <w:rPr>
+          <w:rFonts w:ascii="Consolas" w:eastAsia="Times New Roman" w:hAnsi="Consolas" w:cs="Times New Roman"/>
+          <w:color w:val="657B83"/>
+          <w:sz w:val="16"/>
+          <w:szCs w:val="16"/>
+          <w:lang w:val="de-DE"/>
+        </w:rPr>
+        <w:t xml:space="preserve">    </w:t>
+      </w:r>
+      <w:r>
+        <w:rPr>
+          <w:rFonts w:ascii="Consolas" w:eastAsia="Times New Roman" w:hAnsi="Consolas" w:cs="Times New Roman"/>
+          <w:color w:val="859900"/>
+          <w:sz w:val="16"/>
+          <w:szCs w:val="16"/>
+        </w:rPr>
+        <w:t>print</w:t>
+      </w:r>
+      <w:r>
+        <w:rPr>
+          <w:rFonts w:ascii="Consolas" w:eastAsia="Times New Roman" w:hAnsi="Consolas" w:cs="Times New Roman"/>
+          <w:color w:val="586E75"/>
+          <w:sz w:val="16"/>
+          <w:szCs w:val="16"/>
+        </w:rPr>
+        <w:t>(</w:t>
+      </w:r>
+      <w:r>
+        <w:rPr>
+          <w:rFonts w:ascii="Consolas" w:eastAsia="Times New Roman" w:hAnsi="Consolas" w:cs="Times New Roman"/>
+          <w:color w:val="657B83"/>
+          <w:sz w:val="16"/>
+          <w:szCs w:val="16"/>
+        </w:rPr>
+        <w:t>f"given AI=true and FossilFuel=True:"</w:t>
+      </w:r>
+      <w:r>
+        <w:rPr>
+          <w:rFonts w:ascii="Consolas" w:eastAsia="Times New Roman" w:hAnsi="Consolas" w:cs="Times New Roman"/>
+          <w:color w:val="586E75"/>
+          <w:sz w:val="16"/>
+          <w:szCs w:val="16"/>
+        </w:rPr>
+        <w:t>,</w:t>
+      </w:r>
+    </w:p>
+    <w:p>
+      <w:pPr>
+        <w:shd w:val="clear" w:color="auto" w:fill="FDF6E3"/>
+        <w:spacing w:after="0" w:line="240" w:lineRule="auto"/>
+        <w:rPr>
+          <w:rFonts w:ascii="Consolas" w:eastAsia="Times New Roman" w:hAnsi="Consolas" w:cs="Times New Roman"/>
+          <w:color w:val="657B83"/>
+          <w:sz w:val="16"/>
+          <w:szCs w:val="16"/>
+        </w:rPr>
+      </w:pPr>
+      <w:r>
+        <w:rPr>
+          <w:rFonts w:ascii="Consolas" w:eastAsia="Times New Roman" w:hAnsi="Consolas" w:cs="Times New Roman"/>
+          <w:color w:val="657B83"/>
+          <w:sz w:val="16"/>
+          <w:szCs w:val="16"/>
+        </w:rPr>
+        <w:t xml:space="preserve">            f"\n\t\tP(Employed)\t\t=\t\t{</w:t>
+      </w:r>
+      <w:r>
+        <w:rPr>
+          <w:rFonts w:ascii="Consolas" w:eastAsia="Times New Roman" w:hAnsi="Consolas" w:cs="Times New Roman"/>
+          <w:color w:val="B58900"/>
+          <w:sz w:val="16"/>
+          <w:szCs w:val="16"/>
+        </w:rPr>
+        <w:t>p_employed</w:t>
+      </w:r>
+      <w:r>
+        <w:rPr>
+          <w:rFonts w:ascii="Consolas" w:eastAsia="Times New Roman" w:hAnsi="Consolas" w:cs="Times New Roman"/>
+          <w:color w:val="586E75"/>
+          <w:sz w:val="16"/>
+          <w:szCs w:val="16"/>
+        </w:rPr>
+        <w:t>.</w:t>
+      </w:r>
+      <w:r>
+        <w:rPr>
+          <w:rFonts w:ascii="Consolas" w:eastAsia="Times New Roman" w:hAnsi="Consolas" w:cs="Times New Roman"/>
+          <w:color w:val="B58900"/>
+          <w:sz w:val="16"/>
+          <w:szCs w:val="16"/>
+        </w:rPr>
+        <w:t>show_approx</w:t>
+      </w:r>
+      <w:r>
+        <w:rPr>
+          <w:rFonts w:ascii="Consolas" w:eastAsia="Times New Roman" w:hAnsi="Consolas" w:cs="Times New Roman"/>
+          <w:color w:val="586E75"/>
+          <w:sz w:val="16"/>
+          <w:szCs w:val="16"/>
+        </w:rPr>
+        <w:t>()</w:t>
+      </w:r>
+      <w:r>
+        <w:rPr>
+          <w:rFonts w:ascii="Consolas" w:eastAsia="Times New Roman" w:hAnsi="Consolas" w:cs="Times New Roman"/>
+          <w:color w:val="657B83"/>
+          <w:sz w:val="16"/>
+          <w:szCs w:val="16"/>
+        </w:rPr>
+        <w:t>}"</w:t>
+      </w:r>
+      <w:r>
+        <w:rPr>
+          <w:rFonts w:ascii="Consolas" w:eastAsia="Times New Roman" w:hAnsi="Consolas" w:cs="Times New Roman"/>
+          <w:color w:val="586E75"/>
+          <w:sz w:val="16"/>
+          <w:szCs w:val="16"/>
+        </w:rPr>
+        <w:t>)</w:t>
+      </w:r>
+    </w:p>
+    <w:p>
+      <w:pPr>
+        <w:shd w:val="clear" w:color="auto" w:fill="FDF6E3"/>
+        <w:spacing w:after="0" w:line="240" w:lineRule="auto"/>
+        <w:rPr>
+          <w:rFonts w:ascii="Consolas" w:eastAsia="Times New Roman" w:hAnsi="Consolas" w:cs="Times New Roman"/>
+          <w:color w:val="657B83"/>
+          <w:sz w:val="16"/>
+          <w:szCs w:val="16"/>
+        </w:rPr>
+      </w:pPr>
+      <w:r>
+        <w:rPr>
+          <w:rFonts w:ascii="Consolas" w:eastAsia="Times New Roman" w:hAnsi="Consolas" w:cs="Times New Roman"/>
+          <w:color w:val="657B83"/>
+          <w:sz w:val="16"/>
+          <w:szCs w:val="16"/>
+        </w:rPr>
+        <w:t xml:space="preserve">    </w:t>
+      </w:r>
+      <w:r>
+        <w:rPr>
+          <w:rFonts w:ascii="Consolas" w:eastAsia="Times New Roman" w:hAnsi="Consolas" w:cs="Times New Roman"/>
+          <w:color w:val="859900"/>
+          <w:sz w:val="16"/>
+          <w:szCs w:val="16"/>
+        </w:rPr>
+        <w:t>print</w:t>
+      </w:r>
+      <w:r>
+        <w:rPr>
+          <w:rFonts w:ascii="Consolas" w:eastAsia="Times New Roman" w:hAnsi="Consolas" w:cs="Times New Roman"/>
+          <w:color w:val="586E75"/>
+          <w:sz w:val="16"/>
+          <w:szCs w:val="16"/>
+        </w:rPr>
+        <w:t>(</w:t>
+      </w:r>
+      <w:r>
+        <w:rPr>
+          <w:rFonts w:ascii="Consolas" w:eastAsia="Times New Roman" w:hAnsi="Consolas" w:cs="Times New Roman"/>
+          <w:color w:val="2AA198"/>
+          <w:sz w:val="16"/>
+          <w:szCs w:val="16"/>
+        </w:rPr>
+        <w:t>'-'</w:t>
+      </w:r>
+      <w:r>
+        <w:rPr>
+          <w:rFonts w:ascii="Consolas" w:eastAsia="Times New Roman" w:hAnsi="Consolas" w:cs="Times New Roman"/>
+          <w:color w:val="657B83"/>
+          <w:sz w:val="16"/>
+          <w:szCs w:val="16"/>
+        </w:rPr>
+        <w:t xml:space="preserve"> </w:t>
+      </w:r>
+      <w:r>
+        <w:rPr>
+          <w:rFonts w:ascii="Consolas" w:eastAsia="Times New Roman" w:hAnsi="Consolas" w:cs="Times New Roman"/>
+          <w:color w:val="586E75"/>
+          <w:sz w:val="16"/>
+          <w:szCs w:val="16"/>
+        </w:rPr>
+        <w:t>*</w:t>
+      </w:r>
+      <w:r>
+        <w:rPr>
+          <w:rFonts w:ascii="Consolas" w:eastAsia="Times New Roman" w:hAnsi="Consolas" w:cs="Times New Roman"/>
+          <w:color w:val="657B83"/>
+          <w:sz w:val="16"/>
+          <w:szCs w:val="16"/>
+        </w:rPr>
+        <w:t xml:space="preserve"> </w:t>
+      </w:r>
+      <w:r>
+        <w:rPr>
+          <w:rFonts w:ascii="Consolas" w:eastAsia="Times New Roman" w:hAnsi="Consolas" w:cs="Times New Roman"/>
+          <w:color w:val="2AA198"/>
+          <w:sz w:val="16"/>
+          <w:szCs w:val="16"/>
+        </w:rPr>
+        <w:t>80</w:t>
+      </w:r>
+      <w:r>
+        <w:rPr>
+          <w:rFonts w:ascii="Consolas" w:eastAsia="Times New Roman" w:hAnsi="Consolas" w:cs="Times New Roman"/>
+          <w:color w:val="586E75"/>
+          <w:sz w:val="16"/>
+          <w:szCs w:val="16"/>
+        </w:rPr>
+        <w:t>)</w:t>
+      </w:r>
+    </w:p>
+    <w:p>
+      <w:pPr>
+        <w:shd w:val="clear" w:color="auto" w:fill="FDF6E3"/>
+        <w:spacing w:after="0" w:line="240" w:lineRule="auto"/>
+        <w:rPr>
+          <w:rFonts w:ascii="Consolas" w:eastAsia="Times New Roman" w:hAnsi="Consolas" w:cs="Times New Roman"/>
+          <w:color w:val="657B83"/>
+          <w:sz w:val="16"/>
+          <w:szCs w:val="16"/>
+        </w:rPr>
+      </w:pPr>
+      <w:r>
+        <w:rPr>
+          <w:rFonts w:ascii="Consolas" w:eastAsia="Times New Roman" w:hAnsi="Consolas" w:cs="Times New Roman"/>
+          <w:color w:val="657B83"/>
+          <w:sz w:val="16"/>
+          <w:szCs w:val="16"/>
+        </w:rPr>
+        <w:t xml:space="preserve">    </w:t>
+      </w:r>
+      <w:r>
+        <w:rPr>
+          <w:rFonts w:ascii="Consolas" w:eastAsia="Times New Roman" w:hAnsi="Consolas" w:cs="Times New Roman"/>
+          <w:color w:val="B58900"/>
+          <w:sz w:val="16"/>
+          <w:szCs w:val="16"/>
+        </w:rPr>
+        <w:t>p_global_warming</w:t>
+      </w:r>
+      <w:r>
+        <w:rPr>
+          <w:rFonts w:ascii="Consolas" w:eastAsia="Times New Roman" w:hAnsi="Consolas" w:cs="Times New Roman"/>
+          <w:color w:val="657B83"/>
+          <w:sz w:val="16"/>
+          <w:szCs w:val="16"/>
+        </w:rPr>
+        <w:t xml:space="preserve"> </w:t>
+      </w:r>
+      <w:r>
+        <w:rPr>
+          <w:rFonts w:ascii="Consolas" w:eastAsia="Times New Roman" w:hAnsi="Consolas" w:cs="Times New Roman"/>
+          <w:color w:val="586E75"/>
+          <w:sz w:val="16"/>
+          <w:szCs w:val="16"/>
+        </w:rPr>
+        <w:t>=</w:t>
+      </w:r>
+      <w:r>
+        <w:rPr>
+          <w:rFonts w:ascii="Consolas" w:eastAsia="Times New Roman" w:hAnsi="Consolas" w:cs="Times New Roman"/>
+          <w:color w:val="657B83"/>
+          <w:sz w:val="16"/>
+          <w:szCs w:val="16"/>
+        </w:rPr>
+        <w:t xml:space="preserve"> </w:t>
+      </w:r>
+      <w:r>
+        <w:rPr>
+          <w:rFonts w:ascii="Consolas" w:eastAsia="Times New Roman" w:hAnsi="Consolas" w:cs="Times New Roman"/>
+          <w:color w:val="B58900"/>
+          <w:sz w:val="16"/>
+          <w:szCs w:val="16"/>
+        </w:rPr>
+        <w:t>elimination_ask</w:t>
+      </w:r>
+      <w:r>
+        <w:rPr>
+          <w:rFonts w:ascii="Consolas" w:eastAsia="Times New Roman" w:hAnsi="Consolas" w:cs="Times New Roman"/>
+          <w:color w:val="586E75"/>
+          <w:sz w:val="16"/>
+          <w:szCs w:val="16"/>
+        </w:rPr>
+        <w:t>(</w:t>
+      </w:r>
+      <w:r>
+        <w:rPr>
+          <w:rFonts w:ascii="Consolas" w:eastAsia="Times New Roman" w:hAnsi="Consolas" w:cs="Times New Roman"/>
+          <w:color w:val="B58900"/>
+          <w:sz w:val="16"/>
+          <w:szCs w:val="16"/>
+        </w:rPr>
+        <w:t>X</w:t>
+      </w:r>
+      <w:r>
+        <w:rPr>
+          <w:rFonts w:ascii="Consolas" w:eastAsia="Times New Roman" w:hAnsi="Consolas" w:cs="Times New Roman"/>
+          <w:color w:val="586E75"/>
+          <w:sz w:val="16"/>
+          <w:szCs w:val="16"/>
+        </w:rPr>
+        <w:t>=</w:t>
+      </w:r>
+      <w:r>
+        <w:rPr>
+          <w:rFonts w:ascii="Consolas" w:eastAsia="Times New Roman" w:hAnsi="Consolas" w:cs="Times New Roman"/>
+          <w:color w:val="2AA198"/>
+          <w:sz w:val="16"/>
+          <w:szCs w:val="16"/>
+        </w:rPr>
+        <w:t>'GlobalWarming'</w:t>
+      </w:r>
+      <w:r>
+        <w:rPr>
+          <w:rFonts w:ascii="Consolas" w:eastAsia="Times New Roman" w:hAnsi="Consolas" w:cs="Times New Roman"/>
+          <w:color w:val="586E75"/>
+          <w:sz w:val="16"/>
+          <w:szCs w:val="16"/>
+        </w:rPr>
+        <w:t>,</w:t>
+      </w:r>
+    </w:p>
+    <w:p>
+      <w:pPr>
+        <w:shd w:val="clear" w:color="auto" w:fill="FDF6E3"/>
+        <w:spacing w:after="0" w:line="240" w:lineRule="auto"/>
+        <w:rPr>
+          <w:rFonts w:ascii="Consolas" w:eastAsia="Times New Roman" w:hAnsi="Consolas" w:cs="Times New Roman"/>
+          <w:color w:val="657B83"/>
+          <w:sz w:val="16"/>
+          <w:szCs w:val="16"/>
+        </w:rPr>
+      </w:pPr>
+      <w:r>
+        <w:rPr>
+          <w:rFonts w:ascii="Consolas" w:eastAsia="Times New Roman" w:hAnsi="Consolas" w:cs="Times New Roman"/>
+          <w:color w:val="657B83"/>
+          <w:sz w:val="16"/>
+          <w:szCs w:val="16"/>
+        </w:rPr>
+        <w:t xml:space="preserve">                                        </w:t>
+      </w:r>
+      <w:r>
+        <w:rPr>
+          <w:rFonts w:ascii="Consolas" w:eastAsia="Times New Roman" w:hAnsi="Consolas" w:cs="Times New Roman"/>
+          <w:color w:val="B58900"/>
+          <w:sz w:val="16"/>
+          <w:szCs w:val="16"/>
+        </w:rPr>
+        <w:t>e</w:t>
+      </w:r>
+      <w:r>
+        <w:rPr>
+          <w:rFonts w:ascii="Consolas" w:eastAsia="Times New Roman" w:hAnsi="Consolas" w:cs="Times New Roman"/>
+          <w:color w:val="586E75"/>
+          <w:sz w:val="16"/>
+          <w:szCs w:val="16"/>
+        </w:rPr>
+        <w:t>={</w:t>
+      </w:r>
+      <w:r>
+        <w:rPr>
+          <w:rFonts w:ascii="Consolas" w:eastAsia="Times New Roman" w:hAnsi="Consolas" w:cs="Times New Roman"/>
+          <w:color w:val="2AA198"/>
+          <w:sz w:val="16"/>
+          <w:szCs w:val="16"/>
+        </w:rPr>
+        <w:t>'Employed'</w:t>
+      </w:r>
+      <w:r>
+        <w:rPr>
+          <w:rFonts w:ascii="Consolas" w:eastAsia="Times New Roman" w:hAnsi="Consolas" w:cs="Times New Roman"/>
+          <w:color w:val="586E75"/>
+          <w:sz w:val="16"/>
+          <w:szCs w:val="16"/>
+        </w:rPr>
+        <w:t>:</w:t>
+      </w:r>
+      <w:r>
+        <w:rPr>
+          <w:rFonts w:ascii="Consolas" w:eastAsia="Times New Roman" w:hAnsi="Consolas" w:cs="Times New Roman"/>
+          <w:color w:val="859900"/>
+          <w:sz w:val="16"/>
+          <w:szCs w:val="16"/>
+        </w:rPr>
+        <w:t>False</w:t>
+      </w:r>
+      <w:r>
+        <w:rPr>
+          <w:rFonts w:ascii="Consolas" w:eastAsia="Times New Roman" w:hAnsi="Consolas" w:cs="Times New Roman"/>
+          <w:color w:val="586E75"/>
+          <w:sz w:val="16"/>
+          <w:szCs w:val="16"/>
+        </w:rPr>
+        <w:t>,</w:t>
+      </w:r>
+    </w:p>
+    <w:p>
+      <w:pPr>
+        <w:shd w:val="clear" w:color="auto" w:fill="FDF6E3"/>
+        <w:spacing w:after="0" w:line="240" w:lineRule="auto"/>
+        <w:rPr>
+          <w:rFonts w:ascii="Consolas" w:eastAsia="Times New Roman" w:hAnsi="Consolas" w:cs="Times New Roman"/>
+          <w:color w:val="657B83"/>
+          <w:sz w:val="16"/>
+          <w:szCs w:val="16"/>
+        </w:rPr>
+      </w:pPr>
+      <w:r>
+        <w:rPr>
+          <w:rFonts w:ascii="Consolas" w:eastAsia="Times New Roman" w:hAnsi="Consolas" w:cs="Times New Roman"/>
+          <w:color w:val="657B83"/>
+          <w:sz w:val="16"/>
+          <w:szCs w:val="16"/>
+        </w:rPr>
+        <w:t xml:space="preserve">                                            </w:t>
+      </w:r>
+      <w:r>
+        <w:rPr>
+          <w:rFonts w:ascii="Consolas" w:eastAsia="Times New Roman" w:hAnsi="Consolas" w:cs="Times New Roman"/>
+          <w:color w:val="2AA198"/>
+          <w:sz w:val="16"/>
+          <w:szCs w:val="16"/>
+        </w:rPr>
+        <w:t>'Traffic'</w:t>
+      </w:r>
+      <w:r>
+        <w:rPr>
+          <w:rFonts w:ascii="Consolas" w:eastAsia="Times New Roman" w:hAnsi="Consolas" w:cs="Times New Roman"/>
+          <w:color w:val="586E75"/>
+          <w:sz w:val="16"/>
+          <w:szCs w:val="16"/>
+        </w:rPr>
+        <w:t>:</w:t>
+      </w:r>
+      <w:r>
+        <w:rPr>
+          <w:rFonts w:ascii="Consolas" w:eastAsia="Times New Roman" w:hAnsi="Consolas" w:cs="Times New Roman"/>
+          <w:color w:val="859900"/>
+          <w:sz w:val="16"/>
+          <w:szCs w:val="16"/>
+        </w:rPr>
+        <w:t>False</w:t>
+      </w:r>
+      <w:r>
+        <w:rPr>
+          <w:rFonts w:ascii="Consolas" w:eastAsia="Times New Roman" w:hAnsi="Consolas" w:cs="Times New Roman"/>
+          <w:color w:val="586E75"/>
+          <w:sz w:val="16"/>
+          <w:szCs w:val="16"/>
+        </w:rPr>
+        <w:t>},</w:t>
+      </w:r>
+      <w:r>
+        <w:rPr>
+          <w:rFonts w:ascii="Consolas" w:eastAsia="Times New Roman" w:hAnsi="Consolas" w:cs="Times New Roman"/>
+          <w:color w:val="657B83"/>
+          <w:sz w:val="16"/>
+          <w:szCs w:val="16"/>
+        </w:rPr>
+        <w:t xml:space="preserve"> </w:t>
+      </w:r>
+      <w:r>
+        <w:rPr>
+          <w:rFonts w:ascii="Consolas" w:eastAsia="Times New Roman" w:hAnsi="Consolas" w:cs="Times New Roman"/>
+          <w:color w:val="B58900"/>
+          <w:sz w:val="16"/>
+          <w:szCs w:val="16"/>
+        </w:rPr>
+        <w:t>bn</w:t>
+      </w:r>
+      <w:r>
+        <w:rPr>
+          <w:rFonts w:ascii="Consolas" w:eastAsia="Times New Roman" w:hAnsi="Consolas" w:cs="Times New Roman"/>
+          <w:color w:val="586E75"/>
+          <w:sz w:val="16"/>
+          <w:szCs w:val="16"/>
+        </w:rPr>
+        <w:t>=</w:t>
+      </w:r>
+      <w:r>
+        <w:rPr>
+          <w:rFonts w:ascii="Consolas" w:eastAsia="Times New Roman" w:hAnsi="Consolas" w:cs="Times New Roman"/>
+          <w:color w:val="B58900"/>
+          <w:sz w:val="16"/>
+          <w:szCs w:val="16"/>
+        </w:rPr>
+        <w:t>bayes_net</w:t>
+      </w:r>
+      <w:r>
+        <w:rPr>
+          <w:rFonts w:ascii="Consolas" w:eastAsia="Times New Roman" w:hAnsi="Consolas" w:cs="Times New Roman"/>
+          <w:color w:val="586E75"/>
+          <w:sz w:val="16"/>
+          <w:szCs w:val="16"/>
+        </w:rPr>
+        <w:t>)</w:t>
+      </w:r>
+    </w:p>
+    <w:p>
+      <w:pPr>
+        <w:shd w:val="clear" w:color="auto" w:fill="FDF6E3"/>
+        <w:spacing w:after="0" w:line="240" w:lineRule="auto"/>
+        <w:rPr>
+          <w:rFonts w:ascii="Consolas" w:eastAsia="Times New Roman" w:hAnsi="Consolas" w:cs="Times New Roman"/>
+          <w:color w:val="657B83"/>
+          <w:sz w:val="16"/>
+          <w:szCs w:val="16"/>
+        </w:rPr>
+      </w:pPr>
+      <w:r>
+        <w:rPr>
+          <w:rFonts w:ascii="Consolas" w:eastAsia="Times New Roman" w:hAnsi="Consolas" w:cs="Times New Roman"/>
+          <w:color w:val="657B83"/>
+          <w:sz w:val="16"/>
+          <w:szCs w:val="16"/>
+        </w:rPr>
+        <w:t xml:space="preserve">    </w:t>
+      </w:r>
+      <w:r>
+        <w:rPr>
+          <w:rFonts w:ascii="Consolas" w:eastAsia="Times New Roman" w:hAnsi="Consolas" w:cs="Times New Roman"/>
+          <w:color w:val="859900"/>
+          <w:sz w:val="16"/>
+          <w:szCs w:val="16"/>
+        </w:rPr>
+        <w:t>print</w:t>
+      </w:r>
+      <w:r>
+        <w:rPr>
+          <w:rFonts w:ascii="Consolas" w:eastAsia="Times New Roman" w:hAnsi="Consolas" w:cs="Times New Roman"/>
+          <w:color w:val="586E75"/>
+          <w:sz w:val="16"/>
+          <w:szCs w:val="16"/>
+        </w:rPr>
+        <w:t>(</w:t>
+      </w:r>
+      <w:r>
+        <w:rPr>
+          <w:rFonts w:ascii="Consolas" w:eastAsia="Times New Roman" w:hAnsi="Consolas" w:cs="Times New Roman"/>
+          <w:color w:val="2AA198"/>
+          <w:sz w:val="16"/>
+          <w:szCs w:val="16"/>
+        </w:rPr>
+        <w:t>'-'</w:t>
+      </w:r>
+      <w:r>
+        <w:rPr>
+          <w:rFonts w:ascii="Consolas" w:eastAsia="Times New Roman" w:hAnsi="Consolas" w:cs="Times New Roman"/>
+          <w:color w:val="657B83"/>
+          <w:sz w:val="16"/>
+          <w:szCs w:val="16"/>
+        </w:rPr>
+        <w:t xml:space="preserve"> </w:t>
+      </w:r>
+      <w:r>
+        <w:rPr>
+          <w:rFonts w:ascii="Consolas" w:eastAsia="Times New Roman" w:hAnsi="Consolas" w:cs="Times New Roman"/>
+          <w:color w:val="586E75"/>
+          <w:sz w:val="16"/>
+          <w:szCs w:val="16"/>
+        </w:rPr>
+        <w:t>*</w:t>
+      </w:r>
+      <w:r>
+        <w:rPr>
+          <w:rFonts w:ascii="Consolas" w:eastAsia="Times New Roman" w:hAnsi="Consolas" w:cs="Times New Roman"/>
+          <w:color w:val="657B83"/>
+          <w:sz w:val="16"/>
+          <w:szCs w:val="16"/>
+        </w:rPr>
+        <w:t xml:space="preserve"> </w:t>
+      </w:r>
+      <w:r>
+        <w:rPr>
+          <w:rFonts w:ascii="Consolas" w:eastAsia="Times New Roman" w:hAnsi="Consolas" w:cs="Times New Roman"/>
+          <w:color w:val="2AA198"/>
+          <w:sz w:val="16"/>
+          <w:szCs w:val="16"/>
+        </w:rPr>
+        <w:t>80</w:t>
+      </w:r>
+      <w:r>
+        <w:rPr>
+          <w:rFonts w:ascii="Consolas" w:eastAsia="Times New Roman" w:hAnsi="Consolas" w:cs="Times New Roman"/>
+          <w:color w:val="586E75"/>
+          <w:sz w:val="16"/>
+          <w:szCs w:val="16"/>
+        </w:rPr>
+        <w:t>)</w:t>
+      </w:r>
+    </w:p>
+    <w:p>
+      <w:pPr>
+        <w:shd w:val="clear" w:color="auto" w:fill="FDF6E3"/>
+        <w:spacing w:after="0" w:line="240" w:lineRule="auto"/>
+        <w:rPr>
+          <w:rFonts w:ascii="Consolas" w:eastAsia="Times New Roman" w:hAnsi="Consolas" w:cs="Times New Roman"/>
+          <w:color w:val="657B83"/>
+          <w:sz w:val="16"/>
+          <w:szCs w:val="16"/>
+        </w:rPr>
+      </w:pPr>
+      <w:r>
+        <w:rPr>
+          <w:rFonts w:ascii="Consolas" w:eastAsia="Times New Roman" w:hAnsi="Consolas" w:cs="Times New Roman"/>
+          <w:color w:val="657B83"/>
+          <w:sz w:val="16"/>
+          <w:szCs w:val="16"/>
+        </w:rPr>
+        <w:t xml:space="preserve">    </w:t>
+      </w:r>
+      <w:r>
+        <w:rPr>
+          <w:rFonts w:ascii="Consolas" w:eastAsia="Times New Roman" w:hAnsi="Consolas" w:cs="Times New Roman"/>
+          <w:color w:val="859900"/>
+          <w:sz w:val="16"/>
+          <w:szCs w:val="16"/>
+        </w:rPr>
+        <w:t>print</w:t>
+      </w:r>
+      <w:r>
+        <w:rPr>
+          <w:rFonts w:ascii="Consolas" w:eastAsia="Times New Roman" w:hAnsi="Consolas" w:cs="Times New Roman"/>
+          <w:color w:val="586E75"/>
+          <w:sz w:val="16"/>
+          <w:szCs w:val="16"/>
+        </w:rPr>
+        <w:t>(</w:t>
+      </w:r>
+      <w:r>
+        <w:rPr>
+          <w:rFonts w:ascii="Consolas" w:eastAsia="Times New Roman" w:hAnsi="Consolas" w:cs="Times New Roman"/>
+          <w:color w:val="657B83"/>
+          <w:sz w:val="16"/>
+          <w:szCs w:val="16"/>
+        </w:rPr>
+        <w:t>f"Given Employed=False and Traffic=False, \n\t\tP(GlobalWarming)\t="</w:t>
+      </w:r>
+      <w:r>
+        <w:rPr>
+          <w:rFonts w:ascii="Consolas" w:eastAsia="Times New Roman" w:hAnsi="Consolas" w:cs="Times New Roman"/>
+          <w:color w:val="586E75"/>
+          <w:sz w:val="16"/>
+          <w:szCs w:val="16"/>
+        </w:rPr>
+        <w:t>,</w:t>
+      </w:r>
+    </w:p>
+    <w:p>
+      <w:pPr>
+        <w:shd w:val="clear" w:color="auto" w:fill="FDF6E3"/>
+        <w:spacing w:after="0" w:line="240" w:lineRule="auto"/>
+        <w:rPr>
+          <w:rFonts w:ascii="Consolas" w:eastAsia="Times New Roman" w:hAnsi="Consolas" w:cs="Times New Roman"/>
+          <w:color w:val="657B83"/>
+          <w:sz w:val="16"/>
+          <w:szCs w:val="16"/>
+        </w:rPr>
+      </w:pPr>
+      <w:r>
+        <w:rPr>
+          <w:rFonts w:ascii="Consolas" w:eastAsia="Times New Roman" w:hAnsi="Consolas" w:cs="Times New Roman"/>
+          <w:color w:val="657B83"/>
+          <w:sz w:val="16"/>
+          <w:szCs w:val="16"/>
+        </w:rPr>
+        <w:t xml:space="preserve">            f"\t\t{</w:t>
+      </w:r>
+      <w:r>
+        <w:rPr>
+          <w:rFonts w:ascii="Consolas" w:eastAsia="Times New Roman" w:hAnsi="Consolas" w:cs="Times New Roman"/>
+          <w:color w:val="B58900"/>
+          <w:sz w:val="16"/>
+          <w:szCs w:val="16"/>
+        </w:rPr>
+        <w:t>p_global_warming</w:t>
+      </w:r>
+      <w:r>
+        <w:rPr>
+          <w:rFonts w:ascii="Consolas" w:eastAsia="Times New Roman" w:hAnsi="Consolas" w:cs="Times New Roman"/>
+          <w:color w:val="586E75"/>
+          <w:sz w:val="16"/>
+          <w:szCs w:val="16"/>
+        </w:rPr>
+        <w:t>.</w:t>
+      </w:r>
+      <w:r>
+        <w:rPr>
+          <w:rFonts w:ascii="Consolas" w:eastAsia="Times New Roman" w:hAnsi="Consolas" w:cs="Times New Roman"/>
+          <w:color w:val="B58900"/>
+          <w:sz w:val="16"/>
+          <w:szCs w:val="16"/>
+        </w:rPr>
+        <w:t>show_approx</w:t>
+      </w:r>
+      <w:r>
+        <w:rPr>
+          <w:rFonts w:ascii="Consolas" w:eastAsia="Times New Roman" w:hAnsi="Consolas" w:cs="Times New Roman"/>
+          <w:color w:val="586E75"/>
+          <w:sz w:val="16"/>
+          <w:szCs w:val="16"/>
+        </w:rPr>
+        <w:t>()</w:t>
+      </w:r>
+      <w:r>
+        <w:rPr>
+          <w:rFonts w:ascii="Consolas" w:eastAsia="Times New Roman" w:hAnsi="Consolas" w:cs="Times New Roman"/>
+          <w:color w:val="657B83"/>
+          <w:sz w:val="16"/>
+          <w:szCs w:val="16"/>
+        </w:rPr>
+        <w:t>}"</w:t>
+      </w:r>
+      <w:r>
+        <w:rPr>
+          <w:rFonts w:ascii="Consolas" w:eastAsia="Times New Roman" w:hAnsi="Consolas" w:cs="Times New Roman"/>
+          <w:color w:val="586E75"/>
+          <w:sz w:val="16"/>
+          <w:szCs w:val="16"/>
+        </w:rPr>
+        <w:t>)</w:t>
+      </w:r>
+    </w:p>
+    <w:p>
+      <w:pPr>
+        <w:shd w:val="clear" w:color="auto" w:fill="FDF6E3"/>
+        <w:spacing w:after="0" w:line="240" w:lineRule="auto"/>
+        <w:rPr>
+          <w:rFonts w:ascii="Consolas" w:eastAsia="Times New Roman" w:hAnsi="Consolas" w:cs="Times New Roman"/>
+          <w:color w:val="657B83"/>
+          <w:sz w:val="16"/>
+          <w:szCs w:val="16"/>
+        </w:rPr>
+      </w:pPr>
+      <w:r>
+        <w:rPr>
+          <w:rFonts w:ascii="Consolas" w:eastAsia="Times New Roman" w:hAnsi="Consolas" w:cs="Times New Roman"/>
+          <w:color w:val="657B83"/>
+          <w:sz w:val="16"/>
+          <w:szCs w:val="16"/>
+        </w:rPr>
+        <w:t xml:space="preserve">    </w:t>
+      </w:r>
+      <w:r>
+        <w:rPr>
+          <w:rFonts w:ascii="Consolas" w:eastAsia="Times New Roman" w:hAnsi="Consolas" w:cs="Times New Roman"/>
+          <w:color w:val="859900"/>
+          <w:sz w:val="16"/>
+          <w:szCs w:val="16"/>
+        </w:rPr>
+        <w:t>print</w:t>
+      </w:r>
+      <w:r>
+        <w:rPr>
+          <w:rFonts w:ascii="Consolas" w:eastAsia="Times New Roman" w:hAnsi="Consolas" w:cs="Times New Roman"/>
+          <w:color w:val="586E75"/>
+          <w:sz w:val="16"/>
+          <w:szCs w:val="16"/>
+        </w:rPr>
+        <w:t>(</w:t>
+      </w:r>
+      <w:r>
+        <w:rPr>
+          <w:rFonts w:ascii="Consolas" w:eastAsia="Times New Roman" w:hAnsi="Consolas" w:cs="Times New Roman"/>
+          <w:color w:val="2AA198"/>
+          <w:sz w:val="16"/>
+          <w:szCs w:val="16"/>
+        </w:rPr>
+        <w:t>'-'</w:t>
+      </w:r>
+      <w:r>
+        <w:rPr>
+          <w:rFonts w:ascii="Consolas" w:eastAsia="Times New Roman" w:hAnsi="Consolas" w:cs="Times New Roman"/>
+          <w:color w:val="657B83"/>
+          <w:sz w:val="16"/>
+          <w:szCs w:val="16"/>
+        </w:rPr>
+        <w:t xml:space="preserve"> </w:t>
+      </w:r>
+      <w:r>
+        <w:rPr>
+          <w:rFonts w:ascii="Consolas" w:eastAsia="Times New Roman" w:hAnsi="Consolas" w:cs="Times New Roman"/>
+          <w:color w:val="586E75"/>
+          <w:sz w:val="16"/>
+          <w:szCs w:val="16"/>
+        </w:rPr>
+        <w:t>*</w:t>
+      </w:r>
+      <w:r>
+        <w:rPr>
+          <w:rFonts w:ascii="Consolas" w:eastAsia="Times New Roman" w:hAnsi="Consolas" w:cs="Times New Roman"/>
+          <w:color w:val="657B83"/>
+          <w:sz w:val="16"/>
+          <w:szCs w:val="16"/>
+        </w:rPr>
+        <w:t xml:space="preserve"> </w:t>
+      </w:r>
+      <w:r>
+        <w:rPr>
+          <w:rFonts w:ascii="Consolas" w:eastAsia="Times New Roman" w:hAnsi="Consolas" w:cs="Times New Roman"/>
+          <w:color w:val="2AA198"/>
+          <w:sz w:val="16"/>
+          <w:szCs w:val="16"/>
+        </w:rPr>
+        <w:t>80</w:t>
+      </w:r>
+      <w:r>
+        <w:rPr>
+          <w:rFonts w:ascii="Consolas" w:eastAsia="Times New Roman" w:hAnsi="Consolas" w:cs="Times New Roman"/>
+          <w:color w:val="586E75"/>
+          <w:sz w:val="16"/>
+          <w:szCs w:val="16"/>
+        </w:rPr>
+        <w:t>)</w:t>
+      </w:r>
+    </w:p>
+    <w:p>
+      <w:pPr>
+        <w:shd w:val="clear" w:color="auto" w:fill="FDF6E3"/>
+        <w:spacing w:after="0" w:line="240" w:lineRule="auto"/>
+        <w:rPr>
+          <w:rFonts w:ascii="Consolas" w:eastAsia="Times New Roman" w:hAnsi="Consolas" w:cs="Times New Roman"/>
+          <w:color w:val="657B83"/>
+          <w:sz w:val="16"/>
+          <w:szCs w:val="16"/>
+        </w:rPr>
+      </w:pPr>
+      <w:r>
+        <w:rPr>
+          <w:rFonts w:ascii="Consolas" w:eastAsia="Times New Roman" w:hAnsi="Consolas" w:cs="Times New Roman"/>
+          <w:color w:val="657B83"/>
+          <w:sz w:val="16"/>
+          <w:szCs w:val="16"/>
+        </w:rPr>
+        <w:t xml:space="preserve">    </w:t>
+      </w:r>
+      <w:r>
+        <w:rPr>
+          <w:rFonts w:ascii="Consolas" w:eastAsia="Times New Roman" w:hAnsi="Consolas" w:cs="Times New Roman"/>
+          <w:color w:val="B58900"/>
+          <w:sz w:val="16"/>
+          <w:szCs w:val="16"/>
+        </w:rPr>
+        <w:t>p_ai</w:t>
+      </w:r>
+      <w:r>
+        <w:rPr>
+          <w:rFonts w:ascii="Consolas" w:eastAsia="Times New Roman" w:hAnsi="Consolas" w:cs="Times New Roman"/>
+          <w:color w:val="657B83"/>
+          <w:sz w:val="16"/>
+          <w:szCs w:val="16"/>
+        </w:rPr>
+        <w:t xml:space="preserve"> </w:t>
+      </w:r>
+      <w:r>
+        <w:rPr>
+          <w:rFonts w:ascii="Consolas" w:eastAsia="Times New Roman" w:hAnsi="Consolas" w:cs="Times New Roman"/>
+          <w:color w:val="586E75"/>
+          <w:sz w:val="16"/>
+          <w:szCs w:val="16"/>
+        </w:rPr>
+        <w:t>=</w:t>
+      </w:r>
+      <w:r>
+        <w:rPr>
+          <w:rFonts w:ascii="Consolas" w:eastAsia="Times New Roman" w:hAnsi="Consolas" w:cs="Times New Roman"/>
+          <w:color w:val="657B83"/>
+          <w:sz w:val="16"/>
+          <w:szCs w:val="16"/>
+        </w:rPr>
+        <w:t xml:space="preserve"> </w:t>
+      </w:r>
+      <w:r>
+        <w:rPr>
+          <w:rFonts w:ascii="Consolas" w:eastAsia="Times New Roman" w:hAnsi="Consolas" w:cs="Times New Roman"/>
+          <w:color w:val="B58900"/>
+          <w:sz w:val="16"/>
+          <w:szCs w:val="16"/>
+        </w:rPr>
+        <w:t>elimination_ask</w:t>
+      </w:r>
+      <w:r>
+        <w:rPr>
+          <w:rFonts w:ascii="Consolas" w:eastAsia="Times New Roman" w:hAnsi="Consolas" w:cs="Times New Roman"/>
+          <w:color w:val="586E75"/>
+          <w:sz w:val="16"/>
+          <w:szCs w:val="16"/>
+        </w:rPr>
+        <w:t>(</w:t>
+      </w:r>
+      <w:r>
+        <w:rPr>
+          <w:rFonts w:ascii="Consolas" w:eastAsia="Times New Roman" w:hAnsi="Consolas" w:cs="Times New Roman"/>
+          <w:color w:val="B58900"/>
+          <w:sz w:val="16"/>
+          <w:szCs w:val="16"/>
+        </w:rPr>
+        <w:t>X</w:t>
+      </w:r>
+      <w:r>
+        <w:rPr>
+          <w:rFonts w:ascii="Consolas" w:eastAsia="Times New Roman" w:hAnsi="Consolas" w:cs="Times New Roman"/>
+          <w:color w:val="586E75"/>
+          <w:sz w:val="16"/>
+          <w:szCs w:val="16"/>
+        </w:rPr>
+        <w:t>=</w:t>
+      </w:r>
+      <w:r>
+        <w:rPr>
+          <w:rFonts w:ascii="Consolas" w:eastAsia="Times New Roman" w:hAnsi="Consolas" w:cs="Times New Roman"/>
+          <w:color w:val="2AA198"/>
+          <w:sz w:val="16"/>
+          <w:szCs w:val="16"/>
+        </w:rPr>
+        <w:t>'AI'</w:t>
+      </w:r>
+      <w:r>
+        <w:rPr>
+          <w:rFonts w:ascii="Consolas" w:eastAsia="Times New Roman" w:hAnsi="Consolas" w:cs="Times New Roman"/>
+          <w:color w:val="586E75"/>
+          <w:sz w:val="16"/>
+          <w:szCs w:val="16"/>
+        </w:rPr>
+        <w:t>,</w:t>
+      </w:r>
+      <w:r>
+        <w:rPr>
+          <w:rFonts w:ascii="Consolas" w:eastAsia="Times New Roman" w:hAnsi="Consolas" w:cs="Times New Roman"/>
+          <w:color w:val="657B83"/>
+          <w:sz w:val="16"/>
+          <w:szCs w:val="16"/>
+        </w:rPr>
+        <w:t xml:space="preserve"> </w:t>
+      </w:r>
+      <w:r>
+        <w:rPr>
+          <w:rFonts w:ascii="Consolas" w:eastAsia="Times New Roman" w:hAnsi="Consolas" w:cs="Times New Roman"/>
+          <w:color w:val="B58900"/>
+          <w:sz w:val="16"/>
+          <w:szCs w:val="16"/>
+        </w:rPr>
+        <w:t>e</w:t>
+      </w:r>
+      <w:r>
+        <w:rPr>
+          <w:rFonts w:ascii="Consolas" w:eastAsia="Times New Roman" w:hAnsi="Consolas" w:cs="Times New Roman"/>
+          <w:color w:val="586E75"/>
+          <w:sz w:val="16"/>
+          <w:szCs w:val="16"/>
+        </w:rPr>
+        <w:t>={</w:t>
+      </w:r>
+      <w:r>
+        <w:rPr>
+          <w:rFonts w:ascii="Consolas" w:eastAsia="Times New Roman" w:hAnsi="Consolas" w:cs="Times New Roman"/>
+          <w:color w:val="2AA198"/>
+          <w:sz w:val="16"/>
+          <w:szCs w:val="16"/>
+        </w:rPr>
+        <w:t>'RenewableEnergy'</w:t>
+      </w:r>
+      <w:r>
+        <w:rPr>
+          <w:rFonts w:ascii="Consolas" w:eastAsia="Times New Roman" w:hAnsi="Consolas" w:cs="Times New Roman"/>
+          <w:color w:val="586E75"/>
+          <w:sz w:val="16"/>
+          <w:szCs w:val="16"/>
+        </w:rPr>
+        <w:t>:</w:t>
+      </w:r>
+      <w:r>
+        <w:rPr>
+          <w:rFonts w:ascii="Consolas" w:eastAsia="Times New Roman" w:hAnsi="Consolas" w:cs="Times New Roman"/>
+          <w:color w:val="657B83"/>
+          <w:sz w:val="16"/>
+          <w:szCs w:val="16"/>
+        </w:rPr>
+        <w:t xml:space="preserve"> </w:t>
+      </w:r>
+      <w:r>
+        <w:rPr>
+          <w:rFonts w:ascii="Consolas" w:eastAsia="Times New Roman" w:hAnsi="Consolas" w:cs="Times New Roman"/>
+          <w:color w:val="859900"/>
+          <w:sz w:val="16"/>
+          <w:szCs w:val="16"/>
+        </w:rPr>
+        <w:t>True</w:t>
+      </w:r>
+      <w:r>
+        <w:rPr>
+          <w:rFonts w:ascii="Consolas" w:eastAsia="Times New Roman" w:hAnsi="Consolas" w:cs="Times New Roman"/>
+          <w:color w:val="586E75"/>
+          <w:sz w:val="16"/>
+          <w:szCs w:val="16"/>
+        </w:rPr>
+        <w:t>,</w:t>
+      </w:r>
+    </w:p>
+    <w:p>
+      <w:pPr>
+        <w:shd w:val="clear" w:color="auto" w:fill="FDF6E3"/>
+        <w:spacing w:after="0" w:line="240" w:lineRule="auto"/>
+        <w:rPr>
+          <w:rFonts w:ascii="Consolas" w:eastAsia="Times New Roman" w:hAnsi="Consolas" w:cs="Times New Roman"/>
+          <w:color w:val="657B83"/>
+          <w:sz w:val="16"/>
+          <w:szCs w:val="16"/>
+        </w:rPr>
+      </w:pPr>
+      <w:r>
+        <w:rPr>
+          <w:rFonts w:ascii="Consolas" w:eastAsia="Times New Roman" w:hAnsi="Consolas" w:cs="Times New Roman"/>
+          <w:color w:val="657B83"/>
+          <w:sz w:val="16"/>
+          <w:szCs w:val="16"/>
+        </w:rPr>
+        <w:t xml:space="preserve">                                        </w:t>
+      </w:r>
+      <w:r>
+        <w:rPr>
+          <w:rFonts w:ascii="Consolas" w:eastAsia="Times New Roman" w:hAnsi="Consolas" w:cs="Times New Roman"/>
+          <w:color w:val="2AA198"/>
+          <w:sz w:val="16"/>
+          <w:szCs w:val="16"/>
+        </w:rPr>
+        <w:t>'GlobalWarming'</w:t>
+      </w:r>
+      <w:r>
+        <w:rPr>
+          <w:rFonts w:ascii="Consolas" w:eastAsia="Times New Roman" w:hAnsi="Consolas" w:cs="Times New Roman"/>
+          <w:color w:val="586E75"/>
+          <w:sz w:val="16"/>
+          <w:szCs w:val="16"/>
+        </w:rPr>
+        <w:t>:</w:t>
+      </w:r>
+      <w:r>
+        <w:rPr>
+          <w:rFonts w:ascii="Consolas" w:eastAsia="Times New Roman" w:hAnsi="Consolas" w:cs="Times New Roman"/>
+          <w:color w:val="657B83"/>
+          <w:sz w:val="16"/>
+          <w:szCs w:val="16"/>
+        </w:rPr>
+        <w:t xml:space="preserve"> </w:t>
+      </w:r>
+      <w:r>
+        <w:rPr>
+          <w:rFonts w:ascii="Consolas" w:eastAsia="Times New Roman" w:hAnsi="Consolas" w:cs="Times New Roman"/>
+          <w:color w:val="859900"/>
+          <w:sz w:val="16"/>
+          <w:szCs w:val="16"/>
+        </w:rPr>
+        <w:t>True</w:t>
+      </w:r>
+      <w:r>
+        <w:rPr>
+          <w:rFonts w:ascii="Consolas" w:eastAsia="Times New Roman" w:hAnsi="Consolas" w:cs="Times New Roman"/>
+          <w:color w:val="586E75"/>
+          <w:sz w:val="16"/>
+          <w:szCs w:val="16"/>
+        </w:rPr>
+        <w:t>,</w:t>
+      </w:r>
+    </w:p>
+    <w:p>
+      <w:pPr>
+        <w:shd w:val="clear" w:color="auto" w:fill="FDF6E3"/>
+        <w:spacing w:after="0" w:line="240" w:lineRule="auto"/>
+        <w:rPr>
+          <w:rFonts w:ascii="Consolas" w:eastAsia="Times New Roman" w:hAnsi="Consolas" w:cs="Times New Roman"/>
+          <w:color w:val="657B83"/>
+          <w:sz w:val="16"/>
+          <w:szCs w:val="16"/>
+        </w:rPr>
+      </w:pPr>
+      <w:r>
+        <w:rPr>
+          <w:rFonts w:ascii="Consolas" w:eastAsia="Times New Roman" w:hAnsi="Consolas" w:cs="Times New Roman"/>
+          <w:color w:val="657B83"/>
+          <w:sz w:val="16"/>
+          <w:szCs w:val="16"/>
+        </w:rPr>
+        <w:t xml:space="preserve">                                        </w:t>
+      </w:r>
+      <w:r>
+        <w:rPr>
+          <w:rFonts w:ascii="Consolas" w:eastAsia="Times New Roman" w:hAnsi="Consolas" w:cs="Times New Roman"/>
+          <w:color w:val="2AA198"/>
+          <w:sz w:val="16"/>
+          <w:szCs w:val="16"/>
+        </w:rPr>
+        <w:t>'Employed'</w:t>
+      </w:r>
+      <w:r>
+        <w:rPr>
+          <w:rFonts w:ascii="Consolas" w:eastAsia="Times New Roman" w:hAnsi="Consolas" w:cs="Times New Roman"/>
+          <w:color w:val="586E75"/>
+          <w:sz w:val="16"/>
+          <w:szCs w:val="16"/>
+        </w:rPr>
+        <w:t>:</w:t>
+      </w:r>
+      <w:r>
+        <w:rPr>
+          <w:rFonts w:ascii="Consolas" w:eastAsia="Times New Roman" w:hAnsi="Consolas" w:cs="Times New Roman"/>
+          <w:color w:val="657B83"/>
+          <w:sz w:val="16"/>
+          <w:szCs w:val="16"/>
+        </w:rPr>
+        <w:t xml:space="preserve"> </w:t>
+      </w:r>
+      <w:r>
+        <w:rPr>
+          <w:rFonts w:ascii="Consolas" w:eastAsia="Times New Roman" w:hAnsi="Consolas" w:cs="Times New Roman"/>
+          <w:color w:val="859900"/>
+          <w:sz w:val="16"/>
+          <w:szCs w:val="16"/>
+        </w:rPr>
+        <w:t>True</w:t>
+      </w:r>
+      <w:r>
+        <w:rPr>
+          <w:rFonts w:ascii="Consolas" w:eastAsia="Times New Roman" w:hAnsi="Consolas" w:cs="Times New Roman"/>
+          <w:color w:val="586E75"/>
+          <w:sz w:val="16"/>
+          <w:szCs w:val="16"/>
+        </w:rPr>
+        <w:t>,</w:t>
+      </w:r>
+    </w:p>
+    <w:p>
+      <w:pPr>
+        <w:shd w:val="clear" w:color="auto" w:fill="FDF6E3"/>
+        <w:spacing w:after="0" w:line="240" w:lineRule="auto"/>
+        <w:rPr>
+          <w:rFonts w:ascii="Consolas" w:eastAsia="Times New Roman" w:hAnsi="Consolas" w:cs="Times New Roman"/>
+          <w:color w:val="657B83"/>
+          <w:sz w:val="16"/>
+          <w:szCs w:val="16"/>
+        </w:rPr>
+      </w:pPr>
+      <w:r>
+        <w:rPr>
+          <w:rFonts w:ascii="Consolas" w:eastAsia="Times New Roman" w:hAnsi="Consolas" w:cs="Times New Roman"/>
+          <w:color w:val="657B83"/>
+          <w:sz w:val="16"/>
+          <w:szCs w:val="16"/>
+        </w:rPr>
+        <w:t xml:space="preserve">                                        </w:t>
+      </w:r>
+      <w:r>
+        <w:rPr>
+          <w:rFonts w:ascii="Consolas" w:eastAsia="Times New Roman" w:hAnsi="Consolas" w:cs="Times New Roman"/>
+          <w:color w:val="2AA198"/>
+          <w:sz w:val="16"/>
+          <w:szCs w:val="16"/>
+        </w:rPr>
+        <w:t>'Traffic'</w:t>
+      </w:r>
+      <w:r>
+        <w:rPr>
+          <w:rFonts w:ascii="Consolas" w:eastAsia="Times New Roman" w:hAnsi="Consolas" w:cs="Times New Roman"/>
+          <w:color w:val="586E75"/>
+          <w:sz w:val="16"/>
+          <w:szCs w:val="16"/>
+        </w:rPr>
+        <w:t>:</w:t>
+      </w:r>
+      <w:r>
+        <w:rPr>
+          <w:rFonts w:ascii="Consolas" w:eastAsia="Times New Roman" w:hAnsi="Consolas" w:cs="Times New Roman"/>
+          <w:color w:val="859900"/>
+          <w:sz w:val="16"/>
+          <w:szCs w:val="16"/>
+        </w:rPr>
+        <w:t>True</w:t>
+      </w:r>
+      <w:r>
+        <w:rPr>
+          <w:rFonts w:ascii="Consolas" w:eastAsia="Times New Roman" w:hAnsi="Consolas" w:cs="Times New Roman"/>
+          <w:color w:val="586E75"/>
+          <w:sz w:val="16"/>
+          <w:szCs w:val="16"/>
+        </w:rPr>
+        <w:t>,</w:t>
+      </w:r>
+    </w:p>
+    <w:p>
+      <w:pPr>
+        <w:shd w:val="clear" w:color="auto" w:fill="FDF6E3"/>
+        <w:spacing w:after="0" w:line="240" w:lineRule="auto"/>
+        <w:rPr>
+          <w:rFonts w:ascii="Consolas" w:eastAsia="Times New Roman" w:hAnsi="Consolas" w:cs="Times New Roman"/>
+          <w:color w:val="657B83"/>
+          <w:sz w:val="16"/>
+          <w:szCs w:val="16"/>
+        </w:rPr>
+      </w:pPr>
+      <w:r>
+        <w:rPr>
+          <w:rFonts w:ascii="Consolas" w:eastAsia="Times New Roman" w:hAnsi="Consolas" w:cs="Times New Roman"/>
+          <w:color w:val="657B83"/>
+          <w:sz w:val="16"/>
+          <w:szCs w:val="16"/>
+        </w:rPr>
+        <w:t xml:space="preserve">                                        </w:t>
+      </w:r>
+      <w:r>
+        <w:rPr>
+          <w:rFonts w:ascii="Consolas" w:eastAsia="Times New Roman" w:hAnsi="Consolas" w:cs="Times New Roman"/>
+          <w:color w:val="2AA198"/>
+          <w:sz w:val="16"/>
+          <w:szCs w:val="16"/>
+        </w:rPr>
+        <w:t>'FossilFuel'</w:t>
+      </w:r>
+      <w:r>
+        <w:rPr>
+          <w:rFonts w:ascii="Consolas" w:eastAsia="Times New Roman" w:hAnsi="Consolas" w:cs="Times New Roman"/>
+          <w:color w:val="586E75"/>
+          <w:sz w:val="16"/>
+          <w:szCs w:val="16"/>
+        </w:rPr>
+        <w:t>:</w:t>
+      </w:r>
+      <w:r>
+        <w:rPr>
+          <w:rFonts w:ascii="Consolas" w:eastAsia="Times New Roman" w:hAnsi="Consolas" w:cs="Times New Roman"/>
+          <w:color w:val="859900"/>
+          <w:sz w:val="16"/>
+          <w:szCs w:val="16"/>
+        </w:rPr>
+        <w:t>True</w:t>
+      </w:r>
+      <w:r>
+        <w:rPr>
+          <w:rFonts w:ascii="Consolas" w:eastAsia="Times New Roman" w:hAnsi="Consolas" w:cs="Times New Roman"/>
+          <w:color w:val="586E75"/>
+          <w:sz w:val="16"/>
+          <w:szCs w:val="16"/>
+        </w:rPr>
+        <w:t>},</w:t>
+      </w:r>
+      <w:r>
+        <w:rPr>
+          <w:rFonts w:ascii="Consolas" w:eastAsia="Times New Roman" w:hAnsi="Consolas" w:cs="Times New Roman"/>
+          <w:color w:val="657B83"/>
+          <w:sz w:val="16"/>
+          <w:szCs w:val="16"/>
+        </w:rPr>
+        <w:t xml:space="preserve"> </w:t>
+      </w:r>
+      <w:r>
+        <w:rPr>
+          <w:rFonts w:ascii="Consolas" w:eastAsia="Times New Roman" w:hAnsi="Consolas" w:cs="Times New Roman"/>
+          <w:color w:val="B58900"/>
+          <w:sz w:val="16"/>
+          <w:szCs w:val="16"/>
+        </w:rPr>
+        <w:t>bn</w:t>
+      </w:r>
+      <w:r>
+        <w:rPr>
+          <w:rFonts w:ascii="Consolas" w:eastAsia="Times New Roman" w:hAnsi="Consolas" w:cs="Times New Roman"/>
+          <w:color w:val="586E75"/>
+          <w:sz w:val="16"/>
+          <w:szCs w:val="16"/>
+        </w:rPr>
+        <w:t>=</w:t>
+      </w:r>
+      <w:r>
+        <w:rPr>
+          <w:rFonts w:ascii="Consolas" w:eastAsia="Times New Roman" w:hAnsi="Consolas" w:cs="Times New Roman"/>
+          <w:color w:val="B58900"/>
+          <w:sz w:val="16"/>
+          <w:szCs w:val="16"/>
+        </w:rPr>
+        <w:t>bayes_net</w:t>
+      </w:r>
+      <w:r>
+        <w:rPr>
+          <w:rFonts w:ascii="Consolas" w:eastAsia="Times New Roman" w:hAnsi="Consolas" w:cs="Times New Roman"/>
+          <w:color w:val="586E75"/>
+          <w:sz w:val="16"/>
+          <w:szCs w:val="16"/>
+        </w:rPr>
+        <w:t>)</w:t>
+      </w:r>
+    </w:p>
+    <w:p>
+      <w:pPr>
+        <w:shd w:val="clear" w:color="auto" w:fill="FDF6E3"/>
+        <w:spacing w:after="0" w:line="240" w:lineRule="auto"/>
+        <w:rPr>
+          <w:rFonts w:ascii="Consolas" w:eastAsia="Times New Roman" w:hAnsi="Consolas" w:cs="Times New Roman"/>
+          <w:color w:val="657B83"/>
+          <w:sz w:val="16"/>
+          <w:szCs w:val="16"/>
+          <w:lang w:val="fr-FR"/>
+        </w:rPr>
+      </w:pPr>
+      <w:r>
+        <w:rPr>
+          <w:rFonts w:ascii="Consolas" w:eastAsia="Times New Roman" w:hAnsi="Consolas" w:cs="Times New Roman"/>
+          <w:color w:val="657B83"/>
+          <w:sz w:val="16"/>
+          <w:szCs w:val="16"/>
+        </w:rPr>
+        <w:t xml:space="preserve">    </w:t>
+      </w:r>
+      <w:r>
+        <w:rPr>
+          <w:rFonts w:ascii="Consolas" w:eastAsia="Times New Roman" w:hAnsi="Consolas" w:cs="Times New Roman"/>
+          <w:color w:val="859900"/>
+          <w:sz w:val="16"/>
+          <w:szCs w:val="16"/>
+          <w:lang w:val="fr-FR"/>
+        </w:rPr>
+        <w:t>print</w:t>
+      </w:r>
+      <w:r>
+        <w:rPr>
+          <w:rFonts w:ascii="Consolas" w:eastAsia="Times New Roman" w:hAnsi="Consolas" w:cs="Times New Roman"/>
+          <w:color w:val="586E75"/>
+          <w:sz w:val="16"/>
+          <w:szCs w:val="16"/>
+          <w:lang w:val="fr-FR"/>
+        </w:rPr>
+        <w:t>(</w:t>
+      </w:r>
+      <w:r>
+        <w:rPr>
+          <w:rFonts w:ascii="Consolas" w:eastAsia="Times New Roman" w:hAnsi="Consolas" w:cs="Times New Roman"/>
+          <w:color w:val="2AA198"/>
+          <w:sz w:val="16"/>
+          <w:szCs w:val="16"/>
+          <w:lang w:val="fr-FR"/>
+        </w:rPr>
+        <w:t>'-'</w:t>
+      </w:r>
+      <w:r>
+        <w:rPr>
+          <w:rFonts w:ascii="Consolas" w:eastAsia="Times New Roman" w:hAnsi="Consolas" w:cs="Times New Roman"/>
+          <w:color w:val="657B83"/>
+          <w:sz w:val="16"/>
+          <w:szCs w:val="16"/>
+          <w:lang w:val="fr-FR"/>
+        </w:rPr>
+        <w:t xml:space="preserve"> </w:t>
+      </w:r>
+      <w:r>
+        <w:rPr>
+          <w:rFonts w:ascii="Consolas" w:eastAsia="Times New Roman" w:hAnsi="Consolas" w:cs="Times New Roman"/>
+          <w:color w:val="586E75"/>
+          <w:sz w:val="16"/>
+          <w:szCs w:val="16"/>
+          <w:lang w:val="fr-FR"/>
+        </w:rPr>
+        <w:t>*</w:t>
+      </w:r>
+      <w:r>
+        <w:rPr>
+          <w:rFonts w:ascii="Consolas" w:eastAsia="Times New Roman" w:hAnsi="Consolas" w:cs="Times New Roman"/>
+          <w:color w:val="657B83"/>
+          <w:sz w:val="16"/>
+          <w:szCs w:val="16"/>
+          <w:lang w:val="fr-FR"/>
+        </w:rPr>
+        <w:t xml:space="preserve"> </w:t>
+      </w:r>
+      <w:r>
+        <w:rPr>
+          <w:rFonts w:ascii="Consolas" w:eastAsia="Times New Roman" w:hAnsi="Consolas" w:cs="Times New Roman"/>
+          <w:color w:val="2AA198"/>
+          <w:sz w:val="16"/>
+          <w:szCs w:val="16"/>
+          <w:lang w:val="fr-FR"/>
+        </w:rPr>
+        <w:t>80</w:t>
+      </w:r>
+      <w:r>
+        <w:rPr>
+          <w:rFonts w:ascii="Consolas" w:eastAsia="Times New Roman" w:hAnsi="Consolas" w:cs="Times New Roman"/>
+          <w:color w:val="586E75"/>
+          <w:sz w:val="16"/>
+          <w:szCs w:val="16"/>
+          <w:lang w:val="fr-FR"/>
+        </w:rPr>
+        <w:t>)</w:t>
+      </w:r>
+    </w:p>
+    <w:p>
+      <w:pPr>
+        <w:shd w:val="clear" w:color="auto" w:fill="FDF6E3"/>
+        <w:spacing w:after="0" w:line="240" w:lineRule="auto"/>
+        <w:rPr>
+          <w:rFonts w:ascii="Consolas" w:eastAsia="Times New Roman" w:hAnsi="Consolas" w:cs="Times New Roman"/>
+          <w:color w:val="657B83"/>
+          <w:sz w:val="16"/>
+          <w:szCs w:val="16"/>
+          <w:lang w:val="fr-FR"/>
+        </w:rPr>
+      </w:pPr>
+      <w:r>
+        <w:rPr>
+          <w:rFonts w:ascii="Consolas" w:eastAsia="Times New Roman" w:hAnsi="Consolas" w:cs="Times New Roman"/>
+          <w:color w:val="657B83"/>
+          <w:sz w:val="16"/>
+          <w:szCs w:val="16"/>
+          <w:lang w:val="fr-FR"/>
+        </w:rPr>
+        <w:t xml:space="preserve">    </w:t>
+      </w:r>
+      <w:r>
+        <w:rPr>
+          <w:rFonts w:ascii="Consolas" w:eastAsia="Times New Roman" w:hAnsi="Consolas" w:cs="Times New Roman"/>
+          <w:color w:val="859900"/>
+          <w:sz w:val="16"/>
+          <w:szCs w:val="16"/>
+          <w:lang w:val="fr-FR"/>
+        </w:rPr>
+        <w:t>print</w:t>
+      </w:r>
+      <w:r>
+        <w:rPr>
+          <w:rFonts w:ascii="Consolas" w:eastAsia="Times New Roman" w:hAnsi="Consolas" w:cs="Times New Roman"/>
+          <w:color w:val="586E75"/>
+          <w:sz w:val="16"/>
+          <w:szCs w:val="16"/>
+          <w:lang w:val="fr-FR"/>
+        </w:rPr>
+        <w:t>(</w:t>
+      </w:r>
+      <w:r>
+        <w:rPr>
+          <w:rFonts w:ascii="Consolas" w:eastAsia="Times New Roman" w:hAnsi="Consolas" w:cs="Times New Roman"/>
+          <w:color w:val="657B83"/>
+          <w:sz w:val="16"/>
+          <w:szCs w:val="16"/>
+          <w:lang w:val="fr-FR"/>
+        </w:rPr>
+        <w:t>f"Given RenewableEnergy=T, GlobalWarming=T"</w:t>
+      </w:r>
+      <w:r>
+        <w:rPr>
+          <w:rFonts w:ascii="Consolas" w:eastAsia="Times New Roman" w:hAnsi="Consolas" w:cs="Times New Roman"/>
+          <w:color w:val="586E75"/>
+          <w:sz w:val="16"/>
+          <w:szCs w:val="16"/>
+          <w:lang w:val="fr-FR"/>
+        </w:rPr>
+        <w:t>,</w:t>
+      </w:r>
+    </w:p>
+    <w:p>
+      <w:pPr>
+        <w:shd w:val="clear" w:color="auto" w:fill="FDF6E3"/>
+        <w:spacing w:after="0" w:line="240" w:lineRule="auto"/>
+        <w:rPr>
+          <w:rFonts w:ascii="Consolas" w:eastAsia="Times New Roman" w:hAnsi="Consolas" w:cs="Times New Roman"/>
+          <w:color w:val="657B83"/>
+          <w:sz w:val="16"/>
+          <w:szCs w:val="16"/>
+          <w:lang w:val="fr-FR"/>
+        </w:rPr>
+      </w:pPr>
+      <w:r>
+        <w:rPr>
+          <w:rFonts w:ascii="Consolas" w:eastAsia="Times New Roman" w:hAnsi="Consolas" w:cs="Times New Roman"/>
+          <w:color w:val="657B83"/>
+          <w:sz w:val="16"/>
+          <w:szCs w:val="16"/>
+          <w:lang w:val="fr-FR"/>
+        </w:rPr>
+        <w:t xml:space="preserve">            f"Employed=T, Traffic=T, FossilFuel=T, \n\t\tP(AI)\t\t\t=\t\t{</w:t>
+      </w:r>
+      <w:r>
+        <w:rPr>
+          <w:rFonts w:ascii="Consolas" w:eastAsia="Times New Roman" w:hAnsi="Consolas" w:cs="Times New Roman"/>
+          <w:color w:val="B58900"/>
+          <w:sz w:val="16"/>
+          <w:szCs w:val="16"/>
+          <w:lang w:val="fr-FR"/>
+        </w:rPr>
+        <w:t>p_ai</w:t>
+      </w:r>
+      <w:r>
+        <w:rPr>
+          <w:rFonts w:ascii="Consolas" w:eastAsia="Times New Roman" w:hAnsi="Consolas" w:cs="Times New Roman"/>
+          <w:color w:val="586E75"/>
+          <w:sz w:val="16"/>
+          <w:szCs w:val="16"/>
+          <w:lang w:val="fr-FR"/>
+        </w:rPr>
+        <w:t>.</w:t>
+      </w:r>
+      <w:r>
+        <w:rPr>
+          <w:rFonts w:ascii="Consolas" w:eastAsia="Times New Roman" w:hAnsi="Consolas" w:cs="Times New Roman"/>
+          <w:color w:val="B58900"/>
+          <w:sz w:val="16"/>
+          <w:szCs w:val="16"/>
+          <w:lang w:val="fr-FR"/>
+        </w:rPr>
+        <w:t>show_approx</w:t>
+      </w:r>
+      <w:r>
+        <w:rPr>
+          <w:rFonts w:ascii="Consolas" w:eastAsia="Times New Roman" w:hAnsi="Consolas" w:cs="Times New Roman"/>
+          <w:color w:val="586E75"/>
+          <w:sz w:val="16"/>
+          <w:szCs w:val="16"/>
+          <w:lang w:val="fr-FR"/>
+        </w:rPr>
+        <w:t>()</w:t>
+      </w:r>
+      <w:r>
+        <w:rPr>
+          <w:rFonts w:ascii="Consolas" w:eastAsia="Times New Roman" w:hAnsi="Consolas" w:cs="Times New Roman"/>
+          <w:color w:val="657B83"/>
+          <w:sz w:val="16"/>
+          <w:szCs w:val="16"/>
+          <w:lang w:val="fr-FR"/>
+        </w:rPr>
+        <w:t>}"</w:t>
+      </w:r>
+      <w:r>
+        <w:rPr>
+          <w:rFonts w:ascii="Consolas" w:eastAsia="Times New Roman" w:hAnsi="Consolas" w:cs="Times New Roman"/>
+          <w:color w:val="586E75"/>
+          <w:sz w:val="16"/>
+          <w:szCs w:val="16"/>
+          <w:lang w:val="fr-FR"/>
+        </w:rPr>
+        <w:t>)</w:t>
+      </w:r>
+    </w:p>
+    <w:p>
+      <w:pPr>
+        <w:shd w:val="clear" w:color="auto" w:fill="FDF6E3"/>
+        <w:spacing w:after="0" w:line="240" w:lineRule="auto"/>
+        <w:rPr>
+          <w:rFonts w:ascii="Times New Roman" w:eastAsia="Times New Roman" w:hAnsi="Times New Roman" w:cs="Times New Roman"/>
+          <w:sz w:val="21"/>
+          <w:szCs w:val="21"/>
+        </w:rPr>
+      </w:pPr>
+      <w:r>
+        <w:rPr>
+          <w:rFonts w:ascii="Consolas" w:eastAsia="Times New Roman" w:hAnsi="Consolas" w:cs="Times New Roman"/>
+          <w:color w:val="657B83"/>
+          <w:sz w:val="16"/>
+          <w:szCs w:val="16"/>
+          <w:lang w:val="fr-FR"/>
+        </w:rPr>
+        <w:t xml:space="preserve">    </w:t>
+      </w:r>
+      <w:r>
+        <w:rPr>
+          <w:rFonts w:ascii="Consolas" w:eastAsia="Times New Roman" w:hAnsi="Consolas" w:cs="Times New Roman"/>
+          <w:color w:val="859900"/>
+          <w:sz w:val="16"/>
+          <w:szCs w:val="16"/>
+        </w:rPr>
+        <w:t>print</w:t>
+      </w:r>
+      <w:r>
+        <w:rPr>
+          <w:rFonts w:ascii="Consolas" w:eastAsia="Times New Roman" w:hAnsi="Consolas" w:cs="Times New Roman"/>
+          <w:color w:val="586E75"/>
+          <w:sz w:val="16"/>
+          <w:szCs w:val="16"/>
+        </w:rPr>
+        <w:t>(</w:t>
+      </w:r>
+      <w:r>
+        <w:rPr>
+          <w:rFonts w:ascii="Consolas" w:eastAsia="Times New Roman" w:hAnsi="Consolas" w:cs="Times New Roman"/>
+          <w:color w:val="2AA198"/>
+          <w:sz w:val="16"/>
+          <w:szCs w:val="16"/>
+        </w:rPr>
+        <w:t>'-'</w:t>
+      </w:r>
+      <w:r>
+        <w:rPr>
+          <w:rFonts w:ascii="Consolas" w:eastAsia="Times New Roman" w:hAnsi="Consolas" w:cs="Times New Roman"/>
+          <w:color w:val="657B83"/>
+          <w:sz w:val="16"/>
+          <w:szCs w:val="16"/>
+        </w:rPr>
+        <w:t xml:space="preserve"> </w:t>
+      </w:r>
+      <w:r>
+        <w:rPr>
+          <w:rFonts w:ascii="Consolas" w:eastAsia="Times New Roman" w:hAnsi="Consolas" w:cs="Times New Roman"/>
+          <w:color w:val="586E75"/>
+          <w:sz w:val="16"/>
+          <w:szCs w:val="16"/>
+        </w:rPr>
+        <w:t>*</w:t>
+      </w:r>
+      <w:r>
+        <w:rPr>
+          <w:rFonts w:ascii="Consolas" w:eastAsia="Times New Roman" w:hAnsi="Consolas" w:cs="Times New Roman"/>
+          <w:color w:val="657B83"/>
+          <w:sz w:val="16"/>
+          <w:szCs w:val="16"/>
+        </w:rPr>
+        <w:t xml:space="preserve"> </w:t>
+      </w:r>
+      <w:r>
+        <w:rPr>
+          <w:rFonts w:ascii="Consolas" w:eastAsia="Times New Roman" w:hAnsi="Consolas" w:cs="Times New Roman"/>
+          <w:color w:val="2AA198"/>
+          <w:sz w:val="16"/>
+          <w:szCs w:val="16"/>
+        </w:rPr>
+        <w:t>80</w:t>
+      </w:r>
+      <w:r>
+        <w:rPr>
+          <w:rFonts w:ascii="Consolas" w:eastAsia="Times New Roman" w:hAnsi="Consolas" w:cs="Times New Roman"/>
+          <w:color w:val="586E75"/>
+          <w:sz w:val="16"/>
+          <w:szCs w:val="16"/>
+        </w:rPr>
+        <w:t>)</w:t>
+      </w:r>
+    </w:p>
+    <w:p/>
+    <w:p>
+      <w:r>
+        <w:t>The results are as follows:</w:t>
+      </w:r>
+    </w:p>
+    <w:p>
+      <w:r>
+        <w:rPr>
+          <w:noProof/>
+        </w:rPr>
+        <w:drawing>
+          <wp:inline distT="0" distB="0" distL="0" distR="0" wp14:anchorId="387CAD65" wp14:editId="4705CA0A">
+            <wp:extent cx="5943600" cy="1805940"/>
+            <wp:effectExtent l="0" t="0" r="0" b="3810"/>
+            <wp:docPr id="1" name="Picture 1"/>
+            <wp:cNvGraphicFramePr>
+              <a:graphicFrameLocks xmlns:a="http://schemas.openxmlformats.org/drawingml/2006/main" noChangeAspect="1"/>
+            </wp:cNvGraphicFramePr>
+            <a:graphic xmlns:a="http://schemas.openxmlformats.org/drawingml/2006/main">
+              <a:graphicData uri="http://schemas.openxmlformats.org/drawingml/2006/picture">
+                <pic:pic xmlns:pic="http://schemas.openxmlformats.org/drawingml/2006/picture">
+                  <pic:nvPicPr>
+                    <pic:cNvPr id="1" name=""/>
+                    <pic:cNvPicPr/>
+                  </pic:nvPicPr>
+                  <pic:blipFill>
+                    <a:blip r:embed="rId9"/>
+                    <a:stretch>
+                      <a:fillRect/>
+                    </a:stretch>
+                  </pic:blipFill>
+                  <pic:spPr>
+                    <a:xfrm>
+                      <a:off x="0" y="0"/>
+                      <a:ext cx="5943600" cy="1805940"/>
+                    </a:xfrm>
+                    <a:prstGeom prst="rect">
+                      <a:avLst/>
+                    </a:prstGeom>
+                  </pic:spPr>
+                </pic:pic>
+              </a:graphicData>
+            </a:graphic>
+          </wp:inline>
+        </w:drawing>
+      </w:r>
+    </w:p>
+    <w:p>
+      <w:pPr>
+        <w:pStyle w:val="Heading2"/>
+      </w:pPr>
+      <w:r>
+        <w:t>Explanation of Bayesian Networks</w:t>
+      </w:r>
+    </w:p>
+    <w:p>
+      <w:r>
+        <w:t>The best prediction with Bayesian Learning is given by Bayes Optimal Classifier, but Bayes Optimal classifier quickly becomes intractable as it requires computing the full joint probability distribution table. Such a table has O(d</w:t>
+      </w:r>
+      <w:r>
+        <w:rPr>
+          <w:vertAlign w:val="superscript"/>
+        </w:rPr>
+        <w:t>N</w:t>
+      </w:r>
+      <w:r>
+        <w:t xml:space="preserve">) entries if there are N variables with d values each. Naïve Bayes (NB) classifier gets around this problem by making a naïve assumption that all the N variables are independent. While NB works well for some classes of problems, in other classes of problems, NB’s assumption of independence is inadequate. Bayes Networks (BN) takes the middle path between Bayes Optimal and NB classifiers. A BN is a </w:t>
+      </w:r>
+      <w:r>
+        <w:rPr>
+          <w:b/>
+          <w:bCs/>
+          <w:i/>
+          <w:iCs/>
+        </w:rPr>
+        <w:t>graphical model that efficiently represents the joint probability distribution table</w:t>
+      </w:r>
+      <w:r>
+        <w:rPr>
+          <w:b/>
+          <w:bCs/>
+        </w:rPr>
+        <w:t xml:space="preserve">. </w:t>
+      </w:r>
+      <w:r>
+        <w:t>A BN is a Directed Acyclic Graph comprises of:</w:t>
+      </w:r>
+    </w:p>
+    <w:p>
+      <w:pPr>
+        <w:pStyle w:val="ListParagraph"/>
+        <w:numPr>
+          <w:ilvl w:val="0"/>
+          <w:numId w:val="2"/>
+        </w:numPr>
+      </w:pPr>
+      <w:r>
+        <w:t>Nodes that represent each Random Variable</w:t>
+      </w:r>
+    </w:p>
+    <w:p>
+      <w:pPr>
+        <w:pStyle w:val="ListParagraph"/>
+        <w:numPr>
+          <w:ilvl w:val="0"/>
+          <w:numId w:val="2"/>
+        </w:numPr>
+      </w:pPr>
+      <w:r>
+        <w:t>Arcs that represent probabilistic dependence between nodes. Absence of an arc denotes independence or conditional independence</w:t>
+      </w:r>
+    </w:p>
+    <w:p>
+      <w:pPr>
+        <w:pStyle w:val="ListParagraph"/>
+        <w:numPr>
+          <w:ilvl w:val="0"/>
+          <w:numId w:val="2"/>
+        </w:numPr>
+      </w:pPr>
+      <w:r>
+        <w:t>Every node has a Conditional Probability Table</w:t>
+      </w:r>
+      <w:r>
+        <w:t xml:space="preserve"> (CPT)</w:t>
+      </w:r>
+      <w:bookmarkStart w:id="0" w:name="_GoBack"/>
+      <w:bookmarkEnd w:id="0"/>
+      <w:r>
+        <w:t xml:space="preserve"> where the conditional probability given its parents is stored</w:t>
+      </w:r>
+      <w:r>
+        <w:t>. This conditional probability table only contains the conditional probability given its immediate parents and no other nodes.</w:t>
+      </w:r>
+    </w:p>
+    <w:p>
+      <w:r>
+        <w:t>Conditional dependence and independence can be leveraged for efficient inference.</w:t>
+      </w:r>
+    </w:p>
+    <w:p>
+      <w:pPr>
+        <w:rPr>
+          <w:noProof/>
+        </w:rPr>
+      </w:pPr>
+      <w:r>
+        <w:rPr>
+          <w:b/>
+          <w:bCs/>
+          <w:i/>
+          <w:iCs/>
+        </w:rPr>
+        <w:t xml:space="preserve">Each node is conditionally independent of its non-descendants given the value of its parents. </w:t>
+      </w:r>
+      <w:r>
+        <w:rPr>
+          <w:b/>
+          <w:bCs/>
+          <w:i/>
+          <w:iCs/>
+          <w:noProof/>
+        </w:rPr>
+        <w:drawing>
+          <wp:anchor distT="0" distB="0" distL="114300" distR="114300" simplePos="0" relativeHeight="251676672" behindDoc="0" locked="0" layoutInCell="1" allowOverlap="1" wp14:anchorId="704E6D62" wp14:editId="5EF483DD">
+            <wp:simplePos x="0" y="0"/>
+            <wp:positionH relativeFrom="column">
+              <wp:posOffset>0</wp:posOffset>
+            </wp:positionH>
+            <wp:positionV relativeFrom="paragraph">
+              <wp:posOffset>182880</wp:posOffset>
+            </wp:positionV>
+            <wp:extent cx="3364865" cy="2103120"/>
+            <wp:effectExtent l="0" t="0" r="6985" b="0"/>
+            <wp:wrapSquare wrapText="bothSides"/>
+            <wp:docPr id="29" name="Picture 29"/>
+            <wp:cNvGraphicFramePr>
+              <a:graphicFrameLocks xmlns:a="http://schemas.openxmlformats.org/drawingml/2006/main" noChangeAspect="1"/>
+            </wp:cNvGraphicFramePr>
+            <a:graphic xmlns:a="http://schemas.openxmlformats.org/drawingml/2006/main">
+              <a:graphicData uri="http://schemas.openxmlformats.org/drawingml/2006/picture">
+                <pic:pic xmlns:pic="http://schemas.openxmlformats.org/drawingml/2006/picture">
+                  <pic:nvPicPr>
+                    <pic:cNvPr id="0" name="Picture 3"/>
+                    <pic:cNvPicPr>
+                      <a:picLocks noChangeAspect="1" noChangeArrowheads="1"/>
+                    </pic:cNvPicPr>
+                  </pic:nvPicPr>
+                  <pic:blipFill>
+                    <a:blip r:embed="rId10">
+                      <a:extLst>
+                        <a:ext uri="{28A0092B-C50C-407E-A947-70E740481C1C}">
+                          <a14:useLocalDpi xmlns:a14="http://schemas.microsoft.com/office/drawing/2010/main" val="0"/>
+                        </a:ext>
+                      </a:extLst>
+                    </a:blip>
+                    <a:srcRect/>
+                    <a:stretch>
+                      <a:fillRect/>
+                    </a:stretch>
+                  </pic:blipFill>
+                  <pic:spPr bwMode="auto">
+                    <a:xfrm>
+                      <a:off x="0" y="0"/>
+                      <a:ext cx="3364865" cy="2103120"/>
+                    </a:xfrm>
+                    <a:prstGeom prst="rect">
+                      <a:avLst/>
+                    </a:prstGeom>
+                    <a:noFill/>
+                  </pic:spPr>
+                </pic:pic>
+              </a:graphicData>
+            </a:graphic>
+            <wp14:sizeRelH relativeFrom="page">
+              <wp14:pctWidth>0</wp14:pctWidth>
+            </wp14:sizeRelH>
+            <wp14:sizeRelV relativeFrom="page">
+              <wp14:pctHeight>0</wp14:pctHeight>
+            </wp14:sizeRelV>
+          </wp:anchor>
+        </w:drawing>
+      </w:r>
+      <w:r>
+        <w:rPr>
+          <w:b/>
+          <w:bCs/>
+          <w:i/>
+          <w:iCs/>
+          <w:noProof/>
+        </w:rPr>
+        <w:t>Consider the given network</w:t>
+      </w:r>
+      <w:r>
+        <w:rPr>
+          <w:noProof/>
+        </w:rPr>
+        <w:t>. Normally, LateForMeeting is related to LateWakeUp, but if one is given that LateForWork=T, then LateForMeeting becomes conditionally independent of LateWakeUp. These notions of conditional dependence and independence can be leveraged for efficient storage and retrieval.</w:t>
+      </w:r>
+    </w:p>
+    <w:p>
+      <w:pPr>
+        <w:rPr>
+          <w:noProof/>
+        </w:rPr>
+      </w:pPr>
+      <w:r>
+        <w:rPr>
+          <w:noProof/>
+        </w:rPr>
+        <w:t>In general, inference in a BN is also intractable, but for some special BNs it becomes tractable, and even for BNs where it is not tractable, there are efficient ways of approximating inference using sampling.</w:t>
+      </w:r>
+    </w:p>
+    <w:p>
+      <w:pPr>
+        <w:keepNext/>
+      </w:pPr>
+      <w:r>
+        <w:rPr>
+          <w:noProof/>
+        </w:rPr>
+        <w:drawing>
+          <wp:anchor distT="0" distB="0" distL="114300" distR="114300" simplePos="0" relativeHeight="251677696" behindDoc="0" locked="0" layoutInCell="1" allowOverlap="1" wp14:anchorId="4153F50B" wp14:editId="2385773E">
+            <wp:simplePos x="0" y="0"/>
+            <wp:positionH relativeFrom="column">
+              <wp:posOffset>0</wp:posOffset>
+            </wp:positionH>
+            <wp:positionV relativeFrom="paragraph">
+              <wp:posOffset>-343</wp:posOffset>
+            </wp:positionV>
+            <wp:extent cx="1872049" cy="2270270"/>
+            <wp:effectExtent l="0" t="0" r="0" b="0"/>
+            <wp:wrapSquare wrapText="bothSides"/>
+            <wp:docPr id="30" name="Picture 30"/>
+            <wp:cNvGraphicFramePr>
+              <a:graphicFrameLocks xmlns:a="http://schemas.openxmlformats.org/drawingml/2006/main" noChangeAspect="1"/>
+            </wp:cNvGraphicFramePr>
+            <a:graphic xmlns:a="http://schemas.openxmlformats.org/drawingml/2006/main">
+              <a:graphicData uri="http://schemas.openxmlformats.org/drawingml/2006/picture">
+                <pic:pic xmlns:pic="http://schemas.openxmlformats.org/drawingml/2006/picture">
+                  <pic:nvPicPr>
+                    <pic:cNvPr id="1" name=""/>
+                    <pic:cNvPicPr/>
+                  </pic:nvPicPr>
+                  <pic:blipFill>
+                    <a:blip r:embed="rId11"/>
+                    <a:stretch>
+                      <a:fillRect/>
+                    </a:stretch>
+                  </pic:blipFill>
+                  <pic:spPr>
+                    <a:xfrm>
+                      <a:off x="0" y="0"/>
+                      <a:ext cx="1872049" cy="2270270"/>
+                    </a:xfrm>
+                    <a:prstGeom prst="rect">
+                      <a:avLst/>
+                    </a:prstGeom>
+                  </pic:spPr>
+                </pic:pic>
+              </a:graphicData>
+            </a:graphic>
+          </wp:anchor>
+        </w:drawing>
+      </w:r>
+      <w:r>
+        <w:t>D-Separation is the criteria t</w:t>
+      </w:r>
+      <w:r>
+        <w:t>o determine if X and Y are conditionally independent given the evidence</w:t>
+      </w:r>
+      <w:r>
+        <w:t>;</w:t>
+      </w:r>
+      <w:r>
+        <w:t xml:space="preserve"> all undirected paths between X and Y are considered, and if all of them are inactive, then they are conditionally independent.</w:t>
+      </w:r>
+    </w:p>
+    <w:p>
+      <w:pPr>
+        <w:keepNext/>
+      </w:pPr>
+      <w:r>
+        <w:t>A path is inactive if all triplets in that path are active, so even if one of the triplets are inactive, then it is inactive. This often leads to cut-offs and thereby greater conditional independence.</w:t>
+      </w:r>
+    </w:p>
+    <w:p>
+      <w:pPr>
+        <w:keepNext/>
+      </w:pPr>
+      <w:r>
+        <w:t>Active and inactive triplets can be recognized by the forms on the left, where the purple circles represent the evidence and white circles the hidden nodes.</w:t>
+      </w:r>
+    </w:p>
+    <w:p>
+      <w:pPr>
+        <w:pStyle w:val="Caption"/>
+      </w:pPr>
+    </w:p>
+    <w:p>
+      <w:pPr>
+        <w:pStyle w:val="Caption"/>
+        <w:rPr>
+          <w:noProof/>
+        </w:rPr>
+      </w:pPr>
+      <w:r>
+        <w:t xml:space="preserve">Figure </w:t>
+      </w:r>
+      <w:fldSimple w:instr=" SEQ Figure \* ARABIC ">
+        <w:r>
+          <w:rPr>
+            <w:noProof/>
+          </w:rPr>
+          <w:t>1</w:t>
+        </w:r>
+      </w:fldSimple>
+      <w:r>
+        <w:t xml:space="preserve"> from CS188 Slides</w:t>
+      </w:r>
+    </w:p>
+    <w:p>
+      <w:r>
+        <w:t>Another advantage of BN is that it allows humans to create the graphical representation of the network using domain knowledge. It also allows an intuitive representation of the relationships between RVs, and it is easy to judge what influences another at a glance.</w:t>
+      </w:r>
+    </w:p>
+    <w:p>
+      <w:r>
+        <w:t>One model is where humans give the graph structure, and the CPTs can be learned from the data. This is often used in practice. Another variant used is where the graph structure itself can be learned from the data, but that often produces graphs that are not intuitive to humans.</w:t>
+      </w:r>
+    </w:p>
     <w:p/>
     <w:sectPr>
       <w:pgSz w:w="12240" w:h="15840"/>
@@ -2695,6 +7196,95 @@
 <file path=word/numbering.xml><?xml version="1.0" encoding="utf-8"?>
 <w:numbering xmlns:wpc="http://schemas.microsoft.com/office/word/2010/wordprocessingCanvas" xmlns:cx="http://schemas.microsoft.com/office/drawing/2014/chartex" xmlns:cx1="http://schemas.microsoft.com/office/drawing/2015/9/8/chartex" xmlns:cx2="http://schemas.microsoft.com/office/drawing/2015/10/21/chartex" xmlns:cx3="http://schemas.microsoft.com/office/drawing/2016/5/9/chartex" xmlns:cx4="http://schemas.microsoft.com/office/drawing/2016/5/10/chartex" xmlns:cx5="http://schemas.microsoft.com/office/drawing/2016/5/11/chartex" xmlns:cx6="http://schemas.microsoft.com/office/drawing/2016/5/12/chartex" xmlns:cx7="http://schemas.microsoft.com/office/drawing/2016/5/13/chartex" xmlns:cx8="http://schemas.microsoft.com/office/drawing/2016/5/14/chartex" xmlns:mc="http://schemas.openxmlformats.org/markup-compatibility/2006" xmlns:aink="http://schemas.microsoft.com/office/drawing/2016/ink" xmlns:am3d="http://schemas.microsoft.com/office/drawing/2017/model3d" xmlns:o="urn:schemas-microsoft-com:office:office" xmlns:r="http://schemas.openxmlformats.org/officeDocument/2006/relationships" xmlns:m="http://schemas.openxmlformats.org/officeDocument/2006/math" xmlns:v="urn:schemas-microsoft-com:vml" xmlns:wp14="http://schemas.microsoft.com/office/word/2010/wordprocessingDrawing" xmlns:wp="http://schemas.openxmlformats.org/drawingml/2006/wordprocessingDrawing" xmlns:w10="urn:schemas-microsoft-com:office:word" xmlns:w="http://schemas.openxmlformats.org/wordprocessingml/2006/main" xmlns:w14="http://schemas.microsoft.com/office/word/2010/wordml" xmlns:w15="http://schemas.microsoft.com/office/word/2012/wordml" xmlns:w16cid="http://schemas.microsoft.com/office/word/2016/wordml/cid" xmlns:w16se="http://schemas.microsoft.com/office/word/2015/wordml/symex" xmlns:wpg="http://schemas.microsoft.com/office/word/2010/wordprocessingGroup" xmlns:wpi="http://schemas.microsoft.com/office/word/2010/wordprocessingInk" xmlns:wne="http://schemas.microsoft.com/office/word/2006/wordml" xmlns:wps="http://schemas.microsoft.com/office/word/2010/wordprocessingShape" mc:Ignorable="w14 w15 w16se w16cid wp14">
   <w:abstractNum w:abstractNumId="0" w15:restartNumberingAfterBreak="0">
+    <w:nsid w:val="37770F5A"/>
+    <w:multiLevelType w:val="hybridMultilevel"/>
+    <w:tmpl w:val="B8948FE4"/>
+    <w:lvl w:ilvl="0" w:tplc="0409000F">
+      <w:start w:val="1"/>
+      <w:numFmt w:val="decimal"/>
+      <w:lvlText w:val="%1."/>
+      <w:lvlJc w:val="left"/>
+      <w:pPr>
+        <w:ind w:left="720" w:hanging="360"/>
+      </w:pPr>
+      <w:rPr>
+        <w:rFonts w:hint="default"/>
+      </w:rPr>
+    </w:lvl>
+    <w:lvl w:ilvl="1" w:tplc="04090019" w:tentative="1">
+      <w:start w:val="1"/>
+      <w:numFmt w:val="lowerLetter"/>
+      <w:lvlText w:val="%2."/>
+      <w:lvlJc w:val="left"/>
+      <w:pPr>
+        <w:ind w:left="1440" w:hanging="360"/>
+      </w:pPr>
+    </w:lvl>
+    <w:lvl w:ilvl="2" w:tplc="0409001B" w:tentative="1">
+      <w:start w:val="1"/>
+      <w:numFmt w:val="lowerRoman"/>
+      <w:lvlText w:val="%3."/>
+      <w:lvlJc w:val="right"/>
+      <w:pPr>
+        <w:ind w:left="2160" w:hanging="180"/>
+      </w:pPr>
+    </w:lvl>
+    <w:lvl w:ilvl="3" w:tplc="0409000F" w:tentative="1">
+      <w:start w:val="1"/>
+      <w:numFmt w:val="decimal"/>
+      <w:lvlText w:val="%4."/>
+      <w:lvlJc w:val="left"/>
+      <w:pPr>
+        <w:ind w:left="2880" w:hanging="360"/>
+      </w:pPr>
+    </w:lvl>
+    <w:lvl w:ilvl="4" w:tplc="04090019" w:tentative="1">
+      <w:start w:val="1"/>
+      <w:numFmt w:val="lowerLetter"/>
+      <w:lvlText w:val="%5."/>
+      <w:lvlJc w:val="left"/>
+      <w:pPr>
+        <w:ind w:left="3600" w:hanging="360"/>
+      </w:pPr>
+    </w:lvl>
+    <w:lvl w:ilvl="5" w:tplc="0409001B" w:tentative="1">
+      <w:start w:val="1"/>
+      <w:numFmt w:val="lowerRoman"/>
+      <w:lvlText w:val="%6."/>
+      <w:lvlJc w:val="right"/>
+      <w:pPr>
+        <w:ind w:left="4320" w:hanging="180"/>
+      </w:pPr>
+    </w:lvl>
+    <w:lvl w:ilvl="6" w:tplc="0409000F" w:tentative="1">
+      <w:start w:val="1"/>
+      <w:numFmt w:val="decimal"/>
+      <w:lvlText w:val="%7."/>
+      <w:lvlJc w:val="left"/>
+      <w:pPr>
+        <w:ind w:left="5040" w:hanging="360"/>
+      </w:pPr>
+    </w:lvl>
+    <w:lvl w:ilvl="7" w:tplc="04090019" w:tentative="1">
+      <w:start w:val="1"/>
+      <w:numFmt w:val="lowerLetter"/>
+      <w:lvlText w:val="%8."/>
+      <w:lvlJc w:val="left"/>
+      <w:pPr>
+        <w:ind w:left="5760" w:hanging="360"/>
+      </w:pPr>
+    </w:lvl>
+    <w:lvl w:ilvl="8" w:tplc="0409001B" w:tentative="1">
+      <w:start w:val="1"/>
+      <w:numFmt w:val="lowerRoman"/>
+      <w:lvlText w:val="%9."/>
+      <w:lvlJc w:val="right"/>
+      <w:pPr>
+        <w:ind w:left="6480" w:hanging="180"/>
+      </w:pPr>
+    </w:lvl>
+  </w:abstractNum>
+  <w:abstractNum w:abstractNumId="1" w15:restartNumberingAfterBreak="0">
     <w:nsid w:val="5D317BD1"/>
     <w:multiLevelType w:val="hybridMultilevel"/>
     <w:tmpl w:val="AB1A6DEE"/>
@@ -2784,6 +7374,9 @@
     </w:lvl>
   </w:abstractNum>
   <w:num w:numId="1">
+    <w:abstractNumId w:val="1"/>
+  </w:num>
+  <w:num w:numId="2">
     <w:abstractNumId w:val="0"/>
   </w:num>
 </w:numbering>
@@ -3294,6 +7887,126 @@
       <w:contextualSpacing/>
     </w:pPr>
   </w:style>
+  <w:style w:type="character" w:customStyle="1" w:styleId="sc51">
+    <w:name w:val="sc51"/>
+    <w:basedOn w:val="DefaultParagraphFont"/>
+    <w:rsid w:val="006E39B6"/>
+    <w:rPr>
+      <w:rFonts w:ascii="Consolas" w:hAnsi="Consolas" w:hint="default"/>
+      <w:color w:val="859900"/>
+      <w:sz w:val="20"/>
+      <w:szCs w:val="20"/>
+    </w:rPr>
+  </w:style>
+  <w:style w:type="character" w:customStyle="1" w:styleId="sc0">
+    <w:name w:val="sc0"/>
+    <w:basedOn w:val="DefaultParagraphFont"/>
+    <w:rsid w:val="006E39B6"/>
+    <w:rPr>
+      <w:rFonts w:ascii="Consolas" w:hAnsi="Consolas" w:hint="default"/>
+      <w:color w:val="657B83"/>
+      <w:sz w:val="20"/>
+      <w:szCs w:val="20"/>
+    </w:rPr>
+  </w:style>
+  <w:style w:type="character" w:customStyle="1" w:styleId="sc91">
+    <w:name w:val="sc91"/>
+    <w:basedOn w:val="DefaultParagraphFont"/>
+    <w:rsid w:val="006E39B6"/>
+    <w:rPr>
+      <w:rFonts w:ascii="Consolas" w:hAnsi="Consolas" w:hint="default"/>
+      <w:color w:val="CB4B16"/>
+      <w:sz w:val="20"/>
+      <w:szCs w:val="20"/>
+    </w:rPr>
+  </w:style>
+  <w:style w:type="character" w:customStyle="1" w:styleId="sc101">
+    <w:name w:val="sc101"/>
+    <w:basedOn w:val="DefaultParagraphFont"/>
+    <w:rsid w:val="006E39B6"/>
+    <w:rPr>
+      <w:rFonts w:ascii="Consolas" w:hAnsi="Consolas" w:hint="default"/>
+      <w:color w:val="586E75"/>
+      <w:sz w:val="20"/>
+      <w:szCs w:val="20"/>
+    </w:rPr>
+  </w:style>
+  <w:style w:type="character" w:customStyle="1" w:styleId="sc111">
+    <w:name w:val="sc111"/>
+    <w:basedOn w:val="DefaultParagraphFont"/>
+    <w:rsid w:val="006E39B6"/>
+    <w:rPr>
+      <w:rFonts w:ascii="Consolas" w:hAnsi="Consolas" w:hint="default"/>
+      <w:color w:val="B58900"/>
+      <w:sz w:val="20"/>
+      <w:szCs w:val="20"/>
+    </w:rPr>
+  </w:style>
+  <w:style w:type="character" w:customStyle="1" w:styleId="sc41">
+    <w:name w:val="sc41"/>
+    <w:basedOn w:val="DefaultParagraphFont"/>
+    <w:rsid w:val="006E39B6"/>
+    <w:rPr>
+      <w:rFonts w:ascii="Consolas" w:hAnsi="Consolas" w:hint="default"/>
+      <w:color w:val="2AA198"/>
+      <w:sz w:val="20"/>
+      <w:szCs w:val="20"/>
+    </w:rPr>
+  </w:style>
+  <w:style w:type="character" w:customStyle="1" w:styleId="sc21">
+    <w:name w:val="sc21"/>
+    <w:basedOn w:val="DefaultParagraphFont"/>
+    <w:rsid w:val="006E39B6"/>
+    <w:rPr>
+      <w:rFonts w:ascii="Consolas" w:hAnsi="Consolas" w:hint="default"/>
+      <w:color w:val="2AA198"/>
+      <w:sz w:val="20"/>
+      <w:szCs w:val="20"/>
+    </w:rPr>
+  </w:style>
+  <w:style w:type="character" w:customStyle="1" w:styleId="sc12">
+    <w:name w:val="sc12"/>
+    <w:basedOn w:val="DefaultParagraphFont"/>
+    <w:rsid w:val="006E39B6"/>
+    <w:rPr>
+      <w:rFonts w:ascii="Consolas" w:hAnsi="Consolas" w:hint="default"/>
+      <w:i/>
+      <w:iCs/>
+      <w:color w:val="93A1A1"/>
+      <w:sz w:val="20"/>
+      <w:szCs w:val="20"/>
+    </w:rPr>
+  </w:style>
+  <w:style w:type="character" w:customStyle="1" w:styleId="sc16">
+    <w:name w:val="sc16"/>
+    <w:basedOn w:val="DefaultParagraphFont"/>
+    <w:rsid w:val="006E39B6"/>
+    <w:rPr>
+      <w:rFonts w:ascii="Consolas" w:hAnsi="Consolas" w:hint="default"/>
+      <w:color w:val="657B83"/>
+      <w:sz w:val="20"/>
+      <w:szCs w:val="20"/>
+    </w:rPr>
+  </w:style>
+  <w:style w:type="paragraph" w:styleId="Caption">
+    <w:name w:val="caption"/>
+    <w:basedOn w:val="Normal"/>
+    <w:next w:val="Normal"/>
+    <w:uiPriority w:val="35"/>
+    <w:unhideWhenUsed/>
+    <w:qFormat/>
+    <w:rsid w:val="00927CCF"/>
+    <w:pPr>
+      <w:spacing w:after="200" w:line="240" w:lineRule="auto"/>
+    </w:pPr>
+    <w:rPr>
+      <w:i/>
+      <w:iCs/>
+      <w:color w:val="44546A" w:themeColor="text2"/>
+      <w:sz w:val="18"/>
+      <w:szCs w:val="18"/>
+    </w:rPr>
+  </w:style>
 </w:styles>
 </file>
 

</xml_diff>